<commit_message>
FIXED: Broken links in SAD
</commit_message>
<xml_diff>
--- a/SoftwareEngeneering/Software Architecture Document.docx
+++ b/SoftwareEngeneering/Software Architecture Document.docx
@@ -4,7 +4,7 @@
   <w:body>
     <w:p>
       <w:pPr>
-        <w:pStyle w:val="Title"/>
+        <w:pStyle w:val="Titel"/>
         <w:jc w:val="right"/>
       </w:pPr>
       <w:r>
@@ -13,7 +13,7 @@
     </w:p>
     <w:p>
       <w:pPr>
-        <w:pStyle w:val="Title"/>
+        <w:pStyle w:val="Titel"/>
         <w:jc w:val="right"/>
       </w:pPr>
       <w:r>
@@ -34,13 +34,13 @@
     </w:p>
     <w:p>
       <w:pPr>
-        <w:pStyle w:val="Title"/>
+        <w:pStyle w:val="Titel"/>
         <w:jc w:val="right"/>
       </w:pPr>
     </w:p>
     <w:p>
       <w:pPr>
-        <w:pStyle w:val="Title"/>
+        <w:pStyle w:val="Titel"/>
         <w:jc w:val="right"/>
         <w:rPr>
           <w:sz w:val="28"/>
@@ -67,7 +67,7 @@
     </w:p>
     <w:p>
       <w:pPr>
-        <w:pStyle w:val="Title"/>
+        <w:pStyle w:val="Titel"/>
       </w:pPr>
       <w:r>
         <w:lastRenderedPageBreak/>
@@ -224,8 +224,13 @@
             <w:pPr>
               <w:pStyle w:val="Tabletext"/>
             </w:pPr>
+            <w:proofErr w:type="spellStart"/>
             <w:r>
-              <w:t>Benedikt Bosshammer</w:t>
+              <w:t>Benedikt</w:t>
+            </w:r>
+            <w:proofErr w:type="spellEnd"/>
+            <w:r>
+              <w:t xml:space="preserve"> Bosshammer</w:t>
             </w:r>
           </w:p>
         </w:tc>
@@ -234,7 +239,7 @@
     <w:p/>
     <w:p>
       <w:pPr>
-        <w:pStyle w:val="Title"/>
+        <w:pStyle w:val="Titel"/>
       </w:pPr>
       <w:r>
         <w:br w:type="page"/>
@@ -246,7 +251,7 @@
     </w:p>
     <w:p>
       <w:pPr>
-        <w:pStyle w:val="TOC1"/>
+        <w:pStyle w:val="Verzeichnis1"/>
         <w:tabs>
           <w:tab w:val="left" w:pos="432"/>
         </w:tabs>
@@ -333,7 +338,7 @@
     </w:p>
     <w:p>
       <w:pPr>
-        <w:pStyle w:val="TOC2"/>
+        <w:pStyle w:val="Verzeichnis2"/>
         <w:tabs>
           <w:tab w:val="left" w:pos="1000"/>
         </w:tabs>
@@ -411,7 +416,7 @@
     </w:p>
     <w:p>
       <w:pPr>
-        <w:pStyle w:val="TOC2"/>
+        <w:pStyle w:val="Verzeichnis2"/>
         <w:tabs>
           <w:tab w:val="left" w:pos="1000"/>
         </w:tabs>
@@ -489,7 +494,7 @@
     </w:p>
     <w:p>
       <w:pPr>
-        <w:pStyle w:val="TOC2"/>
+        <w:pStyle w:val="Verzeichnis2"/>
         <w:tabs>
           <w:tab w:val="left" w:pos="1000"/>
         </w:tabs>
@@ -567,7 +572,7 @@
     </w:p>
     <w:p>
       <w:pPr>
-        <w:pStyle w:val="TOC2"/>
+        <w:pStyle w:val="Verzeichnis2"/>
         <w:tabs>
           <w:tab w:val="left" w:pos="1000"/>
         </w:tabs>
@@ -645,7 +650,7 @@
     </w:p>
     <w:p>
       <w:pPr>
-        <w:pStyle w:val="TOC2"/>
+        <w:pStyle w:val="Verzeichnis2"/>
         <w:tabs>
           <w:tab w:val="left" w:pos="1000"/>
         </w:tabs>
@@ -723,7 +728,7 @@
     </w:p>
     <w:p>
       <w:pPr>
-        <w:pStyle w:val="TOC1"/>
+        <w:pStyle w:val="Verzeichnis1"/>
         <w:tabs>
           <w:tab w:val="left" w:pos="432"/>
         </w:tabs>
@@ -801,7 +806,7 @@
     </w:p>
     <w:p>
       <w:pPr>
-        <w:pStyle w:val="TOC1"/>
+        <w:pStyle w:val="Verzeichnis1"/>
         <w:tabs>
           <w:tab w:val="left" w:pos="432"/>
         </w:tabs>
@@ -879,7 +884,7 @@
     </w:p>
     <w:p>
       <w:pPr>
-        <w:pStyle w:val="TOC1"/>
+        <w:pStyle w:val="Verzeichnis1"/>
         <w:tabs>
           <w:tab w:val="left" w:pos="432"/>
         </w:tabs>
@@ -957,7 +962,7 @@
     </w:p>
     <w:p>
       <w:pPr>
-        <w:pStyle w:val="TOC1"/>
+        <w:pStyle w:val="Verzeichnis1"/>
         <w:tabs>
           <w:tab w:val="left" w:pos="432"/>
         </w:tabs>
@@ -1035,7 +1040,7 @@
     </w:p>
     <w:p>
       <w:pPr>
-        <w:pStyle w:val="TOC2"/>
+        <w:pStyle w:val="Verzeichnis2"/>
         <w:tabs>
           <w:tab w:val="left" w:pos="1000"/>
         </w:tabs>
@@ -1113,7 +1118,7 @@
     </w:p>
     <w:p>
       <w:pPr>
-        <w:pStyle w:val="TOC2"/>
+        <w:pStyle w:val="Verzeichnis2"/>
         <w:tabs>
           <w:tab w:val="left" w:pos="1000"/>
         </w:tabs>
@@ -1191,7 +1196,7 @@
     </w:p>
     <w:p>
       <w:pPr>
-        <w:pStyle w:val="TOC1"/>
+        <w:pStyle w:val="Verzeichnis1"/>
         <w:tabs>
           <w:tab w:val="left" w:pos="432"/>
         </w:tabs>
@@ -1269,7 +1274,7 @@
     </w:p>
     <w:p>
       <w:pPr>
-        <w:pStyle w:val="TOC1"/>
+        <w:pStyle w:val="Verzeichnis1"/>
         <w:tabs>
           <w:tab w:val="left" w:pos="432"/>
         </w:tabs>
@@ -1347,7 +1352,7 @@
     </w:p>
     <w:p>
       <w:pPr>
-        <w:pStyle w:val="TOC1"/>
+        <w:pStyle w:val="Verzeichnis1"/>
         <w:tabs>
           <w:tab w:val="left" w:pos="432"/>
         </w:tabs>
@@ -1425,7 +1430,7 @@
     </w:p>
     <w:p>
       <w:pPr>
-        <w:pStyle w:val="TOC1"/>
+        <w:pStyle w:val="Verzeichnis1"/>
         <w:tabs>
           <w:tab w:val="left" w:pos="432"/>
         </w:tabs>
@@ -1503,7 +1508,7 @@
     </w:p>
     <w:p>
       <w:pPr>
-        <w:pStyle w:val="TOC1"/>
+        <w:pStyle w:val="Verzeichnis1"/>
         <w:tabs>
           <w:tab w:val="left" w:pos="864"/>
         </w:tabs>
@@ -1581,7 +1586,7 @@
     </w:p>
     <w:p>
       <w:pPr>
-        <w:pStyle w:val="TOC1"/>
+        <w:pStyle w:val="Verzeichnis1"/>
         <w:tabs>
           <w:tab w:val="left" w:pos="864"/>
         </w:tabs>
@@ -1659,7 +1664,7 @@
     </w:p>
     <w:p>
       <w:pPr>
-        <w:pStyle w:val="Title"/>
+        <w:pStyle w:val="Titel"/>
       </w:pPr>
       <w:r>
         <w:fldChar w:fldCharType="end"/>
@@ -1667,29 +1672,18 @@
       <w:r>
         <w:br w:type="page"/>
       </w:r>
-      <w:r>
-        <w:lastRenderedPageBreak/>
-        <w:fldChar w:fldCharType="begin"/>
-      </w:r>
-      <w:r>
-        <w:instrText xml:space="preserve"> TITLE  \* MERGEFORMAT </w:instrText>
-      </w:r>
-      <w:r>
-        <w:fldChar w:fldCharType="separate"/>
-      </w:r>
-      <w:r>
-        <w:t>Software Architecture Document</w:t>
-      </w:r>
-      <w:r>
-        <w:fldChar w:fldCharType="end"/>
-      </w:r>
+      <w:fldSimple w:instr=" TITLE  \* MERGEFORMAT ">
+        <w:r>
+          <w:t>Software Architecture Document</w:t>
+        </w:r>
+      </w:fldSimple>
       <w:r>
         <w:t xml:space="preserve"> </w:t>
       </w:r>
     </w:p>
     <w:p>
       <w:pPr>
-        <w:pStyle w:val="Heading1"/>
+        <w:pStyle w:val="berschrift1"/>
       </w:pPr>
       <w:bookmarkStart w:id="0" w:name="_Toc456598586"/>
       <w:bookmarkStart w:id="1" w:name="_Toc468177337"/>
@@ -1704,7 +1698,7 @@
     </w:p>
     <w:p>
       <w:pPr>
-        <w:pStyle w:val="Heading2"/>
+        <w:pStyle w:val="berschrift2"/>
       </w:pPr>
       <w:bookmarkStart w:id="2" w:name="_Toc456598587"/>
       <w:bookmarkStart w:id="3" w:name="_Toc468177338"/>
@@ -1720,12 +1714,20 @@
       </w:pPr>
       <w:bookmarkStart w:id="4" w:name="_Toc456598588"/>
       <w:r>
-        <w:t>This document provides a comprehensive architectural overview of the system, using a number of different architectural views to depict different aspects of the system. It is intended to capture and convey the significant architectural decisions which have been made on the system.</w:t>
-      </w:r>
-    </w:p>
-    <w:p>
-      <w:pPr>
-        <w:pStyle w:val="Heading2"/>
+        <w:t xml:space="preserve">This document provides a comprehensive architectural overview of the system, using </w:t>
+      </w:r>
+      <w:proofErr w:type="gramStart"/>
+      <w:r>
+        <w:t>a number of</w:t>
+      </w:r>
+      <w:proofErr w:type="gramEnd"/>
+      <w:r>
+        <w:t xml:space="preserve"> different architectural views to depict different aspects of the system. It is intended to capture and convey the significant architectural decisions which have been made on the system.</w:t>
+      </w:r>
+    </w:p>
+    <w:p>
+      <w:pPr>
+        <w:pStyle w:val="berschrift2"/>
       </w:pPr>
       <w:bookmarkStart w:id="5" w:name="_Toc468177339"/>
       <w:r>
@@ -1770,7 +1772,7 @@
     </w:p>
     <w:p>
       <w:pPr>
-        <w:pStyle w:val="Heading2"/>
+        <w:pStyle w:val="berschrift2"/>
       </w:pPr>
       <w:bookmarkStart w:id="7" w:name="_Toc468177340"/>
       <w:r>
@@ -1907,6 +1909,7 @@
                 <w:lang w:val="en-GB" w:eastAsia="en-GB"/>
               </w:rPr>
             </w:pPr>
+            <w:proofErr w:type="spellStart"/>
             <w:r>
               <w:rPr>
                 <w:color w:val="000000"/>
@@ -1914,6 +1917,7 @@
               </w:rPr>
               <w:t>tbd</w:t>
             </w:r>
+            <w:proofErr w:type="spellEnd"/>
           </w:p>
         </w:tc>
         <w:tc>
@@ -1957,7 +1961,7 @@
     <w:p/>
     <w:p>
       <w:pPr>
-        <w:pStyle w:val="Heading2"/>
+        <w:pStyle w:val="berschrift2"/>
       </w:pPr>
       <w:bookmarkStart w:id="8" w:name="_Toc456598590"/>
       <w:bookmarkStart w:id="9" w:name="_Toc468177341"/>
@@ -1969,7 +1973,7 @@
     </w:p>
     <w:p>
       <w:pPr>
-        <w:pStyle w:val="Heading2"/>
+        <w:pStyle w:val="berschrift2"/>
       </w:pPr>
       <w:bookmarkStart w:id="10" w:name="_Toc456598591"/>
       <w:bookmarkStart w:id="11" w:name="_Toc468177342"/>
@@ -1995,7 +1999,23 @@
           <w:color w:val="000000"/>
           <w:lang w:val="en-GB" w:eastAsia="en-GB"/>
         </w:rPr>
-        <w:t>This document describes the software architecture to ensure that everybody understands it and new devlopers can be let into the project easily.</w:t>
+        <w:t xml:space="preserve">This document describes the software architecture to ensure that everybody understands it and new </w:t>
+      </w:r>
+      <w:proofErr w:type="spellStart"/>
+      <w:r>
+        <w:rPr>
+          <w:color w:val="000000"/>
+          <w:lang w:val="en-GB" w:eastAsia="en-GB"/>
+        </w:rPr>
+        <w:t>devlopers</w:t>
+      </w:r>
+      <w:proofErr w:type="spellEnd"/>
+      <w:r>
+        <w:rPr>
+          <w:color w:val="000000"/>
+          <w:lang w:val="en-GB" w:eastAsia="en-GB"/>
+        </w:rPr>
+        <w:t xml:space="preserve"> can be let into the project easily.</w:t>
       </w:r>
     </w:p>
     <w:p>
@@ -2019,7 +2039,7 @@
     </w:p>
     <w:p>
       <w:pPr>
-        <w:pStyle w:val="Heading1"/>
+        <w:pStyle w:val="berschrift1"/>
       </w:pPr>
       <w:bookmarkStart w:id="12" w:name="_Toc468177343"/>
       <w:r>
@@ -2072,7 +2092,7 @@
         <w:rPr>
           <w:noProof/>
           <w:color w:val="000000"/>
-          <w:lang w:val="en-GB" w:eastAsia="en-GB"/>
+          <w:lang w:val="de-DE" w:eastAsia="de-DE"/>
         </w:rPr>
         <w:drawing>
           <wp:inline distT="0" distB="0" distL="0" distR="0" wp14:anchorId="02CFAAE5" wp14:editId="4DD7F835">
@@ -2148,7 +2168,7 @@
     </w:p>
     <w:p>
       <w:pPr>
-        <w:pStyle w:val="Heading1"/>
+        <w:pStyle w:val="berschrift1"/>
       </w:pPr>
       <w:bookmarkStart w:id="13" w:name="_Toc468177344"/>
       <w:r>
@@ -2175,12 +2195,28 @@
           <w:color w:val="000000"/>
           <w:lang w:val="en-GB" w:eastAsia="en-GB"/>
         </w:rPr>
-        <w:t>The main goal of the MVC architecture is to separate the view from the logic. Therefore the view knows nothing on its own, but gets all information from the logical part. Swift automatically creates projects based on the MVC pattern.</w:t>
-      </w:r>
-    </w:p>
-    <w:p>
-      <w:pPr>
-        <w:pStyle w:val="Heading1"/>
+        <w:t xml:space="preserve">The main goal of the MVC architecture is to separate the view from the logic. </w:t>
+      </w:r>
+      <w:proofErr w:type="gramStart"/>
+      <w:r>
+        <w:rPr>
+          <w:color w:val="000000"/>
+          <w:lang w:val="en-GB" w:eastAsia="en-GB"/>
+        </w:rPr>
+        <w:t>Therefore</w:t>
+      </w:r>
+      <w:proofErr w:type="gramEnd"/>
+      <w:r>
+        <w:rPr>
+          <w:color w:val="000000"/>
+          <w:lang w:val="en-GB" w:eastAsia="en-GB"/>
+        </w:rPr>
+        <w:t xml:space="preserve"> the view knows nothing on its own, but gets all information from the logical part. Swift automatically creates projects based on the MVC pattern.</w:t>
+      </w:r>
+    </w:p>
+    <w:p>
+      <w:pPr>
+        <w:pStyle w:val="berschrift1"/>
       </w:pPr>
       <w:bookmarkStart w:id="14" w:name="_Toc468177345"/>
       <w:r>
@@ -2228,7 +2264,7 @@
     </w:p>
     <w:p>
       <w:pPr>
-        <w:pStyle w:val="Heading1"/>
+        <w:pStyle w:val="berschrift1"/>
       </w:pPr>
       <w:bookmarkStart w:id="15" w:name="_Toc468177346"/>
       <w:r>
@@ -2241,21 +2277,28 @@
     </w:p>
     <w:p>
       <w:pPr>
-        <w:ind w:firstLine="720"/>
+        <w:ind w:left="720"/>
+      </w:pPr>
+      <w:r>
+        <w:t>See our class diagram:</w:t>
+      </w:r>
+    </w:p>
+    <w:p>
+      <w:pPr>
+        <w:ind w:left="720"/>
       </w:pPr>
       <w:hyperlink r:id="rId11" w:history="1">
         <w:r>
           <w:rPr>
-            <w:rStyle w:val="Hyperlink"/>
+            <w:rStyle w:val="Link"/>
           </w:rPr>
-          <w:t>See our ClassDiagram</w:t>
+          <w:t>https://github.com/renpen/SimpleHabits/blob/master/SoftwareEngeneering/Published/classDiagram.pdf</w:t>
         </w:r>
       </w:hyperlink>
     </w:p>
-    <w:p/>
-    <w:p>
-      <w:pPr>
-        <w:pStyle w:val="Heading2"/>
+    <w:p>
+      <w:pPr>
+        <w:pStyle w:val="berschrift2"/>
       </w:pPr>
       <w:bookmarkStart w:id="16" w:name="_Toc468177347"/>
       <w:r>
@@ -2266,7 +2309,7 @@
     </w:p>
     <w:p>
       <w:pPr>
-        <w:pStyle w:val="Heading2"/>
+        <w:pStyle w:val="berschrift2"/>
       </w:pPr>
       <w:bookmarkStart w:id="17" w:name="_Toc468177348"/>
       <w:r>
@@ -2276,7 +2319,7 @@
     </w:p>
     <w:p>
       <w:pPr>
-        <w:pStyle w:val="Heading1"/>
+        <w:pStyle w:val="berschrift1"/>
       </w:pPr>
       <w:bookmarkStart w:id="18" w:name="_Toc468177349"/>
       <w:r>
@@ -2299,6 +2342,8 @@
       <w:r>
         <w:t>(n/a)</w:t>
       </w:r>
+      <w:bookmarkStart w:id="19" w:name="_GoBack"/>
+      <w:bookmarkEnd w:id="19"/>
     </w:p>
     <w:p>
       <w:pPr>
@@ -2307,13 +2352,13 @@
     </w:p>
     <w:p>
       <w:pPr>
-        <w:pStyle w:val="Heading1"/>
-      </w:pPr>
-      <w:bookmarkStart w:id="19" w:name="_Toc468177350"/>
+        <w:pStyle w:val="berschrift1"/>
+      </w:pPr>
+      <w:bookmarkStart w:id="20" w:name="_Toc468177350"/>
       <w:r>
         <w:t>Deployment View</w:t>
       </w:r>
-      <w:bookmarkEnd w:id="19"/>
+      <w:bookmarkEnd w:id="20"/>
       <w:r>
         <w:t xml:space="preserve"> </w:t>
       </w:r>
@@ -2343,14 +2388,28 @@
         </w:rPr>
         <w:t>an</w:t>
       </w:r>
-      <w:bookmarkStart w:id="20" w:name="_GoBack"/>
-      <w:bookmarkEnd w:id="20"/>
       <w:r>
         <w:rPr>
           <w:color w:val="000000"/>
           <w:lang w:val="en-GB" w:eastAsia="en-GB"/>
         </w:rPr>
-        <w:t xml:space="preserve"> iPhone or iPad with a current iOS version. He then will be able to download the application via the iOS AppStore.</w:t>
+        <w:t xml:space="preserve"> iPhone or iPad with a current iOS version. He then will be able to download the application via the iOS </w:t>
+      </w:r>
+      <w:proofErr w:type="spellStart"/>
+      <w:r>
+        <w:rPr>
+          <w:color w:val="000000"/>
+          <w:lang w:val="en-GB" w:eastAsia="en-GB"/>
+        </w:rPr>
+        <w:t>AppStore</w:t>
+      </w:r>
+      <w:proofErr w:type="spellEnd"/>
+      <w:r>
+        <w:rPr>
+          <w:color w:val="000000"/>
+          <w:lang w:val="en-GB" w:eastAsia="en-GB"/>
+        </w:rPr>
+        <w:t>.</w:t>
       </w:r>
     </w:p>
     <w:p>
@@ -2369,7 +2428,55 @@
           <w:color w:val="000000"/>
           <w:lang w:val="en-GB" w:eastAsia="en-GB"/>
         </w:rPr>
-        <w:t>For development it is also possible to install the application directly from a Mac with XCode or AppCode.</w:t>
+        <w:t xml:space="preserve">For </w:t>
+      </w:r>
+      <w:proofErr w:type="gramStart"/>
+      <w:r>
+        <w:rPr>
+          <w:color w:val="000000"/>
+          <w:lang w:val="en-GB" w:eastAsia="en-GB"/>
+        </w:rPr>
+        <w:t>development</w:t>
+      </w:r>
+      <w:proofErr w:type="gramEnd"/>
+      <w:r>
+        <w:rPr>
+          <w:color w:val="000000"/>
+          <w:lang w:val="en-GB" w:eastAsia="en-GB"/>
+        </w:rPr>
+        <w:t xml:space="preserve"> it is also possible to install the application directly from a Mac with </w:t>
+      </w:r>
+      <w:proofErr w:type="spellStart"/>
+      <w:r>
+        <w:rPr>
+          <w:color w:val="000000"/>
+          <w:lang w:val="en-GB" w:eastAsia="en-GB"/>
+        </w:rPr>
+        <w:t>XCode</w:t>
+      </w:r>
+      <w:proofErr w:type="spellEnd"/>
+      <w:r>
+        <w:rPr>
+          <w:color w:val="000000"/>
+          <w:lang w:val="en-GB" w:eastAsia="en-GB"/>
+        </w:rPr>
+        <w:t xml:space="preserve"> or </w:t>
+      </w:r>
+      <w:proofErr w:type="spellStart"/>
+      <w:r>
+        <w:rPr>
+          <w:color w:val="000000"/>
+          <w:lang w:val="en-GB" w:eastAsia="en-GB"/>
+        </w:rPr>
+        <w:t>AppCode</w:t>
+      </w:r>
+      <w:proofErr w:type="spellEnd"/>
+      <w:r>
+        <w:rPr>
+          <w:color w:val="000000"/>
+          <w:lang w:val="en-GB" w:eastAsia="en-GB"/>
+        </w:rPr>
+        <w:t>.</w:t>
       </w:r>
     </w:p>
     <w:p>
@@ -2388,12 +2495,28 @@
           <w:color w:val="000000"/>
           <w:lang w:val="en-GB" w:eastAsia="en-GB"/>
         </w:rPr>
-        <w:t>There are no hardware requirements, as all iOS devices with a current version are capable of running the application.</w:t>
-      </w:r>
-    </w:p>
-    <w:p>
-      <w:pPr>
-        <w:pStyle w:val="Heading1"/>
+        <w:t xml:space="preserve">There are no hardware requirements, as all iOS devices with a current version </w:t>
+      </w:r>
+      <w:proofErr w:type="gramStart"/>
+      <w:r>
+        <w:rPr>
+          <w:color w:val="000000"/>
+          <w:lang w:val="en-GB" w:eastAsia="en-GB"/>
+        </w:rPr>
+        <w:t>are capable of running</w:t>
+      </w:r>
+      <w:proofErr w:type="gramEnd"/>
+      <w:r>
+        <w:rPr>
+          <w:color w:val="000000"/>
+          <w:lang w:val="en-GB" w:eastAsia="en-GB"/>
+        </w:rPr>
+        <w:t xml:space="preserve"> the application.</w:t>
+      </w:r>
+    </w:p>
+    <w:p>
+      <w:pPr>
+        <w:pStyle w:val="berschrift1"/>
       </w:pPr>
       <w:bookmarkStart w:id="21" w:name="_Toc468177351"/>
       <w:r>
@@ -2411,7 +2534,7 @@
     </w:p>
     <w:p>
       <w:pPr>
-        <w:pStyle w:val="Heading1"/>
+        <w:pStyle w:val="berschrift1"/>
       </w:pPr>
       <w:bookmarkStart w:id="22" w:name="_Toc468177352"/>
       <w:r>
@@ -2425,18 +2548,21 @@
     <w:p>
       <w:pPr>
         <w:ind w:firstLine="720"/>
-        <w:rPr>
-          <w:color w:val="000000"/>
-          <w:lang w:val="en-GB" w:eastAsia="en-GB"/>
-        </w:rPr>
+      </w:pPr>
+      <w:r>
+        <w:t>See our ER-Diagram:</w:t>
+      </w:r>
+    </w:p>
+    <w:p>
+      <w:pPr>
+        <w:ind w:left="720"/>
       </w:pPr>
       <w:hyperlink r:id="rId12" w:history="1">
         <w:r>
           <w:rPr>
-            <w:rStyle w:val="Hyperlink"/>
-            <w:lang w:val="en-GB" w:eastAsia="en-GB"/>
+            <w:rStyle w:val="Link"/>
           </w:rPr>
-          <w:t>See our ER-Diagramm</w:t>
+          <w:t>https://github.com/renpen/SimpleHabits/blob/master/SoftwareEngeneering/Published/ErCoreData.pdf</w:t>
         </w:r>
       </w:hyperlink>
     </w:p>
@@ -2478,12 +2604,28 @@
           <w:color w:val="000000"/>
           <w:lang w:val="en-GB" w:eastAsia="en-GB"/>
         </w:rPr>
-        <w:t>Swift uses Core Data for data persistence, which is based on sqLite (good for mobile apps).</w:t>
-      </w:r>
-    </w:p>
-    <w:p>
-      <w:pPr>
-        <w:pStyle w:val="Heading1"/>
+        <w:t xml:space="preserve">Swift uses Core Data for data persistence, which is based on </w:t>
+      </w:r>
+      <w:proofErr w:type="spellStart"/>
+      <w:r>
+        <w:rPr>
+          <w:color w:val="000000"/>
+          <w:lang w:val="en-GB" w:eastAsia="en-GB"/>
+        </w:rPr>
+        <w:t>sqLite</w:t>
+      </w:r>
+      <w:proofErr w:type="spellEnd"/>
+      <w:r>
+        <w:rPr>
+          <w:color w:val="000000"/>
+          <w:lang w:val="en-GB" w:eastAsia="en-GB"/>
+        </w:rPr>
+        <w:t xml:space="preserve"> (good for mobile apps).</w:t>
+      </w:r>
+    </w:p>
+    <w:p>
+      <w:pPr>
+        <w:pStyle w:val="berschrift1"/>
       </w:pPr>
       <w:bookmarkStart w:id="23" w:name="_Toc468177353"/>
       <w:r>
@@ -2501,7 +2643,7 @@
     </w:p>
     <w:p>
       <w:pPr>
-        <w:pStyle w:val="Heading1"/>
+        <w:pStyle w:val="berschrift1"/>
       </w:pPr>
       <w:bookmarkStart w:id="24" w:name="_Toc468177354"/>
       <w:r>
@@ -2528,7 +2670,23 @@
           <w:color w:val="000000"/>
           <w:lang w:val="en-GB" w:eastAsia="en-GB"/>
         </w:rPr>
-        <w:t>For nowadays standards the quality of our application is important to find stoutness in a great audience. Current standards are based on a flat ui design as well as clear and structured interfaces. The app should be used intuitively.</w:t>
+        <w:t xml:space="preserve">For nowadays standards the quality of our application is important to find stoutness in a great audience. Current standards are based on a flat </w:t>
+      </w:r>
+      <w:proofErr w:type="spellStart"/>
+      <w:r>
+        <w:rPr>
+          <w:color w:val="000000"/>
+          <w:lang w:val="en-GB" w:eastAsia="en-GB"/>
+        </w:rPr>
+        <w:t>ui</w:t>
+      </w:r>
+      <w:proofErr w:type="spellEnd"/>
+      <w:r>
+        <w:rPr>
+          <w:color w:val="000000"/>
+          <w:lang w:val="en-GB" w:eastAsia="en-GB"/>
+        </w:rPr>
+        <w:t xml:space="preserve"> design as well as clear and structured interfaces. The app should be used intuitively.</w:t>
       </w:r>
     </w:p>
     <w:p>
@@ -2592,34 +2750,34 @@
 <w:ftr xmlns:wpc="http://schemas.microsoft.com/office/word/2010/wordprocessingCanvas" xmlns:mo="http://schemas.microsoft.com/office/mac/office/2008/main" xmlns:mc="http://schemas.openxmlformats.org/markup-compatibility/2006" xmlns:mv="urn:schemas-microsoft-com:mac:vml" xmlns:o="urn:schemas-microsoft-com:office:office" xmlns:r="http://schemas.openxmlformats.org/officeDocument/2006/relationships" xmlns:m="http://schemas.openxmlformats.org/officeDocument/2006/math" xmlns:v="urn:schemas-microsoft-com:vml" xmlns:wp14="http://schemas.microsoft.com/office/word/2010/wordprocessingDrawing" xmlns:wp="http://schemas.openxmlformats.org/drawingml/2006/wordprocessingDrawing" xmlns:w10="urn:schemas-microsoft-com:office:word" xmlns:w="http://schemas.openxmlformats.org/wordprocessingml/2006/main" xmlns:w14="http://schemas.microsoft.com/office/word/2010/wordml" xmlns:w15="http://schemas.microsoft.com/office/word/2012/wordml" xmlns:wpg="http://schemas.microsoft.com/office/word/2010/wordprocessingGroup" xmlns:wpi="http://schemas.microsoft.com/office/word/2010/wordprocessingInk" xmlns:wne="http://schemas.microsoft.com/office/word/2006/wordml" xmlns:wps="http://schemas.microsoft.com/office/word/2010/wordprocessingShape" mc:Ignorable="w14 w15 wp14">
   <w:p>
     <w:pPr>
-      <w:pStyle w:val="Footer"/>
+      <w:pStyle w:val="Fuzeile"/>
       <w:framePr w:wrap="around" w:vAnchor="text" w:hAnchor="margin" w:xAlign="right" w:y="1"/>
       <w:rPr>
-        <w:rStyle w:val="PageNumber"/>
+        <w:rStyle w:val="Seitenzahl"/>
       </w:rPr>
     </w:pPr>
     <w:r>
       <w:rPr>
-        <w:rStyle w:val="PageNumber"/>
+        <w:rStyle w:val="Seitenzahl"/>
       </w:rPr>
       <w:fldChar w:fldCharType="begin"/>
     </w:r>
     <w:r>
       <w:rPr>
-        <w:rStyle w:val="PageNumber"/>
+        <w:rStyle w:val="Seitenzahl"/>
       </w:rPr>
       <w:instrText xml:space="preserve">PAGE  </w:instrText>
     </w:r>
     <w:r>
       <w:rPr>
-        <w:rStyle w:val="PageNumber"/>
+        <w:rStyle w:val="Seitenzahl"/>
       </w:rPr>
       <w:fldChar w:fldCharType="end"/>
     </w:r>
   </w:p>
   <w:p>
     <w:pPr>
-      <w:pStyle w:val="Footer"/>
+      <w:pStyle w:val="Fuzeile"/>
       <w:ind w:right="360"/>
     </w:pPr>
   </w:p>
@@ -2684,8 +2842,13 @@
           <w:r>
             <w:sym w:font="Symbol" w:char="F0D3"/>
           </w:r>
+          <w:proofErr w:type="spellStart"/>
           <w:r>
-            <w:t>penbo Simplicity</w:t>
+            <w:t>penbo</w:t>
+          </w:r>
+          <w:proofErr w:type="spellEnd"/>
+          <w:r>
+            <w:t xml:space="preserve"> Simplicity</w:t>
           </w:r>
           <w:r>
             <w:t xml:space="preserve">, </w:t>
@@ -2703,7 +2866,7 @@
             <w:rPr>
               <w:noProof/>
             </w:rPr>
-            <w:t>2016</w:t>
+            <w:t>2017</w:t>
           </w:r>
           <w:r>
             <w:fldChar w:fldCharType="end"/>
@@ -2729,69 +2892,69 @@
           </w:r>
           <w:r>
             <w:rPr>
-              <w:rStyle w:val="PageNumber"/>
+              <w:rStyle w:val="Seitenzahl"/>
             </w:rPr>
             <w:fldChar w:fldCharType="begin"/>
           </w:r>
           <w:r>
             <w:rPr>
-              <w:rStyle w:val="PageNumber"/>
+              <w:rStyle w:val="Seitenzahl"/>
             </w:rPr>
             <w:instrText xml:space="preserve"> PAGE </w:instrText>
           </w:r>
           <w:r>
             <w:rPr>
-              <w:rStyle w:val="PageNumber"/>
+              <w:rStyle w:val="Seitenzahl"/>
             </w:rPr>
             <w:fldChar w:fldCharType="separate"/>
           </w:r>
           <w:r>
             <w:rPr>
-              <w:rStyle w:val="PageNumber"/>
+              <w:rStyle w:val="Seitenzahl"/>
               <w:noProof/>
             </w:rPr>
             <w:t>5</w:t>
           </w:r>
           <w:r>
             <w:rPr>
-              <w:rStyle w:val="PageNumber"/>
+              <w:rStyle w:val="Seitenzahl"/>
             </w:rPr>
             <w:fldChar w:fldCharType="end"/>
           </w:r>
           <w:r>
             <w:rPr>
-              <w:rStyle w:val="PageNumber"/>
+              <w:rStyle w:val="Seitenzahl"/>
             </w:rPr>
             <w:t xml:space="preserve"> of </w:t>
           </w:r>
           <w:r>
             <w:rPr>
-              <w:rStyle w:val="PageNumber"/>
+              <w:rStyle w:val="Seitenzahl"/>
             </w:rPr>
             <w:fldChar w:fldCharType="begin"/>
           </w:r>
           <w:r>
             <w:rPr>
-              <w:rStyle w:val="PageNumber"/>
+              <w:rStyle w:val="Seitenzahl"/>
             </w:rPr>
             <w:instrText xml:space="preserve"> NUMPAGES  \* MERGEFORMAT </w:instrText>
           </w:r>
           <w:r>
             <w:rPr>
-              <w:rStyle w:val="PageNumber"/>
+              <w:rStyle w:val="Seitenzahl"/>
             </w:rPr>
             <w:fldChar w:fldCharType="separate"/>
           </w:r>
           <w:r>
             <w:rPr>
-              <w:rStyle w:val="PageNumber"/>
+              <w:rStyle w:val="Seitenzahl"/>
               <w:noProof/>
             </w:rPr>
             <w:t>5</w:t>
           </w:r>
           <w:r>
             <w:rPr>
-              <w:rStyle w:val="PageNumber"/>
+              <w:rStyle w:val="Seitenzahl"/>
             </w:rPr>
             <w:fldChar w:fldCharType="end"/>
           </w:r>
@@ -2801,7 +2964,7 @@
   </w:tbl>
   <w:p>
     <w:pPr>
-      <w:pStyle w:val="Footer"/>
+      <w:pStyle w:val="Fuzeile"/>
     </w:pPr>
   </w:p>
 </w:ftr>
@@ -2811,7 +2974,7 @@
 <w:ftr xmlns:wpc="http://schemas.microsoft.com/office/word/2010/wordprocessingCanvas" xmlns:mo="http://schemas.microsoft.com/office/mac/office/2008/main" xmlns:mc="http://schemas.openxmlformats.org/markup-compatibility/2006" xmlns:mv="urn:schemas-microsoft-com:mac:vml" xmlns:o="urn:schemas-microsoft-com:office:office" xmlns:r="http://schemas.openxmlformats.org/officeDocument/2006/relationships" xmlns:m="http://schemas.openxmlformats.org/officeDocument/2006/math" xmlns:v="urn:schemas-microsoft-com:vml" xmlns:wp14="http://schemas.microsoft.com/office/word/2010/wordprocessingDrawing" xmlns:wp="http://schemas.openxmlformats.org/drawingml/2006/wordprocessingDrawing" xmlns:w10="urn:schemas-microsoft-com:office:word" xmlns:w="http://schemas.openxmlformats.org/wordprocessingml/2006/main" xmlns:w14="http://schemas.microsoft.com/office/word/2010/wordml" xmlns:w15="http://schemas.microsoft.com/office/word/2012/wordml" xmlns:wpg="http://schemas.microsoft.com/office/word/2010/wordprocessingGroup" xmlns:wpi="http://schemas.microsoft.com/office/word/2010/wordprocessingInk" xmlns:wne="http://schemas.microsoft.com/office/word/2006/wordml" xmlns:wps="http://schemas.microsoft.com/office/word/2010/wordprocessingShape" mc:Ignorable="w14 w15 wp14">
   <w:p>
     <w:pPr>
-      <w:pStyle w:val="Footer"/>
+      <w:pStyle w:val="Fuzeile"/>
     </w:pPr>
   </w:p>
 </w:ftr>
@@ -2873,13 +3036,23 @@
         <w:sz w:val="36"/>
       </w:rPr>
     </w:pPr>
+    <w:proofErr w:type="spellStart"/>
     <w:r>
       <w:rPr>
         <w:rFonts w:ascii="Arial" w:hAnsi="Arial"/>
         <w:b/>
         <w:sz w:val="36"/>
       </w:rPr>
-      <w:t>Penbo Simplicity</w:t>
+      <w:t>Penbo</w:t>
+    </w:r>
+    <w:proofErr w:type="spellEnd"/>
+    <w:r>
+      <w:rPr>
+        <w:rFonts w:ascii="Arial" w:hAnsi="Arial"/>
+        <w:b/>
+        <w:sz w:val="36"/>
+      </w:rPr>
+      <w:t xml:space="preserve"> Simplicity</w:t>
     </w:r>
   </w:p>
   <w:p>
@@ -2895,7 +3068,7 @@
   </w:p>
   <w:p>
     <w:pPr>
-      <w:pStyle w:val="Header"/>
+      <w:pStyle w:val="Kopfzeile"/>
     </w:pPr>
   </w:p>
 </w:hdr>
@@ -2987,7 +3160,7 @@
   </w:tbl>
   <w:p>
     <w:pPr>
-      <w:pStyle w:val="Header"/>
+      <w:pStyle w:val="Kopfzeile"/>
     </w:pPr>
   </w:p>
 </w:hdr>
@@ -2997,7 +3170,7 @@
 <w:hdr xmlns:wpc="http://schemas.microsoft.com/office/word/2010/wordprocessingCanvas" xmlns:mo="http://schemas.microsoft.com/office/mac/office/2008/main" xmlns:mc="http://schemas.openxmlformats.org/markup-compatibility/2006" xmlns:mv="urn:schemas-microsoft-com:mac:vml" xmlns:o="urn:schemas-microsoft-com:office:office" xmlns:r="http://schemas.openxmlformats.org/officeDocument/2006/relationships" xmlns:m="http://schemas.openxmlformats.org/officeDocument/2006/math" xmlns:v="urn:schemas-microsoft-com:vml" xmlns:wp14="http://schemas.microsoft.com/office/word/2010/wordprocessingDrawing" xmlns:wp="http://schemas.openxmlformats.org/drawingml/2006/wordprocessingDrawing" xmlns:w10="urn:schemas-microsoft-com:office:word" xmlns:w="http://schemas.openxmlformats.org/wordprocessingml/2006/main" xmlns:w14="http://schemas.microsoft.com/office/word/2010/wordml" xmlns:w15="http://schemas.microsoft.com/office/word/2012/wordml" xmlns:wpg="http://schemas.microsoft.com/office/word/2010/wordprocessingGroup" xmlns:wpi="http://schemas.microsoft.com/office/word/2010/wordprocessingInk" xmlns:wne="http://schemas.microsoft.com/office/word/2006/wordml" xmlns:wps="http://schemas.microsoft.com/office/word/2010/wordprocessingShape" mc:Ignorable="w14 w15 wp14">
   <w:p>
     <w:pPr>
-      <w:pStyle w:val="Header"/>
+      <w:pStyle w:val="Kopfzeile"/>
     </w:pPr>
   </w:p>
 </w:hdr>
@@ -3012,7 +3185,7 @@
     <w:lvl w:ilvl="0">
       <w:start w:val="1"/>
       <w:numFmt w:val="decimal"/>
-      <w:pStyle w:val="Heading1"/>
+      <w:pStyle w:val="berschrift1"/>
       <w:lvlText w:val="%1."/>
       <w:legacy w:legacy="1" w:legacySpace="144" w:legacyIndent="0"/>
       <w:lvlJc w:val="left"/>
@@ -3020,7 +3193,7 @@
     <w:lvl w:ilvl="1">
       <w:start w:val="1"/>
       <w:numFmt w:val="decimal"/>
-      <w:pStyle w:val="Heading2"/>
+      <w:pStyle w:val="berschrift2"/>
       <w:lvlText w:val="%1.%2"/>
       <w:legacy w:legacy="1" w:legacySpace="144" w:legacyIndent="0"/>
       <w:lvlJc w:val="left"/>
@@ -3028,7 +3201,7 @@
     <w:lvl w:ilvl="2">
       <w:start w:val="1"/>
       <w:numFmt w:val="decimal"/>
-      <w:pStyle w:val="Heading3"/>
+      <w:pStyle w:val="berschrift3"/>
       <w:lvlText w:val="%1.%2.%3"/>
       <w:legacy w:legacy="1" w:legacySpace="144" w:legacyIndent="0"/>
       <w:lvlJc w:val="left"/>
@@ -3036,7 +3209,7 @@
     <w:lvl w:ilvl="3">
       <w:start w:val="1"/>
       <w:numFmt w:val="decimal"/>
-      <w:pStyle w:val="Heading4"/>
+      <w:pStyle w:val="berschrift4"/>
       <w:lvlText w:val="%1.%2.%3.%4"/>
       <w:legacy w:legacy="1" w:legacySpace="144" w:legacyIndent="0"/>
       <w:lvlJc w:val="left"/>
@@ -3044,7 +3217,7 @@
     <w:lvl w:ilvl="4">
       <w:start w:val="1"/>
       <w:numFmt w:val="decimal"/>
-      <w:pStyle w:val="Heading5"/>
+      <w:pStyle w:val="berschrift5"/>
       <w:lvlText w:val="%1.%2.%3.%4.%5"/>
       <w:legacy w:legacy="1" w:legacySpace="144" w:legacyIndent="0"/>
       <w:lvlJc w:val="left"/>
@@ -3052,7 +3225,7 @@
     <w:lvl w:ilvl="5">
       <w:start w:val="1"/>
       <w:numFmt w:val="decimal"/>
-      <w:pStyle w:val="Heading6"/>
+      <w:pStyle w:val="berschrift6"/>
       <w:lvlText w:val="%1.%2.%3.%4.%5.%6"/>
       <w:legacy w:legacy="1" w:legacySpace="144" w:legacyIndent="0"/>
       <w:lvlJc w:val="left"/>
@@ -3060,7 +3233,7 @@
     <w:lvl w:ilvl="6">
       <w:start w:val="1"/>
       <w:numFmt w:val="decimal"/>
-      <w:pStyle w:val="Heading7"/>
+      <w:pStyle w:val="berschrift7"/>
       <w:lvlText w:val="%1.%2.%3.%4.%5.%6.%7"/>
       <w:legacy w:legacy="1" w:legacySpace="144" w:legacyIndent="0"/>
       <w:lvlJc w:val="left"/>
@@ -3068,7 +3241,7 @@
     <w:lvl w:ilvl="7">
       <w:start w:val="1"/>
       <w:numFmt w:val="decimal"/>
-      <w:pStyle w:val="Heading8"/>
+      <w:pStyle w:val="berschrift8"/>
       <w:lvlText w:val="%1.%2.%3.%4.%5.%6.%7.%8"/>
       <w:legacy w:legacy="1" w:legacySpace="144" w:legacyIndent="0"/>
       <w:lvlJc w:val="left"/>
@@ -3076,7 +3249,7 @@
     <w:lvl w:ilvl="8">
       <w:start w:val="1"/>
       <w:numFmt w:val="decimal"/>
-      <w:pStyle w:val="Heading9"/>
+      <w:pStyle w:val="berschrift9"/>
       <w:lvlText w:val="%1.%2.%3.%4.%5.%6.%7.%8.%9"/>
       <w:legacy w:legacy="1" w:legacySpace="144" w:legacyIndent="0"/>
       <w:lvlJc w:val="left"/>
@@ -3943,7 +4116,7 @@
     </w:rPrDefault>
     <w:pPrDefault/>
   </w:docDefaults>
-  <w:latentStyles w:defLockedState="0" w:defUIPriority="99" w:defSemiHidden="0" w:defUnhideWhenUsed="0" w:defQFormat="0" w:count="380">
+  <w:latentStyles w:defLockedState="0" w:defUIPriority="99" w:defSemiHidden="0" w:defUnhideWhenUsed="0" w:defQFormat="0" w:count="382">
     <w:lsdException w:name="Normal" w:uiPriority="0" w:qFormat="1"/>
     <w:lsdException w:name="heading 1" w:uiPriority="9" w:qFormat="1"/>
     <w:lsdException w:name="heading 2" w:uiPriority="9" w:qFormat="1"/>
@@ -4324,8 +4497,10 @@
     <w:lsdException w:name="List Table 5 Dark Accent 6" w:uiPriority="50"/>
     <w:lsdException w:name="List Table 6 Colorful Accent 6" w:uiPriority="51"/>
     <w:lsdException w:name="List Table 7 Colorful Accent 6" w:uiPriority="52"/>
+    <w:lsdException w:name="Mention" w:semiHidden="1" w:unhideWhenUsed="1"/>
+    <w:lsdException w:name="Smart Hyperlink" w:semiHidden="1" w:unhideWhenUsed="1"/>
   </w:latentStyles>
-  <w:style w:type="paragraph" w:default="1" w:styleId="Normal">
+  <w:style w:type="paragraph" w:default="1" w:styleId="Standard">
     <w:name w:val="Normal"/>
     <w:qFormat/>
     <w:pPr>
@@ -4336,10 +4511,10 @@
       <w:lang w:val="en-US" w:eastAsia="en-US"/>
     </w:rPr>
   </w:style>
-  <w:style w:type="paragraph" w:styleId="Heading1">
+  <w:style w:type="paragraph" w:styleId="berschrift1">
     <w:name w:val="heading 1"/>
-    <w:basedOn w:val="Normal"/>
-    <w:next w:val="Normal"/>
+    <w:basedOn w:val="Standard"/>
+    <w:next w:val="Standard"/>
     <w:qFormat/>
     <w:pPr>
       <w:keepNext/>
@@ -4356,10 +4531,10 @@
       <w:sz w:val="24"/>
     </w:rPr>
   </w:style>
-  <w:style w:type="paragraph" w:styleId="Heading2">
+  <w:style w:type="paragraph" w:styleId="berschrift2">
     <w:name w:val="heading 2"/>
-    <w:basedOn w:val="Heading1"/>
-    <w:next w:val="Normal"/>
+    <w:basedOn w:val="berschrift1"/>
+    <w:next w:val="Standard"/>
     <w:qFormat/>
     <w:pPr>
       <w:numPr>
@@ -4371,10 +4546,10 @@
       <w:sz w:val="20"/>
     </w:rPr>
   </w:style>
-  <w:style w:type="paragraph" w:styleId="Heading3">
+  <w:style w:type="paragraph" w:styleId="berschrift3">
     <w:name w:val="heading 3"/>
-    <w:basedOn w:val="Heading1"/>
-    <w:next w:val="Normal"/>
+    <w:basedOn w:val="berschrift1"/>
+    <w:next w:val="Standard"/>
     <w:qFormat/>
     <w:pPr>
       <w:numPr>
@@ -4388,10 +4563,10 @@
       <w:sz w:val="20"/>
     </w:rPr>
   </w:style>
-  <w:style w:type="paragraph" w:styleId="Heading4">
+  <w:style w:type="paragraph" w:styleId="berschrift4">
     <w:name w:val="heading 4"/>
-    <w:basedOn w:val="Heading1"/>
-    <w:next w:val="Normal"/>
+    <w:basedOn w:val="berschrift1"/>
+    <w:next w:val="Standard"/>
     <w:qFormat/>
     <w:pPr>
       <w:numPr>
@@ -4404,10 +4579,10 @@
       <w:sz w:val="20"/>
     </w:rPr>
   </w:style>
-  <w:style w:type="paragraph" w:styleId="Heading5">
+  <w:style w:type="paragraph" w:styleId="berschrift5">
     <w:name w:val="heading 5"/>
-    <w:basedOn w:val="Normal"/>
-    <w:next w:val="Normal"/>
+    <w:basedOn w:val="Standard"/>
+    <w:next w:val="Standard"/>
     <w:qFormat/>
     <w:pPr>
       <w:numPr>
@@ -4422,10 +4597,10 @@
       <w:sz w:val="22"/>
     </w:rPr>
   </w:style>
-  <w:style w:type="paragraph" w:styleId="Heading6">
+  <w:style w:type="paragraph" w:styleId="berschrift6">
     <w:name w:val="heading 6"/>
-    <w:basedOn w:val="Normal"/>
-    <w:next w:val="Normal"/>
+    <w:basedOn w:val="Standard"/>
+    <w:next w:val="Standard"/>
     <w:qFormat/>
     <w:pPr>
       <w:numPr>
@@ -4441,10 +4616,10 @@
       <w:sz w:val="22"/>
     </w:rPr>
   </w:style>
-  <w:style w:type="paragraph" w:styleId="Heading7">
+  <w:style w:type="paragraph" w:styleId="berschrift7">
     <w:name w:val="heading 7"/>
-    <w:basedOn w:val="Normal"/>
-    <w:next w:val="Normal"/>
+    <w:basedOn w:val="Standard"/>
+    <w:next w:val="Standard"/>
     <w:qFormat/>
     <w:pPr>
       <w:numPr>
@@ -4456,10 +4631,10 @@
       <w:outlineLvl w:val="6"/>
     </w:pPr>
   </w:style>
-  <w:style w:type="paragraph" w:styleId="Heading8">
+  <w:style w:type="paragraph" w:styleId="berschrift8">
     <w:name w:val="heading 8"/>
-    <w:basedOn w:val="Normal"/>
-    <w:next w:val="Normal"/>
+    <w:basedOn w:val="Standard"/>
+    <w:next w:val="Standard"/>
     <w:qFormat/>
     <w:pPr>
       <w:numPr>
@@ -4474,10 +4649,10 @@
       <w:i/>
     </w:rPr>
   </w:style>
-  <w:style w:type="paragraph" w:styleId="Heading9">
+  <w:style w:type="paragraph" w:styleId="berschrift9">
     <w:name w:val="heading 9"/>
-    <w:basedOn w:val="Normal"/>
-    <w:next w:val="Normal"/>
+    <w:basedOn w:val="Standard"/>
+    <w:next w:val="Standard"/>
     <w:qFormat/>
     <w:pPr>
       <w:numPr>
@@ -4494,13 +4669,13 @@
       <w:sz w:val="18"/>
     </w:rPr>
   </w:style>
-  <w:style w:type="character" w:default="1" w:styleId="DefaultParagraphFont">
+  <w:style w:type="character" w:default="1" w:styleId="Absatz-Standardschriftart">
     <w:name w:val="Default Paragraph Font"/>
     <w:uiPriority w:val="1"/>
     <w:semiHidden/>
     <w:unhideWhenUsed/>
   </w:style>
-  <w:style w:type="table" w:default="1" w:styleId="TableNormal">
+  <w:style w:type="table" w:default="1" w:styleId="NormaleTabelle">
     <w:name w:val="Normal Table"/>
     <w:uiPriority w:val="99"/>
     <w:semiHidden/>
@@ -4515,7 +4690,7 @@
       </w:tblCellMar>
     </w:tblPr>
   </w:style>
-  <w:style w:type="numbering" w:default="1" w:styleId="NoList">
+  <w:style w:type="numbering" w:default="1" w:styleId="KeineListe">
     <w:name w:val="No List"/>
     <w:uiPriority w:val="99"/>
     <w:semiHidden/>
@@ -4523,7 +4698,7 @@
   </w:style>
   <w:style w:type="paragraph" w:customStyle="1" w:styleId="Paragraph2">
     <w:name w:val="Paragraph2"/>
-    <w:basedOn w:val="Normal"/>
+    <w:basedOn w:val="Standard"/>
     <w:pPr>
       <w:spacing w:before="80"/>
       <w:ind w:left="720"/>
@@ -4534,10 +4709,10 @@
       <w:lang w:val="en-AU"/>
     </w:rPr>
   </w:style>
-  <w:style w:type="paragraph" w:styleId="Title">
+  <w:style w:type="paragraph" w:styleId="Titel">
     <w:name w:val="Title"/>
-    <w:basedOn w:val="Normal"/>
-    <w:next w:val="Normal"/>
+    <w:basedOn w:val="Standard"/>
+    <w:next w:val="Standard"/>
     <w:qFormat/>
     <w:pPr>
       <w:spacing w:line="240" w:lineRule="auto"/>
@@ -4549,9 +4724,9 @@
       <w:sz w:val="36"/>
     </w:rPr>
   </w:style>
-  <w:style w:type="paragraph" w:styleId="Subtitle">
+  <w:style w:type="paragraph" w:styleId="Untertitel">
     <w:name w:val="Subtitle"/>
-    <w:basedOn w:val="Normal"/>
+    <w:basedOn w:val="Standard"/>
     <w:qFormat/>
     <w:pPr>
       <w:spacing w:after="60"/>
@@ -4564,18 +4739,18 @@
       <w:lang w:val="en-AU"/>
     </w:rPr>
   </w:style>
-  <w:style w:type="paragraph" w:styleId="NormalIndent">
+  <w:style w:type="paragraph" w:styleId="Standardeinzug">
     <w:name w:val="Normal Indent"/>
-    <w:basedOn w:val="Normal"/>
+    <w:basedOn w:val="Standard"/>
     <w:semiHidden/>
     <w:pPr>
       <w:ind w:left="900" w:hanging="900"/>
     </w:pPr>
   </w:style>
-  <w:style w:type="paragraph" w:styleId="TOC1">
+  <w:style w:type="paragraph" w:styleId="Verzeichnis1">
     <w:name w:val="toc 1"/>
-    <w:basedOn w:val="Normal"/>
-    <w:next w:val="Normal"/>
+    <w:basedOn w:val="Standard"/>
+    <w:next w:val="Standard"/>
     <w:uiPriority w:val="39"/>
     <w:pPr>
       <w:tabs>
@@ -4585,10 +4760,10 @@
       <w:ind w:right="720"/>
     </w:pPr>
   </w:style>
-  <w:style w:type="paragraph" w:styleId="TOC2">
+  <w:style w:type="paragraph" w:styleId="Verzeichnis2">
     <w:name w:val="toc 2"/>
-    <w:basedOn w:val="Normal"/>
-    <w:next w:val="Normal"/>
+    <w:basedOn w:val="Standard"/>
+    <w:next w:val="Standard"/>
     <w:uiPriority w:val="39"/>
     <w:pPr>
       <w:tabs>
@@ -4597,10 +4772,10 @@
       <w:ind w:left="432" w:right="720"/>
     </w:pPr>
   </w:style>
-  <w:style w:type="paragraph" w:styleId="TOC3">
+  <w:style w:type="paragraph" w:styleId="Verzeichnis3">
     <w:name w:val="toc 3"/>
-    <w:basedOn w:val="Normal"/>
-    <w:next w:val="Normal"/>
+    <w:basedOn w:val="Standard"/>
+    <w:next w:val="Standard"/>
     <w:semiHidden/>
     <w:pPr>
       <w:tabs>
@@ -4610,9 +4785,9 @@
       <w:ind w:left="864"/>
     </w:pPr>
   </w:style>
-  <w:style w:type="paragraph" w:styleId="Header">
+  <w:style w:type="paragraph" w:styleId="Kopfzeile">
     <w:name w:val="header"/>
-    <w:basedOn w:val="Normal"/>
+    <w:basedOn w:val="Standard"/>
     <w:semiHidden/>
     <w:pPr>
       <w:tabs>
@@ -4621,9 +4796,9 @@
       </w:tabs>
     </w:pPr>
   </w:style>
-  <w:style w:type="paragraph" w:styleId="Footer">
+  <w:style w:type="paragraph" w:styleId="Fuzeile">
     <w:name w:val="footer"/>
-    <w:basedOn w:val="Normal"/>
+    <w:basedOn w:val="Standard"/>
     <w:semiHidden/>
     <w:pPr>
       <w:tabs>
@@ -4632,21 +4807,21 @@
       </w:tabs>
     </w:pPr>
   </w:style>
-  <w:style w:type="character" w:styleId="PageNumber">
+  <w:style w:type="character" w:styleId="Seitenzahl">
     <w:name w:val="page number"/>
-    <w:basedOn w:val="DefaultParagraphFont"/>
+    <w:basedOn w:val="Absatz-Standardschriftart"/>
     <w:semiHidden/>
   </w:style>
   <w:style w:type="paragraph" w:customStyle="1" w:styleId="Bullet1">
     <w:name w:val="Bullet1"/>
-    <w:basedOn w:val="Normal"/>
+    <w:basedOn w:val="Standard"/>
     <w:pPr>
       <w:ind w:left="720" w:hanging="432"/>
     </w:pPr>
   </w:style>
   <w:style w:type="paragraph" w:customStyle="1" w:styleId="Bullet2">
     <w:name w:val="Bullet2"/>
-    <w:basedOn w:val="Normal"/>
+    <w:basedOn w:val="Standard"/>
     <w:pPr>
       <w:ind w:left="1440" w:hanging="360"/>
     </w:pPr>
@@ -4656,15 +4831,15 @@
   </w:style>
   <w:style w:type="paragraph" w:customStyle="1" w:styleId="Tabletext">
     <w:name w:val="Tabletext"/>
-    <w:basedOn w:val="Normal"/>
+    <w:basedOn w:val="Standard"/>
     <w:pPr>
       <w:keepLines/>
       <w:spacing w:after="120"/>
     </w:pPr>
   </w:style>
-  <w:style w:type="paragraph" w:styleId="BodyText">
+  <w:style w:type="paragraph" w:styleId="Textkrper">
     <w:name w:val="Body Text"/>
-    <w:basedOn w:val="Normal"/>
+    <w:basedOn w:val="Standard"/>
     <w:semiHidden/>
     <w:pPr>
       <w:keepLines/>
@@ -4672,9 +4847,9 @@
       <w:ind w:left="720"/>
     </w:pPr>
   </w:style>
-  <w:style w:type="paragraph" w:styleId="DocumentMap">
+  <w:style w:type="paragraph" w:styleId="Dokumentstruktur">
     <w:name w:val="Document Map"/>
-    <w:basedOn w:val="Normal"/>
+    <w:basedOn w:val="Standard"/>
     <w:semiHidden/>
     <w:pPr>
       <w:shd w:val="clear" w:color="auto" w:fill="000080"/>
@@ -4683,18 +4858,18 @@
       <w:rFonts w:ascii="Tahoma" w:hAnsi="Tahoma"/>
     </w:rPr>
   </w:style>
-  <w:style w:type="character" w:styleId="FootnoteReference">
+  <w:style w:type="character" w:styleId="Funotenzeichen">
     <w:name w:val="footnote reference"/>
-    <w:basedOn w:val="DefaultParagraphFont"/>
+    <w:basedOn w:val="Absatz-Standardschriftart"/>
     <w:semiHidden/>
     <w:rPr>
       <w:sz w:val="20"/>
       <w:vertAlign w:val="superscript"/>
     </w:rPr>
   </w:style>
-  <w:style w:type="paragraph" w:styleId="FootnoteText">
+  <w:style w:type="paragraph" w:styleId="Funotentext">
     <w:name w:val="footnote text"/>
-    <w:basedOn w:val="Normal"/>
+    <w:basedOn w:val="Standard"/>
     <w:semiHidden/>
     <w:pPr>
       <w:keepNext/>
@@ -4712,7 +4887,7 @@
   </w:style>
   <w:style w:type="paragraph" w:customStyle="1" w:styleId="MainTitle">
     <w:name w:val="Main Title"/>
-    <w:basedOn w:val="Normal"/>
+    <w:basedOn w:val="Standard"/>
     <w:pPr>
       <w:spacing w:before="480" w:after="60" w:line="240" w:lineRule="auto"/>
       <w:jc w:val="center"/>
@@ -4726,7 +4901,7 @@
   </w:style>
   <w:style w:type="paragraph" w:customStyle="1" w:styleId="Paragraph1">
     <w:name w:val="Paragraph1"/>
-    <w:basedOn w:val="Normal"/>
+    <w:basedOn w:val="Standard"/>
     <w:pPr>
       <w:spacing w:before="80" w:line="240" w:lineRule="auto"/>
       <w:jc w:val="both"/>
@@ -4734,7 +4909,7 @@
   </w:style>
   <w:style w:type="paragraph" w:customStyle="1" w:styleId="Paragraph3">
     <w:name w:val="Paragraph3"/>
-    <w:basedOn w:val="Normal"/>
+    <w:basedOn w:val="Standard"/>
     <w:pPr>
       <w:spacing w:before="80" w:line="240" w:lineRule="auto"/>
       <w:ind w:left="1530"/>
@@ -4743,85 +4918,85 @@
   </w:style>
   <w:style w:type="paragraph" w:customStyle="1" w:styleId="Paragraph4">
     <w:name w:val="Paragraph4"/>
-    <w:basedOn w:val="Normal"/>
+    <w:basedOn w:val="Standard"/>
     <w:pPr>
       <w:spacing w:before="80" w:line="240" w:lineRule="auto"/>
       <w:ind w:left="2250"/>
       <w:jc w:val="both"/>
     </w:pPr>
   </w:style>
-  <w:style w:type="paragraph" w:styleId="TOC4">
+  <w:style w:type="paragraph" w:styleId="Verzeichnis4">
     <w:name w:val="toc 4"/>
-    <w:basedOn w:val="Normal"/>
-    <w:next w:val="Normal"/>
+    <w:basedOn w:val="Standard"/>
+    <w:next w:val="Standard"/>
     <w:autoRedefine/>
     <w:semiHidden/>
     <w:pPr>
       <w:ind w:left="600"/>
     </w:pPr>
   </w:style>
-  <w:style w:type="paragraph" w:styleId="TOC5">
+  <w:style w:type="paragraph" w:styleId="Verzeichnis5">
     <w:name w:val="toc 5"/>
-    <w:basedOn w:val="Normal"/>
-    <w:next w:val="Normal"/>
+    <w:basedOn w:val="Standard"/>
+    <w:next w:val="Standard"/>
     <w:autoRedefine/>
     <w:semiHidden/>
     <w:pPr>
       <w:ind w:left="800"/>
     </w:pPr>
   </w:style>
-  <w:style w:type="paragraph" w:styleId="TOC6">
+  <w:style w:type="paragraph" w:styleId="Verzeichnis6">
     <w:name w:val="toc 6"/>
-    <w:basedOn w:val="Normal"/>
-    <w:next w:val="Normal"/>
+    <w:basedOn w:val="Standard"/>
+    <w:next w:val="Standard"/>
     <w:autoRedefine/>
     <w:semiHidden/>
     <w:pPr>
       <w:ind w:left="1000"/>
     </w:pPr>
   </w:style>
-  <w:style w:type="paragraph" w:styleId="TOC7">
+  <w:style w:type="paragraph" w:styleId="Verzeichnis7">
     <w:name w:val="toc 7"/>
-    <w:basedOn w:val="Normal"/>
-    <w:next w:val="Normal"/>
+    <w:basedOn w:val="Standard"/>
+    <w:next w:val="Standard"/>
     <w:autoRedefine/>
     <w:semiHidden/>
     <w:pPr>
       <w:ind w:left="1200"/>
     </w:pPr>
   </w:style>
-  <w:style w:type="paragraph" w:styleId="TOC8">
+  <w:style w:type="paragraph" w:styleId="Verzeichnis8">
     <w:name w:val="toc 8"/>
-    <w:basedOn w:val="Normal"/>
-    <w:next w:val="Normal"/>
+    <w:basedOn w:val="Standard"/>
+    <w:next w:val="Standard"/>
     <w:autoRedefine/>
     <w:semiHidden/>
     <w:pPr>
       <w:ind w:left="1400"/>
     </w:pPr>
   </w:style>
-  <w:style w:type="paragraph" w:styleId="TOC9">
+  <w:style w:type="paragraph" w:styleId="Verzeichnis9">
     <w:name w:val="toc 9"/>
-    <w:basedOn w:val="Normal"/>
-    <w:next w:val="Normal"/>
+    <w:basedOn w:val="Standard"/>
+    <w:next w:val="Standard"/>
     <w:autoRedefine/>
     <w:semiHidden/>
     <w:pPr>
       <w:ind w:left="1600"/>
     </w:pPr>
   </w:style>
-  <w:style w:type="paragraph" w:styleId="BodyText2">
+  <w:style w:type="paragraph" w:styleId="Textkrper2">
     <w:name w:val="Body Text 2"/>
-    <w:basedOn w:val="Normal"/>
+    <w:basedOn w:val="Standard"/>
     <w:semiHidden/>
     <w:rPr>
       <w:i/>
       <w:color w:val="0000FF"/>
     </w:rPr>
   </w:style>
-  <w:style w:type="paragraph" w:styleId="BodyTextIndent">
+  <w:style w:type="paragraph" w:styleId="Textkrper-Zeileneinzug">
     <w:name w:val="Body Text Indent"/>
-    <w:basedOn w:val="Normal"/>
+    <w:basedOn w:val="Standard"/>
     <w:semiHidden/>
     <w:pPr>
       <w:ind w:left="720"/>
@@ -4834,7 +5009,7 @@
   </w:style>
   <w:style w:type="paragraph" w:customStyle="1" w:styleId="Body">
     <w:name w:val="Body"/>
-    <w:basedOn w:val="Normal"/>
+    <w:basedOn w:val="Standard"/>
     <w:pPr>
       <w:widowControl/>
       <w:spacing w:before="120" w:line="240" w:lineRule="auto"/>
@@ -4846,7 +5021,7 @@
   </w:style>
   <w:style w:type="paragraph" w:customStyle="1" w:styleId="Bullet">
     <w:name w:val="Bullet"/>
-    <w:basedOn w:val="Normal"/>
+    <w:basedOn w:val="Standard"/>
     <w:pPr>
       <w:widowControl/>
       <w:numPr>
@@ -4865,8 +5040,8 @@
   </w:style>
   <w:style w:type="paragraph" w:customStyle="1" w:styleId="InfoBlue">
     <w:name w:val="InfoBlue"/>
-    <w:basedOn w:val="Normal"/>
-    <w:next w:val="BodyText"/>
+    <w:basedOn w:val="Standard"/>
+    <w:next w:val="Textkrper"/>
     <w:autoRedefine/>
     <w:pPr>
       <w:spacing w:after="120"/>
@@ -4877,9 +5052,9 @@
       <w:color w:val="0000FF"/>
     </w:rPr>
   </w:style>
-  <w:style w:type="character" w:styleId="Hyperlink">
+  <w:style w:type="character" w:styleId="Link">
     <w:name w:val="Hyperlink"/>
-    <w:basedOn w:val="DefaultParagraphFont"/>
+    <w:basedOn w:val="Absatz-Standardschriftart"/>
     <w:uiPriority w:val="99"/>
     <w:semiHidden/>
     <w:rPr>
@@ -4887,26 +5062,26 @@
       <w:u w:val="single"/>
     </w:rPr>
   </w:style>
-  <w:style w:type="character" w:styleId="Strong">
+  <w:style w:type="character" w:styleId="Fett">
     <w:name w:val="Strong"/>
-    <w:basedOn w:val="DefaultParagraphFont"/>
+    <w:basedOn w:val="Absatz-Standardschriftart"/>
     <w:qFormat/>
     <w:rPr>
       <w:b/>
     </w:rPr>
   </w:style>
-  <w:style w:type="character" w:styleId="FollowedHyperlink">
+  <w:style w:type="character" w:styleId="BesuchterLink">
     <w:name w:val="FollowedHyperlink"/>
-    <w:basedOn w:val="DefaultParagraphFont"/>
+    <w:basedOn w:val="Absatz-Standardschriftart"/>
     <w:semiHidden/>
     <w:rPr>
       <w:color w:val="800080"/>
       <w:u w:val="single"/>
     </w:rPr>
   </w:style>
-  <w:style w:type="paragraph" w:styleId="NormalWeb">
+  <w:style w:type="paragraph" w:styleId="StandardWeb">
     <w:name w:val="Normal (Web)"/>
-    <w:basedOn w:val="Normal"/>
+    <w:basedOn w:val="Standard"/>
     <w:uiPriority w:val="99"/>
     <w:semiHidden/>
     <w:unhideWhenUsed/>
@@ -4921,9 +5096,9 @@
       <w:lang w:val="en-GB" w:eastAsia="en-GB"/>
     </w:rPr>
   </w:style>
-  <w:style w:type="paragraph" w:styleId="ListParagraph">
+  <w:style w:type="paragraph" w:styleId="Listenabsatz">
     <w:name w:val="List Paragraph"/>
-    <w:basedOn w:val="Normal"/>
+    <w:basedOn w:val="Standard"/>
     <w:uiPriority w:val="34"/>
     <w:qFormat/>
     <w:rsid w:val="00315624"/>
@@ -4934,13 +5109,13 @@
   </w:style>
   <w:style w:type="character" w:customStyle="1" w:styleId="apple-tab-span">
     <w:name w:val="apple-tab-span"/>
-    <w:basedOn w:val="DefaultParagraphFont"/>
+    <w:basedOn w:val="Absatz-Standardschriftart"/>
     <w:rsid w:val="007A222E"/>
   </w:style>
-  <w:style w:type="paragraph" w:styleId="BalloonText">
+  <w:style w:type="paragraph" w:styleId="Sprechblasentext">
     <w:name w:val="Balloon Text"/>
-    <w:basedOn w:val="Normal"/>
-    <w:link w:val="BalloonTextChar"/>
+    <w:basedOn w:val="Standard"/>
+    <w:link w:val="SprechblasentextZchn"/>
     <w:uiPriority w:val="99"/>
     <w:semiHidden/>
     <w:unhideWhenUsed/>
@@ -4953,10 +5128,10 @@
       <w:szCs w:val="18"/>
     </w:rPr>
   </w:style>
-  <w:style w:type="character" w:customStyle="1" w:styleId="BalloonTextChar">
-    <w:name w:val="Balloon Text Char"/>
-    <w:basedOn w:val="DefaultParagraphFont"/>
-    <w:link w:val="BalloonText"/>
+  <w:style w:type="character" w:customStyle="1" w:styleId="SprechblasentextZchn">
+    <w:name w:val="Sprechblasentext Zchn"/>
+    <w:basedOn w:val="Absatz-Standardschriftart"/>
+    <w:link w:val="Sprechblasentext"/>
     <w:uiPriority w:val="99"/>
     <w:semiHidden/>
     <w:rsid w:val="00B31043"/>

</xml_diff>

<commit_message>
SH-67 CHANGED: Added Links to class diagrams
</commit_message>
<xml_diff>
--- a/SoftwareEngeneering/Software Architecture Document.docx
+++ b/SoftwareEngeneering/Software Architecture Document.docx
@@ -16,21 +16,11 @@
         <w:pStyle w:val="Titel"/>
         <w:jc w:val="right"/>
       </w:pPr>
-      <w:r>
-        <w:fldChar w:fldCharType="begin"/>
-      </w:r>
-      <w:r>
-        <w:instrText xml:space="preserve"> TITLE  \* MERGEFORMAT </w:instrText>
-      </w:r>
-      <w:r>
-        <w:fldChar w:fldCharType="separate"/>
-      </w:r>
-      <w:r>
-        <w:t>Software Architecture Document</w:t>
-      </w:r>
-      <w:r>
-        <w:fldChar w:fldCharType="end"/>
-      </w:r>
+      <w:fldSimple w:instr=" TITLE  \* MERGEFORMAT ">
+        <w:r>
+          <w:t>Software Architecture Document</w:t>
+        </w:r>
+      </w:fldSimple>
     </w:p>
     <w:p>
       <w:pPr>
@@ -230,8 +220,13 @@
             </w:r>
             <w:proofErr w:type="spellEnd"/>
             <w:r>
-              <w:t xml:space="preserve"> Bosshammer</w:t>
+              <w:t xml:space="preserve"> </w:t>
             </w:r>
+            <w:proofErr w:type="spellStart"/>
+            <w:r>
+              <w:t>Bosshammer</w:t>
+            </w:r>
+            <w:proofErr w:type="spellEnd"/>
           </w:p>
         </w:tc>
       </w:tr>
@@ -1672,11 +1667,22 @@
       <w:r>
         <w:br w:type="page"/>
       </w:r>
-      <w:fldSimple w:instr=" TITLE  \* MERGEFORMAT ">
-        <w:r>
-          <w:t>Software Architecture Document</w:t>
-        </w:r>
-      </w:fldSimple>
+      <w:r>
+        <w:lastRenderedPageBreak/>
+        <w:fldChar w:fldCharType="begin"/>
+      </w:r>
+      <w:r>
+        <w:instrText xml:space="preserve"> TITLE  \* MERGEFORMAT </w:instrText>
+      </w:r>
+      <w:r>
+        <w:fldChar w:fldCharType="separate"/>
+      </w:r>
+      <w:r>
+        <w:t>Software Architecture Document</w:t>
+      </w:r>
+      <w:r>
+        <w:fldChar w:fldCharType="end"/>
+      </w:r>
       <w:r>
         <w:t xml:space="preserve"> </w:t>
       </w:r>
@@ -2285,24 +2291,177 @@
     </w:p>
     <w:p>
       <w:pPr>
-        <w:ind w:left="720"/>
+        <w:pStyle w:val="berschrift2"/>
+        <w:numPr>
+          <w:ilvl w:val="0"/>
+          <w:numId w:val="0"/>
+        </w:numPr>
+        <w:rPr>
+          <w:rFonts w:ascii="Times New Roman" w:hAnsi="Times New Roman"/>
+          <w:b w:val="0"/>
+        </w:rPr>
+      </w:pPr>
+      <w:bookmarkStart w:id="16" w:name="_Toc468177347"/>
+    </w:p>
+    <w:p>
+      <w:pPr>
+        <w:pStyle w:val="berschrift2"/>
+        <w:rPr>
+          <w:rFonts w:ascii="Times New Roman" w:hAnsi="Times New Roman"/>
+          <w:b w:val="0"/>
+        </w:rPr>
+      </w:pPr>
+    </w:p>
+    <w:p>
+      <w:pPr>
+        <w:pStyle w:val="berschrift2"/>
+        <w:numPr>
+          <w:ilvl w:val="0"/>
+          <w:numId w:val="0"/>
+        </w:numPr>
+        <w:rPr>
+          <w:rFonts w:ascii="Times New Roman" w:hAnsi="Times New Roman"/>
+          <w:b w:val="0"/>
+        </w:rPr>
       </w:pPr>
       <w:hyperlink r:id="rId11" w:history="1">
         <w:r>
           <w:rPr>
             <w:rStyle w:val="Link"/>
+            <w:rFonts w:ascii="Times New Roman" w:hAnsi="Times New Roman"/>
+            <w:b w:val="0"/>
           </w:rPr>
-          <w:t>https://github.com/renpen/SimpleHabits/blob/master/SoftwareEngeneering/Published/classDiagram.pdf</w:t>
+          <w:t>https://github.com/renpen/SimpleHabits/blob/master/SoftwareEngeneering/ClassDiagramOVWithArchitecture.png</w:t>
         </w:r>
       </w:hyperlink>
     </w:p>
     <w:p>
+      <w:r>
+        <w:t>Fo</w:t>
+      </w:r>
+      <w:bookmarkStart w:id="17" w:name="_GoBack"/>
+      <w:r>
+        <w:t>r a detailed look at one of the sections look:</w:t>
+      </w:r>
+    </w:p>
+    <w:bookmarkEnd w:id="17"/>
+    <w:p>
+      <w:pPr>
+        <w:pStyle w:val="Listenabsatz"/>
+        <w:numPr>
+          <w:ilvl w:val="0"/>
+          <w:numId w:val="25"/>
+        </w:numPr>
+      </w:pPr>
+      <w:r>
+        <w:t>Model:</w:t>
+      </w:r>
+    </w:p>
+    <w:p>
+      <w:pPr>
+        <w:ind w:left="720"/>
+      </w:pPr>
+      <w:hyperlink r:id="rId12" w:history="1">
+        <w:r>
+          <w:rPr>
+            <w:rStyle w:val="Link"/>
+          </w:rPr>
+          <w:t>https://github.com/renpen/SimpleHabits/blob/master/SoftwareEngeneering/ClassDiagrammModel.png</w:t>
+        </w:r>
+      </w:hyperlink>
+      <w:r>
+        <w:t xml:space="preserve"> </w:t>
+      </w:r>
+    </w:p>
+    <w:p>
+      <w:pPr>
+        <w:pStyle w:val="Listenabsatz"/>
+        <w:numPr>
+          <w:ilvl w:val="0"/>
+          <w:numId w:val="25"/>
+        </w:numPr>
+      </w:pPr>
+      <w:r>
+        <w:t>View:</w:t>
+      </w:r>
+    </w:p>
+    <w:p>
+      <w:pPr>
+        <w:ind w:left="720"/>
+      </w:pPr>
+      <w:hyperlink r:id="rId13" w:history="1">
+        <w:r>
+          <w:rPr>
+            <w:rStyle w:val="Link"/>
+          </w:rPr>
+          <w:t>https://github.com/renpen/SimpleHabits/blob/master/SoftwareEngeneering/ClassDiagrammView.png</w:t>
+        </w:r>
+      </w:hyperlink>
+      <w:r>
+        <w:t xml:space="preserve"> </w:t>
+      </w:r>
+    </w:p>
+    <w:p>
+      <w:pPr>
+        <w:pStyle w:val="Listenabsatz"/>
+        <w:numPr>
+          <w:ilvl w:val="0"/>
+          <w:numId w:val="25"/>
+        </w:numPr>
+      </w:pPr>
+      <w:r>
+        <w:t>Controller:</w:t>
+      </w:r>
+    </w:p>
+    <w:p>
+      <w:pPr>
+        <w:ind w:left="720"/>
+      </w:pPr>
+      <w:hyperlink r:id="rId14" w:history="1">
+        <w:r>
+          <w:rPr>
+            <w:rStyle w:val="Link"/>
+          </w:rPr>
+          <w:t>https://github.com/renpen/SimpleHabits/blob/master/SoftwareEngeneering/ClassDiagrammController.png</w:t>
+        </w:r>
+      </w:hyperlink>
+      <w:r>
+        <w:t xml:space="preserve"> </w:t>
+      </w:r>
+    </w:p>
+    <w:p>
+      <w:pPr>
+        <w:pStyle w:val="Listenabsatz"/>
+        <w:numPr>
+          <w:ilvl w:val="0"/>
+          <w:numId w:val="25"/>
+        </w:numPr>
+      </w:pPr>
+      <w:r>
+        <w:t>Testcases:</w:t>
+      </w:r>
+    </w:p>
+    <w:p>
+      <w:pPr>
+        <w:ind w:left="720"/>
+      </w:pPr>
+      <w:hyperlink r:id="rId15" w:history="1">
+        <w:r>
+          <w:rPr>
+            <w:rStyle w:val="Link"/>
+          </w:rPr>
+          <w:t>https://github.com/renpen/SimpleHabits/blob/master/SoftwareEngeneering/ClassDiagrammTest.png</w:t>
+        </w:r>
+      </w:hyperlink>
+      <w:r>
+        <w:t xml:space="preserve"> </w:t>
+      </w:r>
+    </w:p>
+    <w:p>
       <w:pPr>
         <w:pStyle w:val="berschrift2"/>
       </w:pPr>
-      <w:bookmarkStart w:id="16" w:name="_Toc468177347"/>
-      <w:r>
-        <w:lastRenderedPageBreak/>
+      <w:r>
         <w:t>Overview</w:t>
       </w:r>
       <w:bookmarkEnd w:id="16"/>
@@ -2311,21 +2470,21 @@
       <w:pPr>
         <w:pStyle w:val="berschrift2"/>
       </w:pPr>
-      <w:bookmarkStart w:id="17" w:name="_Toc468177348"/>
+      <w:bookmarkStart w:id="18" w:name="_Toc468177348"/>
       <w:r>
         <w:t>Architecturally Significant Design Packages</w:t>
       </w:r>
-      <w:bookmarkEnd w:id="17"/>
+      <w:bookmarkEnd w:id="18"/>
     </w:p>
     <w:p>
       <w:pPr>
         <w:pStyle w:val="berschrift1"/>
       </w:pPr>
-      <w:bookmarkStart w:id="18" w:name="_Toc468177349"/>
+      <w:bookmarkStart w:id="19" w:name="_Toc468177349"/>
       <w:r>
         <w:t>Process View</w:t>
       </w:r>
-      <w:bookmarkEnd w:id="18"/>
+      <w:bookmarkEnd w:id="19"/>
       <w:r>
         <w:t xml:space="preserve"> </w:t>
       </w:r>
@@ -2342,8 +2501,6 @@
       <w:r>
         <w:t>(n/a)</w:t>
       </w:r>
-      <w:bookmarkStart w:id="19" w:name="_GoBack"/>
-      <w:bookmarkEnd w:id="19"/>
     </w:p>
     <w:p>
       <w:pPr>
@@ -2557,7 +2714,7 @@
       <w:pPr>
         <w:ind w:left="720"/>
       </w:pPr>
-      <w:hyperlink r:id="rId12" w:history="1">
+      <w:hyperlink r:id="rId16" w:history="1">
         <w:r>
           <w:rPr>
             <w:rStyle w:val="Link"/>
@@ -2709,10 +2866,10 @@
       </w:r>
     </w:p>
     <w:sectPr>
-      <w:headerReference w:type="default" r:id="rId13"/>
-      <w:footerReference w:type="default" r:id="rId14"/>
-      <w:headerReference w:type="first" r:id="rId15"/>
-      <w:footerReference w:type="first" r:id="rId16"/>
+      <w:headerReference w:type="default" r:id="rId17"/>
+      <w:footerReference w:type="default" r:id="rId18"/>
+      <w:headerReference w:type="first" r:id="rId19"/>
+      <w:footerReference w:type="first" r:id="rId20"/>
       <w:pgSz w:w="12240" w:h="15840" w:code="1"/>
       <w:pgMar w:top="1440" w:right="1440" w:bottom="1440" w:left="1440" w:header="720" w:footer="720" w:gutter="0"/>
       <w:cols w:space="720"/>
@@ -2913,7 +3070,7 @@
               <w:rStyle w:val="Seitenzahl"/>
               <w:noProof/>
             </w:rPr>
-            <w:t>5</w:t>
+            <w:t>2</w:t>
           </w:r>
           <w:r>
             <w:rPr>
@@ -3129,21 +3286,11 @@
           <w:tcW w:w="6379" w:type="dxa"/>
         </w:tcPr>
         <w:p>
-          <w:r>
-            <w:fldChar w:fldCharType="begin"/>
-          </w:r>
-          <w:r>
-            <w:instrText xml:space="preserve"> TITLE  \* MERGEFORMAT </w:instrText>
-          </w:r>
-          <w:r>
-            <w:fldChar w:fldCharType="separate"/>
-          </w:r>
-          <w:r>
-            <w:t>Software Architecture Document</w:t>
-          </w:r>
-          <w:r>
-            <w:fldChar w:fldCharType="end"/>
-          </w:r>
+          <w:fldSimple w:instr=" TITLE  \* MERGEFORMAT ">
+            <w:r>
+              <w:t>Software Architecture Document</w:t>
+            </w:r>
+          </w:fldSimple>
         </w:p>
       </w:tc>
       <w:tc>
@@ -3822,6 +3969,118 @@
     </w:lvl>
   </w:abstractNum>
   <w:abstractNum w:abstractNumId="14">
+    <w:nsid w:val="3A440291"/>
+    <w:multiLevelType w:val="hybridMultilevel"/>
+    <w:tmpl w:val="5FB06D4A"/>
+    <w:lvl w:ilvl="0" w:tplc="784A0DEC">
+      <w:numFmt w:val="bullet"/>
+      <w:lvlText w:val="-"/>
+      <w:lvlJc w:val="left"/>
+      <w:pPr>
+        <w:ind w:left="720" w:hanging="360"/>
+      </w:pPr>
+      <w:rPr>
+        <w:rFonts w:ascii="Times New Roman" w:eastAsia="Times New Roman" w:hAnsi="Times New Roman" w:cs="Times New Roman" w:hint="default"/>
+      </w:rPr>
+    </w:lvl>
+    <w:lvl w:ilvl="1" w:tplc="04070003" w:tentative="1">
+      <w:start w:val="1"/>
+      <w:numFmt w:val="bullet"/>
+      <w:lvlText w:val="o"/>
+      <w:lvlJc w:val="left"/>
+      <w:pPr>
+        <w:ind w:left="1440" w:hanging="360"/>
+      </w:pPr>
+      <w:rPr>
+        <w:rFonts w:ascii="Courier New" w:hAnsi="Courier New" w:cs="Courier New" w:hint="default"/>
+      </w:rPr>
+    </w:lvl>
+    <w:lvl w:ilvl="2" w:tplc="04070005" w:tentative="1">
+      <w:start w:val="1"/>
+      <w:numFmt w:val="bullet"/>
+      <w:lvlText w:val=""/>
+      <w:lvlJc w:val="left"/>
+      <w:pPr>
+        <w:ind w:left="2160" w:hanging="360"/>
+      </w:pPr>
+      <w:rPr>
+        <w:rFonts w:ascii="Wingdings" w:hAnsi="Wingdings" w:hint="default"/>
+      </w:rPr>
+    </w:lvl>
+    <w:lvl w:ilvl="3" w:tplc="04070001" w:tentative="1">
+      <w:start w:val="1"/>
+      <w:numFmt w:val="bullet"/>
+      <w:lvlText w:val=""/>
+      <w:lvlJc w:val="left"/>
+      <w:pPr>
+        <w:ind w:left="2880" w:hanging="360"/>
+      </w:pPr>
+      <w:rPr>
+        <w:rFonts w:ascii="Symbol" w:hAnsi="Symbol" w:hint="default"/>
+      </w:rPr>
+    </w:lvl>
+    <w:lvl w:ilvl="4" w:tplc="04070003" w:tentative="1">
+      <w:start w:val="1"/>
+      <w:numFmt w:val="bullet"/>
+      <w:lvlText w:val="o"/>
+      <w:lvlJc w:val="left"/>
+      <w:pPr>
+        <w:ind w:left="3600" w:hanging="360"/>
+      </w:pPr>
+      <w:rPr>
+        <w:rFonts w:ascii="Courier New" w:hAnsi="Courier New" w:cs="Courier New" w:hint="default"/>
+      </w:rPr>
+    </w:lvl>
+    <w:lvl w:ilvl="5" w:tplc="04070005" w:tentative="1">
+      <w:start w:val="1"/>
+      <w:numFmt w:val="bullet"/>
+      <w:lvlText w:val=""/>
+      <w:lvlJc w:val="left"/>
+      <w:pPr>
+        <w:ind w:left="4320" w:hanging="360"/>
+      </w:pPr>
+      <w:rPr>
+        <w:rFonts w:ascii="Wingdings" w:hAnsi="Wingdings" w:hint="default"/>
+      </w:rPr>
+    </w:lvl>
+    <w:lvl w:ilvl="6" w:tplc="04070001" w:tentative="1">
+      <w:start w:val="1"/>
+      <w:numFmt w:val="bullet"/>
+      <w:lvlText w:val=""/>
+      <w:lvlJc w:val="left"/>
+      <w:pPr>
+        <w:ind w:left="5040" w:hanging="360"/>
+      </w:pPr>
+      <w:rPr>
+        <w:rFonts w:ascii="Symbol" w:hAnsi="Symbol" w:hint="default"/>
+      </w:rPr>
+    </w:lvl>
+    <w:lvl w:ilvl="7" w:tplc="04070003" w:tentative="1">
+      <w:start w:val="1"/>
+      <w:numFmt w:val="bullet"/>
+      <w:lvlText w:val="o"/>
+      <w:lvlJc w:val="left"/>
+      <w:pPr>
+        <w:ind w:left="5760" w:hanging="360"/>
+      </w:pPr>
+      <w:rPr>
+        <w:rFonts w:ascii="Courier New" w:hAnsi="Courier New" w:cs="Courier New" w:hint="default"/>
+      </w:rPr>
+    </w:lvl>
+    <w:lvl w:ilvl="8" w:tplc="04070005" w:tentative="1">
+      <w:start w:val="1"/>
+      <w:numFmt w:val="bullet"/>
+      <w:lvlText w:val=""/>
+      <w:lvlJc w:val="left"/>
+      <w:pPr>
+        <w:ind w:left="6480" w:hanging="360"/>
+      </w:pPr>
+      <w:rPr>
+        <w:rFonts w:ascii="Wingdings" w:hAnsi="Wingdings" w:hint="default"/>
+      </w:rPr>
+    </w:lvl>
+  </w:abstractNum>
+  <w:abstractNum w:abstractNumId="15">
     <w:nsid w:val="42B97F7B"/>
     <w:multiLevelType w:val="singleLevel"/>
     <w:tmpl w:val="04090001"/>
@@ -3841,7 +4100,7 @@
       </w:rPr>
     </w:lvl>
   </w:abstractNum>
-  <w:abstractNum w:abstractNumId="15">
+  <w:abstractNum w:abstractNumId="16">
     <w:nsid w:val="49E170D0"/>
     <w:multiLevelType w:val="singleLevel"/>
     <w:tmpl w:val="04090001"/>
@@ -3861,7 +4120,7 @@
       </w:rPr>
     </w:lvl>
   </w:abstractNum>
-  <w:abstractNum w:abstractNumId="16">
+  <w:abstractNum w:abstractNumId="17">
     <w:nsid w:val="4F64732B"/>
     <w:multiLevelType w:val="singleLevel"/>
     <w:tmpl w:val="04090001"/>
@@ -3881,7 +4140,7 @@
       </w:rPr>
     </w:lvl>
   </w:abstractNum>
-  <w:abstractNum w:abstractNumId="17">
+  <w:abstractNum w:abstractNumId="18">
     <w:nsid w:val="52DF734E"/>
     <w:multiLevelType w:val="singleLevel"/>
     <w:tmpl w:val="04090001"/>
@@ -3901,7 +4160,7 @@
       </w:rPr>
     </w:lvl>
   </w:abstractNum>
-  <w:abstractNum w:abstractNumId="18">
+  <w:abstractNum w:abstractNumId="19">
     <w:nsid w:val="6D2F7D46"/>
     <w:multiLevelType w:val="singleLevel"/>
     <w:tmpl w:val="04090001"/>
@@ -3921,7 +4180,7 @@
       </w:rPr>
     </w:lvl>
   </w:abstractNum>
-  <w:abstractNum w:abstractNumId="19">
+  <w:abstractNum w:abstractNumId="20">
     <w:nsid w:val="71F21F2A"/>
     <w:multiLevelType w:val="singleLevel"/>
     <w:tmpl w:val="04090001"/>
@@ -3941,7 +4200,7 @@
       </w:rPr>
     </w:lvl>
   </w:abstractNum>
-  <w:abstractNum w:abstractNumId="20">
+  <w:abstractNum w:abstractNumId="21">
     <w:nsid w:val="743601FB"/>
     <w:multiLevelType w:val="singleLevel"/>
     <w:tmpl w:val="04090001"/>
@@ -3961,7 +4220,7 @@
       </w:rPr>
     </w:lvl>
   </w:abstractNum>
-  <w:abstractNum w:abstractNumId="21">
+  <w:abstractNum w:abstractNumId="22">
     <w:nsid w:val="756150CA"/>
     <w:multiLevelType w:val="singleLevel"/>
     <w:tmpl w:val="04090001"/>
@@ -3981,7 +4240,7 @@
       </w:rPr>
     </w:lvl>
   </w:abstractNum>
-  <w:abstractNum w:abstractNumId="22">
+  <w:abstractNum w:abstractNumId="23">
     <w:nsid w:val="7BE434D7"/>
     <w:multiLevelType w:val="singleLevel"/>
     <w:tmpl w:val="04090001"/>
@@ -4008,13 +4267,13 @@
     <w:abstractNumId w:val="12"/>
   </w:num>
   <w:num w:numId="3">
-    <w:abstractNumId w:val="22"/>
+    <w:abstractNumId w:val="23"/>
   </w:num>
   <w:num w:numId="4">
-    <w:abstractNumId w:val="17"/>
+    <w:abstractNumId w:val="18"/>
   </w:num>
   <w:num w:numId="5">
-    <w:abstractNumId w:val="16"/>
+    <w:abstractNumId w:val="17"/>
   </w:num>
   <w:num w:numId="6">
     <w:abstractNumId w:val="1"/>
@@ -4037,7 +4296,7 @@
     <w:abstractNumId w:val="2"/>
   </w:num>
   <w:num w:numId="8">
-    <w:abstractNumId w:val="21"/>
+    <w:abstractNumId w:val="22"/>
   </w:num>
   <w:num w:numId="9">
     <w:abstractNumId w:val="5"/>
@@ -4049,7 +4308,7 @@
     <w:abstractNumId w:val="11"/>
   </w:num>
   <w:num w:numId="12">
-    <w:abstractNumId w:val="20"/>
+    <w:abstractNumId w:val="21"/>
   </w:num>
   <w:num w:numId="13">
     <w:abstractNumId w:val="10"/>
@@ -4058,16 +4317,16 @@
     <w:abstractNumId w:val="7"/>
   </w:num>
   <w:num w:numId="15">
-    <w:abstractNumId w:val="19"/>
+    <w:abstractNumId w:val="20"/>
   </w:num>
   <w:num w:numId="16">
-    <w:abstractNumId w:val="15"/>
+    <w:abstractNumId w:val="16"/>
   </w:num>
   <w:num w:numId="17">
     <w:abstractNumId w:val="8"/>
   </w:num>
   <w:num w:numId="18">
-    <w:abstractNumId w:val="14"/>
+    <w:abstractNumId w:val="15"/>
   </w:num>
   <w:num w:numId="19">
     <w:abstractNumId w:val="1"/>
@@ -4091,7 +4350,7 @@
     <w:abstractNumId w:val="9"/>
   </w:num>
   <w:num w:numId="21">
-    <w:abstractNumId w:val="18"/>
+    <w:abstractNumId w:val="19"/>
   </w:num>
   <w:num w:numId="22">
     <w:abstractNumId w:val="4"/>
@@ -4101,6 +4360,9 @@
   </w:num>
   <w:num w:numId="24">
     <w:abstractNumId w:val="6"/>
+  </w:num>
+  <w:num w:numId="25">
+    <w:abstractNumId w:val="14"/>
   </w:num>
 </w:numbering>
 </file>

</xml_diff>

<commit_message>
SH-67 added Classdiagrams as Pictures in the Architecture Document
</commit_message>
<xml_diff>
--- a/SoftwareEngeneering/Software Architecture Document.docx
+++ b/SoftwareEngeneering/Software Architecture Document.docx
@@ -16,11 +16,21 @@
         <w:pStyle w:val="Titel"/>
         <w:jc w:val="right"/>
       </w:pPr>
-      <w:fldSimple w:instr=" TITLE  \* MERGEFORMAT ">
-        <w:r>
-          <w:t>Software Architecture Document</w:t>
-        </w:r>
-      </w:fldSimple>
+      <w:r>
+        <w:fldChar w:fldCharType="begin"/>
+      </w:r>
+      <w:r>
+        <w:instrText xml:space="preserve"> TITLE  \* MERGEFORMAT </w:instrText>
+      </w:r>
+      <w:r>
+        <w:fldChar w:fldCharType="separate"/>
+      </w:r>
+      <w:r>
+        <w:t>Software Architecture Document</w:t>
+      </w:r>
+      <w:r>
+        <w:fldChar w:fldCharType="end"/>
+      </w:r>
     </w:p>
     <w:p>
       <w:pPr>
@@ -1180,7 +1190,7 @@
         <w:rPr>
           <w:noProof/>
         </w:rPr>
-        <w:t>5</w:t>
+        <w:t>6</w:t>
       </w:r>
       <w:r>
         <w:rPr>
@@ -1258,7 +1268,7 @@
         <w:rPr>
           <w:noProof/>
         </w:rPr>
-        <w:t>5</w:t>
+        <w:t>6</w:t>
       </w:r>
       <w:r>
         <w:rPr>
@@ -1336,7 +1346,7 @@
         <w:rPr>
           <w:noProof/>
         </w:rPr>
-        <w:t>5</w:t>
+        <w:t>6</w:t>
       </w:r>
       <w:r>
         <w:rPr>
@@ -1414,7 +1424,7 @@
         <w:rPr>
           <w:noProof/>
         </w:rPr>
-        <w:t>5</w:t>
+        <w:t>6</w:t>
       </w:r>
       <w:r>
         <w:rPr>
@@ -1492,7 +1502,7 @@
         <w:rPr>
           <w:noProof/>
         </w:rPr>
-        <w:t>5</w:t>
+        <w:t>6</w:t>
       </w:r>
       <w:r>
         <w:rPr>
@@ -1570,7 +1580,7 @@
         <w:rPr>
           <w:noProof/>
         </w:rPr>
-        <w:t>5</w:t>
+        <w:t>7</w:t>
       </w:r>
       <w:r>
         <w:rPr>
@@ -1648,7 +1658,7 @@
         <w:rPr>
           <w:noProof/>
         </w:rPr>
-        <w:t>5</w:t>
+        <w:t>7</w:t>
       </w:r>
       <w:r>
         <w:rPr>
@@ -1667,22 +1677,11 @@
       <w:r>
         <w:br w:type="page"/>
       </w:r>
-      <w:r>
-        <w:lastRenderedPageBreak/>
-        <w:fldChar w:fldCharType="begin"/>
-      </w:r>
-      <w:r>
-        <w:instrText xml:space="preserve"> TITLE  \* MERGEFORMAT </w:instrText>
-      </w:r>
-      <w:r>
-        <w:fldChar w:fldCharType="separate"/>
-      </w:r>
-      <w:r>
-        <w:t>Software Architecture Document</w:t>
-      </w:r>
-      <w:r>
-        <w:fldChar w:fldCharType="end"/>
-      </w:r>
+      <w:fldSimple w:instr=" TITLE  \* MERGEFORMAT ">
+        <w:r>
+          <w:t>Software Architecture Document</w:t>
+        </w:r>
+      </w:fldSimple>
       <w:r>
         <w:t xml:space="preserve"> </w:t>
       </w:r>
@@ -2313,6 +2312,72 @@
       </w:pPr>
     </w:p>
     <w:p>
+      <w:proofErr w:type="spellStart"/>
+      <w:r>
+        <w:t>OverallClassdiagram</w:t>
+      </w:r>
+      <w:proofErr w:type="spellEnd"/>
+      <w:r>
+        <w:t xml:space="preserve">: </w:t>
+      </w:r>
+    </w:p>
+    <w:p>
+      <w:r>
+        <w:rPr>
+          <w:noProof/>
+          <w:lang w:val="de-DE" w:eastAsia="de-DE"/>
+        </w:rPr>
+        <w:drawing>
+          <wp:inline distT="0" distB="0" distL="0" distR="0" wp14:anchorId="6527C29F" wp14:editId="52C59E89">
+            <wp:extent cx="4051935" cy="2778085"/>
+            <wp:effectExtent l="0" t="0" r="0" b="0"/>
+            <wp:docPr id="2" name="Bild 2" descr="ClassDiagramOVWithArchitecture.png"/>
+            <wp:cNvGraphicFramePr>
+              <a:graphicFrameLocks xmlns:a="http://schemas.openxmlformats.org/drawingml/2006/main" noChangeAspect="1"/>
+            </wp:cNvGraphicFramePr>
+            <a:graphic xmlns:a="http://schemas.openxmlformats.org/drawingml/2006/main">
+              <a:graphicData uri="http://schemas.openxmlformats.org/drawingml/2006/picture">
+                <pic:pic xmlns:pic="http://schemas.openxmlformats.org/drawingml/2006/picture">
+                  <pic:nvPicPr>
+                    <pic:cNvPr id="0" name="Picture 1" descr="ClassDiagramOVWithArchitecture.png"/>
+                    <pic:cNvPicPr>
+                      <a:picLocks noChangeAspect="1" noChangeArrowheads="1"/>
+                    </pic:cNvPicPr>
+                  </pic:nvPicPr>
+                  <pic:blipFill>
+                    <a:blip r:embed="rId11">
+                      <a:extLst>
+                        <a:ext uri="{28A0092B-C50C-407E-A947-70E740481C1C}">
+                          <a14:useLocalDpi xmlns:a14="http://schemas.microsoft.com/office/drawing/2010/main" val="0"/>
+                        </a:ext>
+                      </a:extLst>
+                    </a:blip>
+                    <a:srcRect/>
+                    <a:stretch>
+                      <a:fillRect/>
+                    </a:stretch>
+                  </pic:blipFill>
+                  <pic:spPr bwMode="auto">
+                    <a:xfrm>
+                      <a:off x="0" y="0"/>
+                      <a:ext cx="4074142" cy="2793310"/>
+                    </a:xfrm>
+                    <a:prstGeom prst="rect">
+                      <a:avLst/>
+                    </a:prstGeom>
+                    <a:noFill/>
+                    <a:ln>
+                      <a:noFill/>
+                    </a:ln>
+                  </pic:spPr>
+                </pic:pic>
+              </a:graphicData>
+            </a:graphic>
+          </wp:inline>
+        </w:drawing>
+      </w:r>
+    </w:p>
+    <w:p>
       <w:pPr>
         <w:pStyle w:val="berschrift2"/>
         <w:numPr>
@@ -2324,7 +2389,7 @@
           <w:b w:val="0"/>
         </w:rPr>
       </w:pPr>
-      <w:hyperlink r:id="rId11" w:history="1">
+      <w:hyperlink r:id="rId12" w:history="1">
         <w:r>
           <w:rPr>
             <w:rStyle w:val="Link"/>
@@ -2337,14 +2402,9 @@
     </w:p>
     <w:p>
       <w:r>
-        <w:t>Fo</w:t>
-      </w:r>
-      <w:bookmarkStart w:id="17" w:name="_GoBack"/>
-      <w:r>
-        <w:t>r a detailed look at one of the sections look:</w:t>
-      </w:r>
-    </w:p>
-    <w:bookmarkEnd w:id="17"/>
+        <w:t>For a detailed look at one of the sections look:</w:t>
+      </w:r>
+    </w:p>
     <w:p>
       <w:pPr>
         <w:pStyle w:val="Listenabsatz"/>
@@ -2359,9 +2419,68 @@
     </w:p>
     <w:p>
       <w:pPr>
+        <w:pStyle w:val="Listenabsatz"/>
+      </w:pPr>
+      <w:r>
+        <w:rPr>
+          <w:noProof/>
+          <w:lang w:val="de-DE" w:eastAsia="de-DE"/>
+        </w:rPr>
+        <w:drawing>
+          <wp:inline distT="0" distB="0" distL="0" distR="0" wp14:anchorId="6A95F0A2" wp14:editId="7B0E3861">
+            <wp:extent cx="2803907" cy="1626044"/>
+            <wp:effectExtent l="0" t="0" r="0" b="0"/>
+            <wp:docPr id="3" name="Bild 3" descr="ClassDiagrammModel.png"/>
+            <wp:cNvGraphicFramePr>
+              <a:graphicFrameLocks xmlns:a="http://schemas.openxmlformats.org/drawingml/2006/main" noChangeAspect="1"/>
+            </wp:cNvGraphicFramePr>
+            <a:graphic xmlns:a="http://schemas.openxmlformats.org/drawingml/2006/main">
+              <a:graphicData uri="http://schemas.openxmlformats.org/drawingml/2006/picture">
+                <pic:pic xmlns:pic="http://schemas.openxmlformats.org/drawingml/2006/picture">
+                  <pic:nvPicPr>
+                    <pic:cNvPr id="0" name="Picture 2" descr="ClassDiagrammModel.png"/>
+                    <pic:cNvPicPr>
+                      <a:picLocks noChangeAspect="1" noChangeArrowheads="1"/>
+                    </pic:cNvPicPr>
+                  </pic:nvPicPr>
+                  <pic:blipFill>
+                    <a:blip r:embed="rId13">
+                      <a:extLst>
+                        <a:ext uri="{28A0092B-C50C-407E-A947-70E740481C1C}">
+                          <a14:useLocalDpi xmlns:a14="http://schemas.microsoft.com/office/drawing/2010/main" val="0"/>
+                        </a:ext>
+                      </a:extLst>
+                    </a:blip>
+                    <a:srcRect/>
+                    <a:stretch>
+                      <a:fillRect/>
+                    </a:stretch>
+                  </pic:blipFill>
+                  <pic:spPr bwMode="auto">
+                    <a:xfrm>
+                      <a:off x="0" y="0"/>
+                      <a:ext cx="2824671" cy="1638085"/>
+                    </a:xfrm>
+                    <a:prstGeom prst="rect">
+                      <a:avLst/>
+                    </a:prstGeom>
+                    <a:noFill/>
+                    <a:ln>
+                      <a:noFill/>
+                    </a:ln>
+                  </pic:spPr>
+                </pic:pic>
+              </a:graphicData>
+            </a:graphic>
+          </wp:inline>
+        </w:drawing>
+      </w:r>
+    </w:p>
+    <w:p>
+      <w:pPr>
         <w:ind w:left="720"/>
       </w:pPr>
-      <w:hyperlink r:id="rId12" w:history="1">
+      <w:hyperlink r:id="rId14" w:history="1">
         <w:r>
           <w:rPr>
             <w:rStyle w:val="Link"/>
@@ -2387,9 +2506,68 @@
     </w:p>
     <w:p>
       <w:pPr>
+        <w:pStyle w:val="Listenabsatz"/>
+      </w:pPr>
+      <w:r>
+        <w:rPr>
+          <w:noProof/>
+          <w:lang w:val="de-DE" w:eastAsia="de-DE"/>
+        </w:rPr>
+        <w:drawing>
+          <wp:inline distT="0" distB="0" distL="0" distR="0" wp14:anchorId="37422169" wp14:editId="7589579F">
+            <wp:extent cx="2877180" cy="1985590"/>
+            <wp:effectExtent l="0" t="0" r="0" b="0"/>
+            <wp:docPr id="4" name="Bild 4" descr="ClassDiagrammView.png"/>
+            <wp:cNvGraphicFramePr>
+              <a:graphicFrameLocks xmlns:a="http://schemas.openxmlformats.org/drawingml/2006/main" noChangeAspect="1"/>
+            </wp:cNvGraphicFramePr>
+            <a:graphic xmlns:a="http://schemas.openxmlformats.org/drawingml/2006/main">
+              <a:graphicData uri="http://schemas.openxmlformats.org/drawingml/2006/picture">
+                <pic:pic xmlns:pic="http://schemas.openxmlformats.org/drawingml/2006/picture">
+                  <pic:nvPicPr>
+                    <pic:cNvPr id="0" name="Picture 3" descr="ClassDiagrammView.png"/>
+                    <pic:cNvPicPr>
+                      <a:picLocks noChangeAspect="1" noChangeArrowheads="1"/>
+                    </pic:cNvPicPr>
+                  </pic:nvPicPr>
+                  <pic:blipFill>
+                    <a:blip r:embed="rId15">
+                      <a:extLst>
+                        <a:ext uri="{28A0092B-C50C-407E-A947-70E740481C1C}">
+                          <a14:useLocalDpi xmlns:a14="http://schemas.microsoft.com/office/drawing/2010/main" val="0"/>
+                        </a:ext>
+                      </a:extLst>
+                    </a:blip>
+                    <a:srcRect/>
+                    <a:stretch>
+                      <a:fillRect/>
+                    </a:stretch>
+                  </pic:blipFill>
+                  <pic:spPr bwMode="auto">
+                    <a:xfrm>
+                      <a:off x="0" y="0"/>
+                      <a:ext cx="2992652" cy="2065279"/>
+                    </a:xfrm>
+                    <a:prstGeom prst="rect">
+                      <a:avLst/>
+                    </a:prstGeom>
+                    <a:noFill/>
+                    <a:ln>
+                      <a:noFill/>
+                    </a:ln>
+                  </pic:spPr>
+                </pic:pic>
+              </a:graphicData>
+            </a:graphic>
+          </wp:inline>
+        </w:drawing>
+      </w:r>
+    </w:p>
+    <w:p>
+      <w:pPr>
         <w:ind w:left="720"/>
       </w:pPr>
-      <w:hyperlink r:id="rId13" w:history="1">
+      <w:hyperlink r:id="rId16" w:history="1">
         <w:r>
           <w:rPr>
             <w:rStyle w:val="Link"/>
@@ -2403,6 +2581,11 @@
     </w:p>
     <w:p>
       <w:pPr>
+        <w:ind w:left="720"/>
+      </w:pPr>
+    </w:p>
+    <w:p>
+      <w:pPr>
         <w:pStyle w:val="Listenabsatz"/>
         <w:numPr>
           <w:ilvl w:val="0"/>
@@ -2410,14 +2593,74 @@
         </w:numPr>
       </w:pPr>
       <w:r>
+        <w:lastRenderedPageBreak/>
         <w:t>Controller:</w:t>
       </w:r>
     </w:p>
     <w:p>
       <w:pPr>
+        <w:pStyle w:val="Listenabsatz"/>
+      </w:pPr>
+      <w:r>
+        <w:rPr>
+          <w:noProof/>
+          <w:lang w:val="de-DE" w:eastAsia="de-DE"/>
+        </w:rPr>
+        <w:drawing>
+          <wp:inline distT="0" distB="0" distL="0" distR="0" wp14:anchorId="487B5D67" wp14:editId="2B68CFDE">
+            <wp:extent cx="2904496" cy="2031874"/>
+            <wp:effectExtent l="0" t="0" r="0" b="635"/>
+            <wp:docPr id="5" name="Bild 5" descr="ClassDiagrammController.png"/>
+            <wp:cNvGraphicFramePr>
+              <a:graphicFrameLocks xmlns:a="http://schemas.openxmlformats.org/drawingml/2006/main" noChangeAspect="1"/>
+            </wp:cNvGraphicFramePr>
+            <a:graphic xmlns:a="http://schemas.openxmlformats.org/drawingml/2006/main">
+              <a:graphicData uri="http://schemas.openxmlformats.org/drawingml/2006/picture">
+                <pic:pic xmlns:pic="http://schemas.openxmlformats.org/drawingml/2006/picture">
+                  <pic:nvPicPr>
+                    <pic:cNvPr id="0" name="Picture 4" descr="ClassDiagrammController.png"/>
+                    <pic:cNvPicPr>
+                      <a:picLocks noChangeAspect="1" noChangeArrowheads="1"/>
+                    </pic:cNvPicPr>
+                  </pic:nvPicPr>
+                  <pic:blipFill>
+                    <a:blip r:embed="rId17">
+                      <a:extLst>
+                        <a:ext uri="{28A0092B-C50C-407E-A947-70E740481C1C}">
+                          <a14:useLocalDpi xmlns:a14="http://schemas.microsoft.com/office/drawing/2010/main" val="0"/>
+                        </a:ext>
+                      </a:extLst>
+                    </a:blip>
+                    <a:srcRect/>
+                    <a:stretch>
+                      <a:fillRect/>
+                    </a:stretch>
+                  </pic:blipFill>
+                  <pic:spPr bwMode="auto">
+                    <a:xfrm>
+                      <a:off x="0" y="0"/>
+                      <a:ext cx="2916714" cy="2040421"/>
+                    </a:xfrm>
+                    <a:prstGeom prst="rect">
+                      <a:avLst/>
+                    </a:prstGeom>
+                    <a:noFill/>
+                    <a:ln>
+                      <a:noFill/>
+                    </a:ln>
+                  </pic:spPr>
+                </pic:pic>
+              </a:graphicData>
+            </a:graphic>
+          </wp:inline>
+        </w:drawing>
+      </w:r>
+    </w:p>
+    <w:p>
+      <w:pPr>
         <w:ind w:left="720"/>
       </w:pPr>
-      <w:hyperlink r:id="rId14" w:history="1">
+      <w:hyperlink r:id="rId18" w:history="1">
         <w:r>
           <w:rPr>
             <w:rStyle w:val="Link"/>
@@ -2443,9 +2686,70 @@
     </w:p>
     <w:p>
       <w:pPr>
+        <w:pStyle w:val="Listenabsatz"/>
+      </w:pPr>
+      <w:r>
+        <w:rPr>
+          <w:noProof/>
+          <w:lang w:val="de-DE" w:eastAsia="de-DE"/>
+        </w:rPr>
+        <w:drawing>
+          <wp:inline distT="0" distB="0" distL="0" distR="0" wp14:anchorId="0ECA6743" wp14:editId="67A0F9B5">
+            <wp:extent cx="3018796" cy="1159685"/>
+            <wp:effectExtent l="0" t="0" r="3810" b="8890"/>
+            <wp:docPr id="6" name="Bild 6" descr="ClassDiagrammTest.png"/>
+            <wp:cNvGraphicFramePr>
+              <a:graphicFrameLocks xmlns:a="http://schemas.openxmlformats.org/drawingml/2006/main" noChangeAspect="1"/>
+            </wp:cNvGraphicFramePr>
+            <a:graphic xmlns:a="http://schemas.openxmlformats.org/drawingml/2006/main">
+              <a:graphicData uri="http://schemas.openxmlformats.org/drawingml/2006/picture">
+                <pic:pic xmlns:pic="http://schemas.openxmlformats.org/drawingml/2006/picture">
+                  <pic:nvPicPr>
+                    <pic:cNvPr id="0" name="Picture 5" descr="ClassDiagrammTest.png"/>
+                    <pic:cNvPicPr>
+                      <a:picLocks noChangeAspect="1" noChangeArrowheads="1"/>
+                    </pic:cNvPicPr>
+                  </pic:nvPicPr>
+                  <pic:blipFill>
+                    <a:blip r:embed="rId19">
+                      <a:extLst>
+                        <a:ext uri="{28A0092B-C50C-407E-A947-70E740481C1C}">
+                          <a14:useLocalDpi xmlns:a14="http://schemas.microsoft.com/office/drawing/2010/main" val="0"/>
+                        </a:ext>
+                      </a:extLst>
+                    </a:blip>
+                    <a:srcRect/>
+                    <a:stretch>
+                      <a:fillRect/>
+                    </a:stretch>
+                  </pic:blipFill>
+                  <pic:spPr bwMode="auto">
+                    <a:xfrm>
+                      <a:off x="0" y="0"/>
+                      <a:ext cx="3030697" cy="1164257"/>
+                    </a:xfrm>
+                    <a:prstGeom prst="rect">
+                      <a:avLst/>
+                    </a:prstGeom>
+                    <a:noFill/>
+                    <a:ln>
+                      <a:noFill/>
+                    </a:ln>
+                  </pic:spPr>
+                </pic:pic>
+              </a:graphicData>
+            </a:graphic>
+          </wp:inline>
+        </w:drawing>
+      </w:r>
+      <w:bookmarkStart w:id="17" w:name="_GoBack"/>
+      <w:bookmarkEnd w:id="17"/>
+    </w:p>
+    <w:p>
+      <w:pPr>
         <w:ind w:left="720"/>
       </w:pPr>
-      <w:hyperlink r:id="rId15" w:history="1">
+      <w:hyperlink r:id="rId20" w:history="1">
         <w:r>
           <w:rPr>
             <w:rStyle w:val="Link"/>
@@ -2714,7 +3018,7 @@
       <w:pPr>
         <w:ind w:left="720"/>
       </w:pPr>
-      <w:hyperlink r:id="rId16" w:history="1">
+      <w:hyperlink r:id="rId21" w:history="1">
         <w:r>
           <w:rPr>
             <w:rStyle w:val="Link"/>
@@ -2786,6 +3090,7 @@
       </w:pPr>
       <w:bookmarkStart w:id="23" w:name="_Toc468177353"/>
       <w:r>
+        <w:lastRenderedPageBreak/>
         <w:t>Size and Performance</w:t>
       </w:r>
       <w:bookmarkEnd w:id="23"/>
@@ -2866,10 +3171,10 @@
       </w:r>
     </w:p>
     <w:sectPr>
-      <w:headerReference w:type="default" r:id="rId17"/>
-      <w:footerReference w:type="default" r:id="rId18"/>
-      <w:headerReference w:type="first" r:id="rId19"/>
-      <w:footerReference w:type="first" r:id="rId20"/>
+      <w:headerReference w:type="default" r:id="rId22"/>
+      <w:footerReference w:type="default" r:id="rId23"/>
+      <w:headerReference w:type="first" r:id="rId24"/>
+      <w:footerReference w:type="first" r:id="rId25"/>
       <w:pgSz w:w="12240" w:h="15840" w:code="1"/>
       <w:pgMar w:top="1440" w:right="1440" w:bottom="1440" w:left="1440" w:header="720" w:footer="720" w:gutter="0"/>
       <w:cols w:space="720"/>
@@ -3070,7 +3375,7 @@
               <w:rStyle w:val="Seitenzahl"/>
               <w:noProof/>
             </w:rPr>
-            <w:t>2</w:t>
+            <w:t>6</w:t>
           </w:r>
           <w:r>
             <w:rPr>
@@ -3107,7 +3412,7 @@
               <w:rStyle w:val="Seitenzahl"/>
               <w:noProof/>
             </w:rPr>
-            <w:t>5</w:t>
+            <w:t>7</w:t>
           </w:r>
           <w:r>
             <w:rPr>
@@ -3286,11 +3591,21 @@
           <w:tcW w:w="6379" w:type="dxa"/>
         </w:tcPr>
         <w:p>
-          <w:fldSimple w:instr=" TITLE  \* MERGEFORMAT ">
-            <w:r>
-              <w:t>Software Architecture Document</w:t>
-            </w:r>
-          </w:fldSimple>
+          <w:r>
+            <w:fldChar w:fldCharType="begin"/>
+          </w:r>
+          <w:r>
+            <w:instrText xml:space="preserve"> TITLE  \* MERGEFORMAT </w:instrText>
+          </w:r>
+          <w:r>
+            <w:fldChar w:fldCharType="separate"/>
+          </w:r>
+          <w:r>
+            <w:t>Software Architecture Document</w:t>
+          </w:r>
+          <w:r>
+            <w:fldChar w:fldCharType="end"/>
+          </w:r>
         </w:p>
       </w:tc>
       <w:tc>

</xml_diff>

<commit_message>
SH-67 Added Classdiagramms as Pictures in Architecture Document
</commit_message>
<xml_diff>
--- a/SoftwareEngeneering/Software Architecture Document.docx
+++ b/SoftwareEngeneering/Software Architecture Document.docx
@@ -16,11 +16,21 @@
         <w:pStyle w:val="Titel"/>
         <w:jc w:val="right"/>
       </w:pPr>
-      <w:fldSimple w:instr=" TITLE  \* MERGEFORMAT ">
-        <w:r>
-          <w:t>Software Architecture Document</w:t>
-        </w:r>
-      </w:fldSimple>
+      <w:r>
+        <w:fldChar w:fldCharType="begin"/>
+      </w:r>
+      <w:r>
+        <w:instrText xml:space="preserve"> TITLE  \* MERGEFORMAT </w:instrText>
+      </w:r>
+      <w:r>
+        <w:fldChar w:fldCharType="separate"/>
+      </w:r>
+      <w:r>
+        <w:t>Software Architecture Document</w:t>
+      </w:r>
+      <w:r>
+        <w:fldChar w:fldCharType="end"/>
+      </w:r>
     </w:p>
     <w:p>
       <w:pPr>
@@ -1667,22 +1677,11 @@
       <w:r>
         <w:br w:type="page"/>
       </w:r>
-      <w:r>
-        <w:lastRenderedPageBreak/>
-        <w:fldChar w:fldCharType="begin"/>
-      </w:r>
-      <w:r>
-        <w:instrText xml:space="preserve"> TITLE  \* MERGEFORMAT </w:instrText>
-      </w:r>
-      <w:r>
-        <w:fldChar w:fldCharType="separate"/>
-      </w:r>
-      <w:r>
-        <w:t>Software Architecture Document</w:t>
-      </w:r>
-      <w:r>
-        <w:fldChar w:fldCharType="end"/>
-      </w:r>
+      <w:fldSimple w:instr=" TITLE  \* MERGEFORMAT ">
+        <w:r>
+          <w:t>Software Architecture Document</w:t>
+        </w:r>
+      </w:fldSimple>
       <w:r>
         <w:t xml:space="preserve"> </w:t>
       </w:r>
@@ -2312,6 +2311,63 @@
         </w:rPr>
       </w:pPr>
     </w:p>
+    <w:p/>
+    <w:p>
+      <w:r>
+        <w:rPr>
+          <w:noProof/>
+          <w:lang w:val="de-DE" w:eastAsia="de-DE"/>
+        </w:rPr>
+        <w:drawing>
+          <wp:inline distT="0" distB="0" distL="0" distR="0" wp14:anchorId="56A276A1" wp14:editId="4F80DB9D">
+            <wp:extent cx="3480435" cy="2386255"/>
+            <wp:effectExtent l="0" t="0" r="0" b="1905"/>
+            <wp:docPr id="2" name="Bild 2" descr="ClassDiagramOVWithArchitecture.png"/>
+            <wp:cNvGraphicFramePr>
+              <a:graphicFrameLocks xmlns:a="http://schemas.openxmlformats.org/drawingml/2006/main" noChangeAspect="1"/>
+            </wp:cNvGraphicFramePr>
+            <a:graphic xmlns:a="http://schemas.openxmlformats.org/drawingml/2006/main">
+              <a:graphicData uri="http://schemas.openxmlformats.org/drawingml/2006/picture">
+                <pic:pic xmlns:pic="http://schemas.openxmlformats.org/drawingml/2006/picture">
+                  <pic:nvPicPr>
+                    <pic:cNvPr id="0" name="Picture 1" descr="ClassDiagramOVWithArchitecture.png"/>
+                    <pic:cNvPicPr>
+                      <a:picLocks noChangeAspect="1" noChangeArrowheads="1"/>
+                    </pic:cNvPicPr>
+                  </pic:nvPicPr>
+                  <pic:blipFill>
+                    <a:blip r:embed="rId11">
+                      <a:extLst>
+                        <a:ext uri="{28A0092B-C50C-407E-A947-70E740481C1C}">
+                          <a14:useLocalDpi xmlns:a14="http://schemas.microsoft.com/office/drawing/2010/main" val="0"/>
+                        </a:ext>
+                      </a:extLst>
+                    </a:blip>
+                    <a:srcRect/>
+                    <a:stretch>
+                      <a:fillRect/>
+                    </a:stretch>
+                  </pic:blipFill>
+                  <pic:spPr bwMode="auto">
+                    <a:xfrm>
+                      <a:off x="0" y="0"/>
+                      <a:ext cx="3514261" cy="2409446"/>
+                    </a:xfrm>
+                    <a:prstGeom prst="rect">
+                      <a:avLst/>
+                    </a:prstGeom>
+                    <a:noFill/>
+                    <a:ln>
+                      <a:noFill/>
+                    </a:ln>
+                  </pic:spPr>
+                </pic:pic>
+              </a:graphicData>
+            </a:graphic>
+          </wp:inline>
+        </w:drawing>
+      </w:r>
+    </w:p>
     <w:p>
       <w:pPr>
         <w:pStyle w:val="berschrift2"/>
@@ -2324,7 +2380,7 @@
           <w:b w:val="0"/>
         </w:rPr>
       </w:pPr>
-      <w:hyperlink r:id="rId11" w:history="1">
+      <w:hyperlink r:id="rId12" w:history="1">
         <w:r>
           <w:rPr>
             <w:rStyle w:val="Link"/>
@@ -2337,14 +2393,9 @@
     </w:p>
     <w:p>
       <w:r>
-        <w:t>Fo</w:t>
-      </w:r>
-      <w:bookmarkStart w:id="17" w:name="_GoBack"/>
-      <w:r>
-        <w:t>r a detailed look at one of the sections look:</w:t>
-      </w:r>
-    </w:p>
-    <w:bookmarkEnd w:id="17"/>
+        <w:t>For a detailed look at one of the sections look:</w:t>
+      </w:r>
+    </w:p>
     <w:p>
       <w:pPr>
         <w:pStyle w:val="Listenabsatz"/>
@@ -2359,9 +2410,68 @@
     </w:p>
     <w:p>
       <w:pPr>
+        <w:pStyle w:val="Listenabsatz"/>
+      </w:pPr>
+      <w:r>
+        <w:rPr>
+          <w:noProof/>
+          <w:lang w:val="de-DE" w:eastAsia="de-DE"/>
+        </w:rPr>
+        <w:drawing>
+          <wp:inline distT="0" distB="0" distL="0" distR="0" wp14:anchorId="60066A52" wp14:editId="6F1DC917">
+            <wp:extent cx="3542537" cy="2054391"/>
+            <wp:effectExtent l="0" t="0" r="0" b="3175"/>
+            <wp:docPr id="3" name="Bild 3" descr="ClassDiagrammModel.png"/>
+            <wp:cNvGraphicFramePr>
+              <a:graphicFrameLocks xmlns:a="http://schemas.openxmlformats.org/drawingml/2006/main" noChangeAspect="1"/>
+            </wp:cNvGraphicFramePr>
+            <a:graphic xmlns:a="http://schemas.openxmlformats.org/drawingml/2006/main">
+              <a:graphicData uri="http://schemas.openxmlformats.org/drawingml/2006/picture">
+                <pic:pic xmlns:pic="http://schemas.openxmlformats.org/drawingml/2006/picture">
+                  <pic:nvPicPr>
+                    <pic:cNvPr id="0" name="Picture 2" descr="ClassDiagrammModel.png"/>
+                    <pic:cNvPicPr>
+                      <a:picLocks noChangeAspect="1" noChangeArrowheads="1"/>
+                    </pic:cNvPicPr>
+                  </pic:nvPicPr>
+                  <pic:blipFill>
+                    <a:blip r:embed="rId13">
+                      <a:extLst>
+                        <a:ext uri="{28A0092B-C50C-407E-A947-70E740481C1C}">
+                          <a14:useLocalDpi xmlns:a14="http://schemas.microsoft.com/office/drawing/2010/main" val="0"/>
+                        </a:ext>
+                      </a:extLst>
+                    </a:blip>
+                    <a:srcRect/>
+                    <a:stretch>
+                      <a:fillRect/>
+                    </a:stretch>
+                  </pic:blipFill>
+                  <pic:spPr bwMode="auto">
+                    <a:xfrm>
+                      <a:off x="0" y="0"/>
+                      <a:ext cx="3621929" cy="2100432"/>
+                    </a:xfrm>
+                    <a:prstGeom prst="rect">
+                      <a:avLst/>
+                    </a:prstGeom>
+                    <a:noFill/>
+                    <a:ln>
+                      <a:noFill/>
+                    </a:ln>
+                  </pic:spPr>
+                </pic:pic>
+              </a:graphicData>
+            </a:graphic>
+          </wp:inline>
+        </w:drawing>
+      </w:r>
+    </w:p>
+    <w:p>
+      <w:pPr>
         <w:ind w:left="720"/>
       </w:pPr>
-      <w:hyperlink r:id="rId12" w:history="1">
+      <w:hyperlink r:id="rId14" w:history="1">
         <w:r>
           <w:rPr>
             <w:rStyle w:val="Link"/>
@@ -2387,9 +2497,68 @@
     </w:p>
     <w:p>
       <w:pPr>
+        <w:pStyle w:val="Listenabsatz"/>
+      </w:pPr>
+      <w:r>
+        <w:rPr>
+          <w:noProof/>
+          <w:lang w:val="de-DE" w:eastAsia="de-DE"/>
+        </w:rPr>
+        <w:drawing>
+          <wp:inline distT="0" distB="0" distL="0" distR="0" wp14:anchorId="7CC33111" wp14:editId="56852760">
+            <wp:extent cx="3029940" cy="2091012"/>
+            <wp:effectExtent l="0" t="0" r="0" b="0"/>
+            <wp:docPr id="4" name="Bild 4" descr="ClassDiagrammView.png"/>
+            <wp:cNvGraphicFramePr>
+              <a:graphicFrameLocks xmlns:a="http://schemas.openxmlformats.org/drawingml/2006/main" noChangeAspect="1"/>
+            </wp:cNvGraphicFramePr>
+            <a:graphic xmlns:a="http://schemas.openxmlformats.org/drawingml/2006/main">
+              <a:graphicData uri="http://schemas.openxmlformats.org/drawingml/2006/picture">
+                <pic:pic xmlns:pic="http://schemas.openxmlformats.org/drawingml/2006/picture">
+                  <pic:nvPicPr>
+                    <pic:cNvPr id="0" name="Picture 3" descr="ClassDiagrammView.png"/>
+                    <pic:cNvPicPr>
+                      <a:picLocks noChangeAspect="1" noChangeArrowheads="1"/>
+                    </pic:cNvPicPr>
+                  </pic:nvPicPr>
+                  <pic:blipFill>
+                    <a:blip r:embed="rId15">
+                      <a:extLst>
+                        <a:ext uri="{28A0092B-C50C-407E-A947-70E740481C1C}">
+                          <a14:useLocalDpi xmlns:a14="http://schemas.microsoft.com/office/drawing/2010/main" val="0"/>
+                        </a:ext>
+                      </a:extLst>
+                    </a:blip>
+                    <a:srcRect/>
+                    <a:stretch>
+                      <a:fillRect/>
+                    </a:stretch>
+                  </pic:blipFill>
+                  <pic:spPr bwMode="auto">
+                    <a:xfrm>
+                      <a:off x="0" y="0"/>
+                      <a:ext cx="3062781" cy="2113676"/>
+                    </a:xfrm>
+                    <a:prstGeom prst="rect">
+                      <a:avLst/>
+                    </a:prstGeom>
+                    <a:noFill/>
+                    <a:ln>
+                      <a:noFill/>
+                    </a:ln>
+                  </pic:spPr>
+                </pic:pic>
+              </a:graphicData>
+            </a:graphic>
+          </wp:inline>
+        </w:drawing>
+      </w:r>
+    </w:p>
+    <w:p>
+      <w:pPr>
         <w:ind w:left="720"/>
       </w:pPr>
-      <w:hyperlink r:id="rId13" w:history="1">
+      <w:hyperlink r:id="rId16" w:history="1">
         <w:r>
           <w:rPr>
             <w:rStyle w:val="Link"/>
@@ -2410,14 +2579,74 @@
         </w:numPr>
       </w:pPr>
       <w:r>
+        <w:lastRenderedPageBreak/>
         <w:t>Controller:</w:t>
       </w:r>
     </w:p>
     <w:p>
       <w:pPr>
+        <w:pStyle w:val="Listenabsatz"/>
+      </w:pPr>
+      <w:r>
+        <w:rPr>
+          <w:noProof/>
+          <w:lang w:val="de-DE" w:eastAsia="de-DE"/>
+        </w:rPr>
+        <w:drawing>
+          <wp:inline distT="0" distB="0" distL="0" distR="0" wp14:anchorId="41D2C91F" wp14:editId="3ED1FFB3">
+            <wp:extent cx="3633067" cy="2541554"/>
+            <wp:effectExtent l="0" t="0" r="0" b="0"/>
+            <wp:docPr id="5" name="Bild 5" descr="ClassDiagrammController.png"/>
+            <wp:cNvGraphicFramePr>
+              <a:graphicFrameLocks xmlns:a="http://schemas.openxmlformats.org/drawingml/2006/main" noChangeAspect="1"/>
+            </wp:cNvGraphicFramePr>
+            <a:graphic xmlns:a="http://schemas.openxmlformats.org/drawingml/2006/main">
+              <a:graphicData uri="http://schemas.openxmlformats.org/drawingml/2006/picture">
+                <pic:pic xmlns:pic="http://schemas.openxmlformats.org/drawingml/2006/picture">
+                  <pic:nvPicPr>
+                    <pic:cNvPr id="0" name="Picture 4" descr="ClassDiagrammController.png"/>
+                    <pic:cNvPicPr>
+                      <a:picLocks noChangeAspect="1" noChangeArrowheads="1"/>
+                    </pic:cNvPicPr>
+                  </pic:nvPicPr>
+                  <pic:blipFill>
+                    <a:blip r:embed="rId17">
+                      <a:extLst>
+                        <a:ext uri="{28A0092B-C50C-407E-A947-70E740481C1C}">
+                          <a14:useLocalDpi xmlns:a14="http://schemas.microsoft.com/office/drawing/2010/main" val="0"/>
+                        </a:ext>
+                      </a:extLst>
+                    </a:blip>
+                    <a:srcRect/>
+                    <a:stretch>
+                      <a:fillRect/>
+                    </a:stretch>
+                  </pic:blipFill>
+                  <pic:spPr bwMode="auto">
+                    <a:xfrm>
+                      <a:off x="0" y="0"/>
+                      <a:ext cx="3663841" cy="2563082"/>
+                    </a:xfrm>
+                    <a:prstGeom prst="rect">
+                      <a:avLst/>
+                    </a:prstGeom>
+                    <a:noFill/>
+                    <a:ln>
+                      <a:noFill/>
+                    </a:ln>
+                  </pic:spPr>
+                </pic:pic>
+              </a:graphicData>
+            </a:graphic>
+          </wp:inline>
+        </w:drawing>
+      </w:r>
+    </w:p>
+    <w:p>
+      <w:pPr>
         <w:ind w:left="720"/>
       </w:pPr>
-      <w:hyperlink r:id="rId14" w:history="1">
+      <w:hyperlink r:id="rId18" w:history="1">
         <w:r>
           <w:rPr>
             <w:rStyle w:val="Link"/>
@@ -2443,9 +2672,70 @@
     </w:p>
     <w:p>
       <w:pPr>
+        <w:pStyle w:val="Listenabsatz"/>
+      </w:pPr>
+      <w:bookmarkStart w:id="17" w:name="_GoBack"/>
+      <w:r>
+        <w:rPr>
+          <w:noProof/>
+          <w:lang w:val="de-DE" w:eastAsia="de-DE"/>
+        </w:rPr>
+        <w:drawing>
+          <wp:inline distT="0" distB="0" distL="0" distR="0" wp14:anchorId="054949EB" wp14:editId="2E8F49D2">
+            <wp:extent cx="4276096" cy="1642683"/>
+            <wp:effectExtent l="0" t="0" r="0" b="8890"/>
+            <wp:docPr id="6" name="Bild 6" descr="ClassDiagrammTest.png"/>
+            <wp:cNvGraphicFramePr>
+              <a:graphicFrameLocks xmlns:a="http://schemas.openxmlformats.org/drawingml/2006/main" noChangeAspect="1"/>
+            </wp:cNvGraphicFramePr>
+            <a:graphic xmlns:a="http://schemas.openxmlformats.org/drawingml/2006/main">
+              <a:graphicData uri="http://schemas.openxmlformats.org/drawingml/2006/picture">
+                <pic:pic xmlns:pic="http://schemas.openxmlformats.org/drawingml/2006/picture">
+                  <pic:nvPicPr>
+                    <pic:cNvPr id="0" name="Picture 5" descr="ClassDiagrammTest.png"/>
+                    <pic:cNvPicPr>
+                      <a:picLocks noChangeAspect="1" noChangeArrowheads="1"/>
+                    </pic:cNvPicPr>
+                  </pic:nvPicPr>
+                  <pic:blipFill>
+                    <a:blip r:embed="rId19">
+                      <a:extLst>
+                        <a:ext uri="{28A0092B-C50C-407E-A947-70E740481C1C}">
+                          <a14:useLocalDpi xmlns:a14="http://schemas.microsoft.com/office/drawing/2010/main" val="0"/>
+                        </a:ext>
+                      </a:extLst>
+                    </a:blip>
+                    <a:srcRect/>
+                    <a:stretch>
+                      <a:fillRect/>
+                    </a:stretch>
+                  </pic:blipFill>
+                  <pic:spPr bwMode="auto">
+                    <a:xfrm>
+                      <a:off x="0" y="0"/>
+                      <a:ext cx="4320138" cy="1659602"/>
+                    </a:xfrm>
+                    <a:prstGeom prst="rect">
+                      <a:avLst/>
+                    </a:prstGeom>
+                    <a:noFill/>
+                    <a:ln>
+                      <a:noFill/>
+                    </a:ln>
+                  </pic:spPr>
+                </pic:pic>
+              </a:graphicData>
+            </a:graphic>
+          </wp:inline>
+        </w:drawing>
+      </w:r>
+      <w:bookmarkEnd w:id="17"/>
+    </w:p>
+    <w:p>
+      <w:pPr>
         <w:ind w:left="720"/>
       </w:pPr>
-      <w:hyperlink r:id="rId15" w:history="1">
+      <w:hyperlink r:id="rId20" w:history="1">
         <w:r>
           <w:rPr>
             <w:rStyle w:val="Link"/>
@@ -2714,7 +3004,7 @@
       <w:pPr>
         <w:ind w:left="720"/>
       </w:pPr>
-      <w:hyperlink r:id="rId16" w:history="1">
+      <w:hyperlink r:id="rId21" w:history="1">
         <w:r>
           <w:rPr>
             <w:rStyle w:val="Link"/>
@@ -2866,10 +3156,10 @@
       </w:r>
     </w:p>
     <w:sectPr>
-      <w:headerReference w:type="default" r:id="rId17"/>
-      <w:footerReference w:type="default" r:id="rId18"/>
-      <w:headerReference w:type="first" r:id="rId19"/>
-      <w:footerReference w:type="first" r:id="rId20"/>
+      <w:headerReference w:type="default" r:id="rId22"/>
+      <w:footerReference w:type="default" r:id="rId23"/>
+      <w:headerReference w:type="first" r:id="rId24"/>
+      <w:footerReference w:type="first" r:id="rId25"/>
       <w:pgSz w:w="12240" w:h="15840" w:code="1"/>
       <w:pgMar w:top="1440" w:right="1440" w:bottom="1440" w:left="1440" w:header="720" w:footer="720" w:gutter="0"/>
       <w:cols w:space="720"/>
@@ -3070,7 +3360,7 @@
               <w:rStyle w:val="Seitenzahl"/>
               <w:noProof/>
             </w:rPr>
-            <w:t>2</w:t>
+            <w:t>6</w:t>
           </w:r>
           <w:r>
             <w:rPr>
@@ -3107,7 +3397,7 @@
               <w:rStyle w:val="Seitenzahl"/>
               <w:noProof/>
             </w:rPr>
-            <w:t>5</w:t>
+            <w:t>7</w:t>
           </w:r>
           <w:r>
             <w:rPr>
@@ -3286,11 +3576,21 @@
           <w:tcW w:w="6379" w:type="dxa"/>
         </w:tcPr>
         <w:p>
-          <w:fldSimple w:instr=" TITLE  \* MERGEFORMAT ">
-            <w:r>
-              <w:t>Software Architecture Document</w:t>
-            </w:r>
-          </w:fldSimple>
+          <w:r>
+            <w:fldChar w:fldCharType="begin"/>
+          </w:r>
+          <w:r>
+            <w:instrText xml:space="preserve"> TITLE  \* MERGEFORMAT </w:instrText>
+          </w:r>
+          <w:r>
+            <w:fldChar w:fldCharType="separate"/>
+          </w:r>
+          <w:r>
+            <w:t>Software Architecture Document</w:t>
+          </w:r>
+          <w:r>
+            <w:fldChar w:fldCharType="end"/>
+          </w:r>
         </w:p>
       </w:tc>
       <w:tc>

</xml_diff>

<commit_message>
SH-67 MODIFIED: Architecture Document -> Added Deployment Graphik
</commit_message>
<xml_diff>
--- a/SoftwareEngeneering/Software Architecture Document.docx
+++ b/SoftwareEngeneering/Software Architecture Document.docx
@@ -16,21 +16,11 @@
         <w:pStyle w:val="Titel"/>
         <w:jc w:val="right"/>
       </w:pPr>
-      <w:r>
-        <w:fldChar w:fldCharType="begin"/>
-      </w:r>
-      <w:r>
-        <w:instrText xml:space="preserve"> TITLE  \* MERGEFORMAT </w:instrText>
-      </w:r>
-      <w:r>
-        <w:fldChar w:fldCharType="separate"/>
-      </w:r>
-      <w:r>
-        <w:t>Software Architecture Document</w:t>
-      </w:r>
-      <w:r>
-        <w:fldChar w:fldCharType="end"/>
-      </w:r>
+      <w:fldSimple w:instr=" TITLE  \* MERGEFORMAT ">
+        <w:r>
+          <w:t>Software Architecture Document</w:t>
+        </w:r>
+      </w:fldSimple>
     </w:p>
     <w:p>
       <w:pPr>
@@ -1190,7 +1180,7 @@
         <w:rPr>
           <w:noProof/>
         </w:rPr>
-        <w:t>5</w:t>
+        <w:t>6</w:t>
       </w:r>
       <w:r>
         <w:rPr>
@@ -1268,7 +1258,7 @@
         <w:rPr>
           <w:noProof/>
         </w:rPr>
-        <w:t>5</w:t>
+        <w:t>6</w:t>
       </w:r>
       <w:r>
         <w:rPr>
@@ -1346,7 +1336,7 @@
         <w:rPr>
           <w:noProof/>
         </w:rPr>
-        <w:t>5</w:t>
+        <w:t>6</w:t>
       </w:r>
       <w:r>
         <w:rPr>
@@ -1424,7 +1414,7 @@
         <w:rPr>
           <w:noProof/>
         </w:rPr>
-        <w:t>5</w:t>
+        <w:t>7</w:t>
       </w:r>
       <w:r>
         <w:rPr>
@@ -1502,7 +1492,7 @@
         <w:rPr>
           <w:noProof/>
         </w:rPr>
-        <w:t>5</w:t>
+        <w:t>7</w:t>
       </w:r>
       <w:r>
         <w:rPr>
@@ -1580,7 +1570,7 @@
         <w:rPr>
           <w:noProof/>
         </w:rPr>
-        <w:t>5</w:t>
+        <w:t>7</w:t>
       </w:r>
       <w:r>
         <w:rPr>
@@ -1658,7 +1648,7 @@
         <w:rPr>
           <w:noProof/>
         </w:rPr>
-        <w:t>5</w:t>
+        <w:t>7</w:t>
       </w:r>
       <w:r>
         <w:rPr>
@@ -1677,11 +1667,22 @@
       <w:r>
         <w:br w:type="page"/>
       </w:r>
-      <w:fldSimple w:instr=" TITLE  \* MERGEFORMAT ">
-        <w:r>
-          <w:t>Software Architecture Document</w:t>
-        </w:r>
-      </w:fldSimple>
+      <w:r>
+        <w:lastRenderedPageBreak/>
+        <w:fldChar w:fldCharType="begin"/>
+      </w:r>
+      <w:r>
+        <w:instrText xml:space="preserve"> TITLE  \* MERGEFORMAT </w:instrText>
+      </w:r>
+      <w:r>
+        <w:fldChar w:fldCharType="separate"/>
+      </w:r>
+      <w:r>
+        <w:t>Software Architecture Document</w:t>
+      </w:r>
+      <w:r>
+        <w:fldChar w:fldCharType="end"/>
+      </w:r>
       <w:r>
         <w:t xml:space="preserve"> </w:t>
       </w:r>
@@ -2674,7 +2675,6 @@
       <w:pPr>
         <w:pStyle w:val="Listenabsatz"/>
       </w:pPr>
-      <w:bookmarkStart w:id="17" w:name="_GoBack"/>
       <w:r>
         <w:rPr>
           <w:noProof/>
@@ -2729,7 +2729,6 @@
           </wp:inline>
         </w:drawing>
       </w:r>
-      <w:bookmarkEnd w:id="17"/>
     </w:p>
     <w:p>
       <w:pPr>
@@ -2760,52 +2759,52 @@
       <w:pPr>
         <w:pStyle w:val="berschrift2"/>
       </w:pPr>
-      <w:bookmarkStart w:id="18" w:name="_Toc468177348"/>
+      <w:bookmarkStart w:id="17" w:name="_Toc468177348"/>
       <w:r>
         <w:t>Architecturally Significant Design Packages</w:t>
       </w:r>
+      <w:bookmarkEnd w:id="17"/>
+    </w:p>
+    <w:p>
+      <w:pPr>
+        <w:pStyle w:val="berschrift1"/>
+      </w:pPr>
+      <w:bookmarkStart w:id="18" w:name="_Toc468177349"/>
+      <w:r>
+        <w:t>Process View</w:t>
+      </w:r>
       <w:bookmarkEnd w:id="18"/>
+      <w:r>
+        <w:t xml:space="preserve"> </w:t>
+      </w:r>
+    </w:p>
+    <w:p>
+      <w:pPr>
+        <w:ind w:left="720"/>
+      </w:pPr>
+    </w:p>
+    <w:p>
+      <w:pPr>
+        <w:ind w:left="720"/>
+      </w:pPr>
+      <w:r>
+        <w:t>(n/a)</w:t>
+      </w:r>
+    </w:p>
+    <w:p>
+      <w:pPr>
+        <w:ind w:left="720"/>
+      </w:pPr>
     </w:p>
     <w:p>
       <w:pPr>
         <w:pStyle w:val="berschrift1"/>
       </w:pPr>
-      <w:bookmarkStart w:id="19" w:name="_Toc468177349"/>
-      <w:r>
-        <w:t>Process View</w:t>
+      <w:bookmarkStart w:id="19" w:name="_Toc468177350"/>
+      <w:r>
+        <w:t>Deployment View</w:t>
       </w:r>
       <w:bookmarkEnd w:id="19"/>
-      <w:r>
-        <w:t xml:space="preserve"> </w:t>
-      </w:r>
-    </w:p>
-    <w:p>
-      <w:pPr>
-        <w:ind w:left="720"/>
-      </w:pPr>
-    </w:p>
-    <w:p>
-      <w:pPr>
-        <w:ind w:left="720"/>
-      </w:pPr>
-      <w:r>
-        <w:t>(n/a)</w:t>
-      </w:r>
-    </w:p>
-    <w:p>
-      <w:pPr>
-        <w:ind w:left="720"/>
-      </w:pPr>
-    </w:p>
-    <w:p>
-      <w:pPr>
-        <w:pStyle w:val="berschrift1"/>
-      </w:pPr>
-      <w:bookmarkStart w:id="20" w:name="_Toc468177350"/>
-      <w:r>
-        <w:t>Deployment View</w:t>
-      </w:r>
-      <w:bookmarkEnd w:id="20"/>
       <w:r>
         <w:t xml:space="preserve"> </w:t>
       </w:r>
@@ -2932,6 +2931,76 @@
         <w:spacing w:line="240" w:lineRule="auto"/>
         <w:ind w:left="720"/>
         <w:rPr>
+          <w:color w:val="000000"/>
+          <w:lang w:val="en-GB" w:eastAsia="en-GB"/>
+        </w:rPr>
+      </w:pPr>
+      <w:r>
+        <w:rPr>
+          <w:color w:val="000000"/>
+          <w:lang w:val="en-GB" w:eastAsia="en-GB"/>
+        </w:rPr>
+        <w:t xml:space="preserve">There are no hardware requirements, as all iOS devices with a current version </w:t>
+      </w:r>
+      <w:proofErr w:type="gramStart"/>
+      <w:r>
+        <w:rPr>
+          <w:color w:val="000000"/>
+          <w:lang w:val="en-GB" w:eastAsia="en-GB"/>
+        </w:rPr>
+        <w:t>are capable of running</w:t>
+      </w:r>
+      <w:proofErr w:type="gramEnd"/>
+      <w:r>
+        <w:rPr>
+          <w:color w:val="000000"/>
+          <w:lang w:val="en-GB" w:eastAsia="en-GB"/>
+        </w:rPr>
+        <w:t xml:space="preserve"> the application.</w:t>
+      </w:r>
+    </w:p>
+    <w:p>
+      <w:pPr>
+        <w:widowControl/>
+        <w:spacing w:line="240" w:lineRule="auto"/>
+        <w:ind w:left="720"/>
+        <w:rPr>
+          <w:color w:val="000000"/>
+          <w:lang w:val="en-GB" w:eastAsia="en-GB"/>
+        </w:rPr>
+      </w:pPr>
+      <w:proofErr w:type="gramStart"/>
+      <w:r>
+        <w:rPr>
+          <w:color w:val="000000"/>
+          <w:lang w:val="en-GB" w:eastAsia="en-GB"/>
+        </w:rPr>
+        <w:t>Accordin</w:t>
+      </w:r>
+      <w:bookmarkStart w:id="20" w:name="_GoBack"/>
+      <w:bookmarkEnd w:id="20"/>
+      <w:r>
+        <w:rPr>
+          <w:color w:val="000000"/>
+          <w:lang w:val="en-GB" w:eastAsia="en-GB"/>
+        </w:rPr>
+        <w:t>g to</w:t>
+      </w:r>
+      <w:proofErr w:type="gramEnd"/>
+      <w:r>
+        <w:rPr>
+          <w:color w:val="000000"/>
+          <w:lang w:val="en-GB" w:eastAsia="en-GB"/>
+        </w:rPr>
+        <w:t xml:space="preserve"> the mentioned Scenario there is only one Component in our Deployment View:</w:t>
+      </w:r>
+    </w:p>
+    <w:p>
+      <w:pPr>
+        <w:widowControl/>
+        <w:spacing w:line="240" w:lineRule="auto"/>
+        <w:ind w:left="720"/>
+        <w:rPr>
           <w:sz w:val="24"/>
           <w:szCs w:val="24"/>
           <w:lang w:val="en-GB" w:eastAsia="en-GB"/>
@@ -2939,26 +3008,59 @@
       </w:pPr>
       <w:r>
         <w:rPr>
+          <w:noProof/>
           <w:color w:val="000000"/>
-          <w:lang w:val="en-GB" w:eastAsia="en-GB"/>
-        </w:rPr>
-        <w:t xml:space="preserve">There are no hardware requirements, as all iOS devices with a current version </w:t>
-      </w:r>
-      <w:proofErr w:type="gramStart"/>
-      <w:r>
-        <w:rPr>
-          <w:color w:val="000000"/>
-          <w:lang w:val="en-GB" w:eastAsia="en-GB"/>
-        </w:rPr>
-        <w:t>are capable of running</w:t>
-      </w:r>
-      <w:proofErr w:type="gramEnd"/>
-      <w:r>
-        <w:rPr>
-          <w:color w:val="000000"/>
-          <w:lang w:val="en-GB" w:eastAsia="en-GB"/>
-        </w:rPr>
-        <w:t xml:space="preserve"> the application.</w:t>
+          <w:lang w:val="de-DE" w:eastAsia="de-DE"/>
+        </w:rPr>
+        <w:lastRenderedPageBreak/>
+        <w:drawing>
+          <wp:inline distT="0" distB="0" distL="0" distR="0" wp14:anchorId="052025E7" wp14:editId="15E1D810">
+            <wp:extent cx="5939155" cy="3693160"/>
+            <wp:effectExtent l="0" t="0" r="4445" b="0"/>
+            <wp:docPr id="7" name="Bild 7" descr="deploymentGraphik.png"/>
+            <wp:cNvGraphicFramePr>
+              <a:graphicFrameLocks xmlns:a="http://schemas.openxmlformats.org/drawingml/2006/main" noChangeAspect="1"/>
+            </wp:cNvGraphicFramePr>
+            <a:graphic xmlns:a="http://schemas.openxmlformats.org/drawingml/2006/main">
+              <a:graphicData uri="http://schemas.openxmlformats.org/drawingml/2006/picture">
+                <pic:pic xmlns:pic="http://schemas.openxmlformats.org/drawingml/2006/picture">
+                  <pic:nvPicPr>
+                    <pic:cNvPr id="0" name="Picture 1" descr="deploymentGraphik.png"/>
+                    <pic:cNvPicPr>
+                      <a:picLocks noChangeAspect="1" noChangeArrowheads="1"/>
+                    </pic:cNvPicPr>
+                  </pic:nvPicPr>
+                  <pic:blipFill>
+                    <a:blip r:embed="rId21">
+                      <a:extLst>
+                        <a:ext uri="{28A0092B-C50C-407E-A947-70E740481C1C}">
+                          <a14:useLocalDpi xmlns:a14="http://schemas.microsoft.com/office/drawing/2010/main" val="0"/>
+                        </a:ext>
+                      </a:extLst>
+                    </a:blip>
+                    <a:srcRect/>
+                    <a:stretch>
+                      <a:fillRect/>
+                    </a:stretch>
+                  </pic:blipFill>
+                  <pic:spPr bwMode="auto">
+                    <a:xfrm>
+                      <a:off x="0" y="0"/>
+                      <a:ext cx="5939155" cy="3693160"/>
+                    </a:xfrm>
+                    <a:prstGeom prst="rect">
+                      <a:avLst/>
+                    </a:prstGeom>
+                    <a:noFill/>
+                    <a:ln>
+                      <a:noFill/>
+                    </a:ln>
+                  </pic:spPr>
+                </pic:pic>
+              </a:graphicData>
+            </a:graphic>
+          </wp:inline>
+        </w:drawing>
       </w:r>
     </w:p>
     <w:p>
@@ -3004,7 +3106,7 @@
       <w:pPr>
         <w:ind w:left="720"/>
       </w:pPr>
-      <w:hyperlink r:id="rId21" w:history="1">
+      <w:hyperlink r:id="rId22" w:history="1">
         <w:r>
           <w:rPr>
             <w:rStyle w:val="Link"/>
@@ -3156,10 +3258,10 @@
       </w:r>
     </w:p>
     <w:sectPr>
-      <w:headerReference w:type="default" r:id="rId22"/>
-      <w:footerReference w:type="default" r:id="rId23"/>
-      <w:headerReference w:type="first" r:id="rId24"/>
-      <w:footerReference w:type="first" r:id="rId25"/>
+      <w:headerReference w:type="default" r:id="rId23"/>
+      <w:footerReference w:type="default" r:id="rId24"/>
+      <w:headerReference w:type="first" r:id="rId25"/>
+      <w:footerReference w:type="first" r:id="rId26"/>
       <w:pgSz w:w="12240" w:h="15840" w:code="1"/>
       <w:pgMar w:top="1440" w:right="1440" w:bottom="1440" w:left="1440" w:header="720" w:footer="720" w:gutter="0"/>
       <w:cols w:space="720"/>
@@ -3360,7 +3462,7 @@
               <w:rStyle w:val="Seitenzahl"/>
               <w:noProof/>
             </w:rPr>
-            <w:t>6</w:t>
+            <w:t>7</w:t>
           </w:r>
           <w:r>
             <w:rPr>
@@ -3576,21 +3678,11 @@
           <w:tcW w:w="6379" w:type="dxa"/>
         </w:tcPr>
         <w:p>
-          <w:r>
-            <w:fldChar w:fldCharType="begin"/>
-          </w:r>
-          <w:r>
-            <w:instrText xml:space="preserve"> TITLE  \* MERGEFORMAT </w:instrText>
-          </w:r>
-          <w:r>
-            <w:fldChar w:fldCharType="separate"/>
-          </w:r>
-          <w:r>
-            <w:t>Software Architecture Document</w:t>
-          </w:r>
-          <w:r>
-            <w:fldChar w:fldCharType="end"/>
-          </w:r>
+          <w:fldSimple w:instr=" TITLE  \* MERGEFORMAT ">
+            <w:r>
+              <w:t>Software Architecture Document</w:t>
+            </w:r>
+          </w:fldSimple>
         </w:p>
       </w:tc>
       <w:tc>

</xml_diff>

<commit_message>
UPDATED: Software Architecture Document (SE2_06_GC_Pattern)
</commit_message>
<xml_diff>
--- a/SoftwareEngeneering/Software Architecture Document.docx
+++ b/SoftwareEngeneering/Software Architecture Document.docx
@@ -16,11 +16,21 @@
         <w:pStyle w:val="Titel"/>
         <w:jc w:val="right"/>
       </w:pPr>
-      <w:fldSimple w:instr=" TITLE  \* MERGEFORMAT ">
-        <w:r>
-          <w:t>Software Architecture Document</w:t>
-        </w:r>
-      </w:fldSimple>
+      <w:r>
+        <w:fldChar w:fldCharType="begin"/>
+      </w:r>
+      <w:r>
+        <w:instrText xml:space="preserve"> TITLE  \* MERGEFORMAT </w:instrText>
+      </w:r>
+      <w:r>
+        <w:fldChar w:fldCharType="separate"/>
+      </w:r>
+      <w:r>
+        <w:t>Software Architecture Document</w:t>
+      </w:r>
+      <w:r>
+        <w:fldChar w:fldCharType="end"/>
+      </w:r>
     </w:p>
     <w:p>
       <w:pPr>
@@ -40,8 +50,10 @@
         <w:rPr>
           <w:sz w:val="28"/>
         </w:rPr>
-        <w:t>Version 1.0</w:t>
-      </w:r>
+        <w:t>Version 1.4</w:t>
+      </w:r>
+      <w:bookmarkStart w:id="0" w:name="_GoBack"/>
+      <w:bookmarkEnd w:id="0"/>
     </w:p>
     <w:p>
       <w:pPr>
@@ -214,19 +226,234 @@
             <w:pPr>
               <w:pStyle w:val="Tabletext"/>
             </w:pPr>
-            <w:proofErr w:type="spellStart"/>
             <w:r>
-              <w:t>Benedikt</w:t>
+              <w:t>Benedikt Bosshammer</w:t>
             </w:r>
-            <w:proofErr w:type="spellEnd"/>
+          </w:p>
+        </w:tc>
+      </w:tr>
+      <w:tr>
+        <w:tc>
+          <w:tcPr>
+            <w:tcW w:w="2304" w:type="dxa"/>
+          </w:tcPr>
+          <w:p>
+            <w:pPr>
+              <w:pStyle w:val="Tabletext"/>
+            </w:pPr>
             <w:r>
-              <w:t xml:space="preserve"> </w:t>
+              <w:t>30/11/2016</w:t>
             </w:r>
-            <w:proofErr w:type="spellStart"/>
+          </w:p>
+        </w:tc>
+        <w:tc>
+          <w:tcPr>
+            <w:tcW w:w="1152" w:type="dxa"/>
+          </w:tcPr>
+          <w:p>
+            <w:pPr>
+              <w:pStyle w:val="Tabletext"/>
+            </w:pPr>
             <w:r>
-              <w:t>Bosshammer</w:t>
+              <w:t>1.2</w:t>
             </w:r>
-            <w:proofErr w:type="spellEnd"/>
+          </w:p>
+        </w:tc>
+        <w:tc>
+          <w:tcPr>
+            <w:tcW w:w="3744" w:type="dxa"/>
+          </w:tcPr>
+          <w:p>
+            <w:pPr>
+              <w:pStyle w:val="Tabletext"/>
+            </w:pPr>
+            <w:r>
+              <w:t>Class Diagram added</w:t>
+            </w:r>
+          </w:p>
+        </w:tc>
+        <w:tc>
+          <w:tcPr>
+            <w:tcW w:w="2304" w:type="dxa"/>
+          </w:tcPr>
+          <w:p>
+            <w:pPr>
+              <w:pStyle w:val="Tabletext"/>
+            </w:pPr>
+            <w:r>
+              <w:t>René Penkert</w:t>
+            </w:r>
+          </w:p>
+        </w:tc>
+      </w:tr>
+      <w:tr>
+        <w:trPr>
+          <w:trHeight w:val="349"/>
+        </w:trPr>
+        <w:tc>
+          <w:tcPr>
+            <w:tcW w:w="2304" w:type="dxa"/>
+          </w:tcPr>
+          <w:p>
+            <w:pPr>
+              <w:pStyle w:val="Tabletext"/>
+            </w:pPr>
+            <w:r>
+              <w:t>20/12/2016</w:t>
+            </w:r>
+          </w:p>
+        </w:tc>
+        <w:tc>
+          <w:tcPr>
+            <w:tcW w:w="1152" w:type="dxa"/>
+          </w:tcPr>
+          <w:p>
+            <w:pPr>
+              <w:pStyle w:val="Tabletext"/>
+            </w:pPr>
+            <w:r>
+              <w:t>1.1</w:t>
+            </w:r>
+          </w:p>
+        </w:tc>
+        <w:tc>
+          <w:tcPr>
+            <w:tcW w:w="3744" w:type="dxa"/>
+          </w:tcPr>
+          <w:p>
+            <w:pPr>
+              <w:pStyle w:val="Tabletext"/>
+            </w:pPr>
+            <w:r>
+              <w:t>MVC added</w:t>
+            </w:r>
+          </w:p>
+        </w:tc>
+        <w:tc>
+          <w:tcPr>
+            <w:tcW w:w="2304" w:type="dxa"/>
+          </w:tcPr>
+          <w:p>
+            <w:pPr>
+              <w:pStyle w:val="Tabletext"/>
+            </w:pPr>
+            <w:r>
+              <w:t>Benedikt Bosshammer</w:t>
+            </w:r>
+          </w:p>
+        </w:tc>
+      </w:tr>
+      <w:tr>
+        <w:trPr>
+          <w:trHeight w:val="349"/>
+        </w:trPr>
+        <w:tc>
+          <w:tcPr>
+            <w:tcW w:w="2304" w:type="dxa"/>
+          </w:tcPr>
+          <w:p>
+            <w:pPr>
+              <w:pStyle w:val="Tabletext"/>
+            </w:pPr>
+            <w:r>
+              <w:t>05/05/2017</w:t>
+            </w:r>
+          </w:p>
+        </w:tc>
+        <w:tc>
+          <w:tcPr>
+            <w:tcW w:w="1152" w:type="dxa"/>
+          </w:tcPr>
+          <w:p>
+            <w:pPr>
+              <w:pStyle w:val="Tabletext"/>
+            </w:pPr>
+            <w:r>
+              <w:t>1.3</w:t>
+            </w:r>
+          </w:p>
+        </w:tc>
+        <w:tc>
+          <w:tcPr>
+            <w:tcW w:w="3744" w:type="dxa"/>
+          </w:tcPr>
+          <w:p>
+            <w:pPr>
+              <w:pStyle w:val="Tabletext"/>
+            </w:pPr>
+            <w:r>
+              <w:t>Deployment View Added</w:t>
+            </w:r>
+          </w:p>
+        </w:tc>
+        <w:tc>
+          <w:tcPr>
+            <w:tcW w:w="2304" w:type="dxa"/>
+          </w:tcPr>
+          <w:p>
+            <w:pPr>
+              <w:pStyle w:val="Tabletext"/>
+            </w:pPr>
+            <w:r>
+              <w:t>René Penkert</w:t>
+            </w:r>
+          </w:p>
+        </w:tc>
+      </w:tr>
+      <w:tr>
+        <w:trPr>
+          <w:trHeight w:val="349"/>
+        </w:trPr>
+        <w:tc>
+          <w:tcPr>
+            <w:tcW w:w="2304" w:type="dxa"/>
+          </w:tcPr>
+          <w:p>
+            <w:pPr>
+              <w:pStyle w:val="Tabletext"/>
+            </w:pPr>
+            <w:r>
+              <w:t>18/05/2017</w:t>
+            </w:r>
+          </w:p>
+        </w:tc>
+        <w:tc>
+          <w:tcPr>
+            <w:tcW w:w="1152" w:type="dxa"/>
+          </w:tcPr>
+          <w:p>
+            <w:pPr>
+              <w:pStyle w:val="Tabletext"/>
+            </w:pPr>
+            <w:r>
+              <w:t>1.4</w:t>
+            </w:r>
+          </w:p>
+        </w:tc>
+        <w:tc>
+          <w:tcPr>
+            <w:tcW w:w="3744" w:type="dxa"/>
+          </w:tcPr>
+          <w:p>
+            <w:pPr>
+              <w:pStyle w:val="Tabletext"/>
+            </w:pPr>
+            <w:r>
+              <w:t>Pattern Information</w:t>
+            </w:r>
+          </w:p>
+        </w:tc>
+        <w:tc>
+          <w:tcPr>
+            <w:tcW w:w="2304" w:type="dxa"/>
+          </w:tcPr>
+          <w:p>
+            <w:pPr>
+              <w:pStyle w:val="Tabletext"/>
+            </w:pPr>
+            <w:r>
+              <w:t>Benedikt Bosshammer</w:t>
+            </w:r>
           </w:p>
         </w:tc>
       </w:tr>
@@ -255,7 +482,7 @@
           <w:noProof/>
           <w:sz w:val="24"/>
           <w:szCs w:val="24"/>
-          <w:lang w:val="en-GB" w:eastAsia="en-GB"/>
+          <w:lang w:eastAsia="de-DE"/>
         </w:rPr>
       </w:pPr>
       <w:r>
@@ -279,7 +506,7 @@
           <w:noProof/>
           <w:sz w:val="24"/>
           <w:szCs w:val="24"/>
-          <w:lang w:val="en-GB" w:eastAsia="en-GB"/>
+          <w:lang w:eastAsia="de-DE"/>
         </w:rPr>
         <w:tab/>
       </w:r>
@@ -305,7 +532,7 @@
         <w:rPr>
           <w:noProof/>
         </w:rPr>
-        <w:instrText xml:space="preserve"> PAGEREF _Toc468177337 \h </w:instrText>
+        <w:instrText xml:space="preserve"> PAGEREF _Toc485581692 \h </w:instrText>
       </w:r>
       <w:r>
         <w:rPr>
@@ -342,7 +569,7 @@
           <w:noProof/>
           <w:sz w:val="24"/>
           <w:szCs w:val="24"/>
-          <w:lang w:val="en-GB" w:eastAsia="en-GB"/>
+          <w:lang w:eastAsia="de-DE"/>
         </w:rPr>
       </w:pPr>
       <w:r>
@@ -357,7 +584,7 @@
           <w:noProof/>
           <w:sz w:val="24"/>
           <w:szCs w:val="24"/>
-          <w:lang w:val="en-GB" w:eastAsia="en-GB"/>
+          <w:lang w:eastAsia="de-DE"/>
         </w:rPr>
         <w:tab/>
       </w:r>
@@ -383,7 +610,7 @@
         <w:rPr>
           <w:noProof/>
         </w:rPr>
-        <w:instrText xml:space="preserve"> PAGEREF _Toc468177338 \h </w:instrText>
+        <w:instrText xml:space="preserve"> PAGEREF _Toc485581693 \h </w:instrText>
       </w:r>
       <w:r>
         <w:rPr>
@@ -420,7 +647,7 @@
           <w:noProof/>
           <w:sz w:val="24"/>
           <w:szCs w:val="24"/>
-          <w:lang w:val="en-GB" w:eastAsia="en-GB"/>
+          <w:lang w:eastAsia="de-DE"/>
         </w:rPr>
       </w:pPr>
       <w:r>
@@ -435,7 +662,7 @@
           <w:noProof/>
           <w:sz w:val="24"/>
           <w:szCs w:val="24"/>
-          <w:lang w:val="en-GB" w:eastAsia="en-GB"/>
+          <w:lang w:eastAsia="de-DE"/>
         </w:rPr>
         <w:tab/>
       </w:r>
@@ -461,7 +688,7 @@
         <w:rPr>
           <w:noProof/>
         </w:rPr>
-        <w:instrText xml:space="preserve"> PAGEREF _Toc468177339 \h </w:instrText>
+        <w:instrText xml:space="preserve"> PAGEREF _Toc485581694 \h </w:instrText>
       </w:r>
       <w:r>
         <w:rPr>
@@ -498,7 +725,7 @@
           <w:noProof/>
           <w:sz w:val="24"/>
           <w:szCs w:val="24"/>
-          <w:lang w:val="en-GB" w:eastAsia="en-GB"/>
+          <w:lang w:eastAsia="de-DE"/>
         </w:rPr>
       </w:pPr>
       <w:r>
@@ -513,7 +740,7 @@
           <w:noProof/>
           <w:sz w:val="24"/>
           <w:szCs w:val="24"/>
-          <w:lang w:val="en-GB" w:eastAsia="en-GB"/>
+          <w:lang w:eastAsia="de-DE"/>
         </w:rPr>
         <w:tab/>
       </w:r>
@@ -539,7 +766,7 @@
         <w:rPr>
           <w:noProof/>
         </w:rPr>
-        <w:instrText xml:space="preserve"> PAGEREF _Toc468177340 \h </w:instrText>
+        <w:instrText xml:space="preserve"> PAGEREF _Toc485581695 \h </w:instrText>
       </w:r>
       <w:r>
         <w:rPr>
@@ -576,7 +803,7 @@
           <w:noProof/>
           <w:sz w:val="24"/>
           <w:szCs w:val="24"/>
-          <w:lang w:val="en-GB" w:eastAsia="en-GB"/>
+          <w:lang w:eastAsia="de-DE"/>
         </w:rPr>
       </w:pPr>
       <w:r>
@@ -591,7 +818,7 @@
           <w:noProof/>
           <w:sz w:val="24"/>
           <w:szCs w:val="24"/>
-          <w:lang w:val="en-GB" w:eastAsia="en-GB"/>
+          <w:lang w:eastAsia="de-DE"/>
         </w:rPr>
         <w:tab/>
       </w:r>
@@ -617,7 +844,7 @@
         <w:rPr>
           <w:noProof/>
         </w:rPr>
-        <w:instrText xml:space="preserve"> PAGEREF _Toc468177341 \h </w:instrText>
+        <w:instrText xml:space="preserve"> PAGEREF _Toc485581696 \h </w:instrText>
       </w:r>
       <w:r>
         <w:rPr>
@@ -654,7 +881,7 @@
           <w:noProof/>
           <w:sz w:val="24"/>
           <w:szCs w:val="24"/>
-          <w:lang w:val="en-GB" w:eastAsia="en-GB"/>
+          <w:lang w:eastAsia="de-DE"/>
         </w:rPr>
       </w:pPr>
       <w:r>
@@ -669,7 +896,7 @@
           <w:noProof/>
           <w:sz w:val="24"/>
           <w:szCs w:val="24"/>
-          <w:lang w:val="en-GB" w:eastAsia="en-GB"/>
+          <w:lang w:eastAsia="de-DE"/>
         </w:rPr>
         <w:tab/>
       </w:r>
@@ -695,7 +922,7 @@
         <w:rPr>
           <w:noProof/>
         </w:rPr>
-        <w:instrText xml:space="preserve"> PAGEREF _Toc468177342 \h </w:instrText>
+        <w:instrText xml:space="preserve"> PAGEREF _Toc485581697 \h </w:instrText>
       </w:r>
       <w:r>
         <w:rPr>
@@ -732,7 +959,7 @@
           <w:noProof/>
           <w:sz w:val="24"/>
           <w:szCs w:val="24"/>
-          <w:lang w:val="en-GB" w:eastAsia="en-GB"/>
+          <w:lang w:eastAsia="de-DE"/>
         </w:rPr>
       </w:pPr>
       <w:r>
@@ -747,7 +974,7 @@
           <w:noProof/>
           <w:sz w:val="24"/>
           <w:szCs w:val="24"/>
-          <w:lang w:val="en-GB" w:eastAsia="en-GB"/>
+          <w:lang w:eastAsia="de-DE"/>
         </w:rPr>
         <w:tab/>
       </w:r>
@@ -773,7 +1000,7 @@
         <w:rPr>
           <w:noProof/>
         </w:rPr>
-        <w:instrText xml:space="preserve"> PAGEREF _Toc468177343 \h </w:instrText>
+        <w:instrText xml:space="preserve"> PAGEREF _Toc485581698 \h </w:instrText>
       </w:r>
       <w:r>
         <w:rPr>
@@ -810,7 +1037,7 @@
           <w:noProof/>
           <w:sz w:val="24"/>
           <w:szCs w:val="24"/>
-          <w:lang w:val="en-GB" w:eastAsia="en-GB"/>
+          <w:lang w:eastAsia="de-DE"/>
         </w:rPr>
       </w:pPr>
       <w:r>
@@ -825,7 +1052,7 @@
           <w:noProof/>
           <w:sz w:val="24"/>
           <w:szCs w:val="24"/>
-          <w:lang w:val="en-GB" w:eastAsia="en-GB"/>
+          <w:lang w:eastAsia="de-DE"/>
         </w:rPr>
         <w:tab/>
       </w:r>
@@ -851,7 +1078,7 @@
         <w:rPr>
           <w:noProof/>
         </w:rPr>
-        <w:instrText xml:space="preserve"> PAGEREF _Toc468177344 \h </w:instrText>
+        <w:instrText xml:space="preserve"> PAGEREF _Toc485581699 \h </w:instrText>
       </w:r>
       <w:r>
         <w:rPr>
@@ -888,7 +1115,7 @@
           <w:noProof/>
           <w:sz w:val="24"/>
           <w:szCs w:val="24"/>
-          <w:lang w:val="en-GB" w:eastAsia="en-GB"/>
+          <w:lang w:eastAsia="de-DE"/>
         </w:rPr>
       </w:pPr>
       <w:r>
@@ -903,7 +1130,7 @@
           <w:noProof/>
           <w:sz w:val="24"/>
           <w:szCs w:val="24"/>
-          <w:lang w:val="en-GB" w:eastAsia="en-GB"/>
+          <w:lang w:eastAsia="de-DE"/>
         </w:rPr>
         <w:tab/>
       </w:r>
@@ -929,7 +1156,7 @@
         <w:rPr>
           <w:noProof/>
         </w:rPr>
-        <w:instrText xml:space="preserve"> PAGEREF _Toc468177345 \h </w:instrText>
+        <w:instrText xml:space="preserve"> PAGEREF _Toc485581700 \h </w:instrText>
       </w:r>
       <w:r>
         <w:rPr>
@@ -966,7 +1193,7 @@
           <w:noProof/>
           <w:sz w:val="24"/>
           <w:szCs w:val="24"/>
-          <w:lang w:val="en-GB" w:eastAsia="en-GB"/>
+          <w:lang w:eastAsia="de-DE"/>
         </w:rPr>
       </w:pPr>
       <w:r>
@@ -981,7 +1208,7 @@
           <w:noProof/>
           <w:sz w:val="24"/>
           <w:szCs w:val="24"/>
-          <w:lang w:val="en-GB" w:eastAsia="en-GB"/>
+          <w:lang w:eastAsia="de-DE"/>
         </w:rPr>
         <w:tab/>
       </w:r>
@@ -1007,7 +1234,7 @@
         <w:rPr>
           <w:noProof/>
         </w:rPr>
-        <w:instrText xml:space="preserve"> PAGEREF _Toc468177346 \h </w:instrText>
+        <w:instrText xml:space="preserve"> PAGEREF _Toc485581701 \h </w:instrText>
       </w:r>
       <w:r>
         <w:rPr>
@@ -1044,7 +1271,7 @@
           <w:noProof/>
           <w:sz w:val="24"/>
           <w:szCs w:val="24"/>
-          <w:lang w:val="en-GB" w:eastAsia="en-GB"/>
+          <w:lang w:eastAsia="de-DE"/>
         </w:rPr>
       </w:pPr>
       <w:r>
@@ -1059,7 +1286,7 @@
           <w:noProof/>
           <w:sz w:val="24"/>
           <w:szCs w:val="24"/>
-          <w:lang w:val="en-GB" w:eastAsia="en-GB"/>
+          <w:lang w:eastAsia="de-DE"/>
         </w:rPr>
         <w:tab/>
       </w:r>
@@ -1085,7 +1312,7 @@
         <w:rPr>
           <w:noProof/>
         </w:rPr>
-        <w:instrText xml:space="preserve"> PAGEREF _Toc468177347 \h </w:instrText>
+        <w:instrText xml:space="preserve"> PAGEREF _Toc485581702 \h </w:instrText>
       </w:r>
       <w:r>
         <w:rPr>
@@ -1102,7 +1329,7 @@
         <w:rPr>
           <w:noProof/>
         </w:rPr>
-        <w:t>5</w:t>
+        <w:t>6</w:t>
       </w:r>
       <w:r>
         <w:rPr>
@@ -1122,7 +1349,7 @@
           <w:noProof/>
           <w:sz w:val="24"/>
           <w:szCs w:val="24"/>
-          <w:lang w:val="en-GB" w:eastAsia="en-GB"/>
+          <w:lang w:eastAsia="de-DE"/>
         </w:rPr>
       </w:pPr>
       <w:r>
@@ -1137,7 +1364,7 @@
           <w:noProof/>
           <w:sz w:val="24"/>
           <w:szCs w:val="24"/>
-          <w:lang w:val="en-GB" w:eastAsia="en-GB"/>
+          <w:lang w:eastAsia="de-DE"/>
         </w:rPr>
         <w:tab/>
       </w:r>
@@ -1163,7 +1390,7 @@
         <w:rPr>
           <w:noProof/>
         </w:rPr>
-        <w:instrText xml:space="preserve"> PAGEREF _Toc468177348 \h </w:instrText>
+        <w:instrText xml:space="preserve"> PAGEREF _Toc485581703 \h </w:instrText>
       </w:r>
       <w:r>
         <w:rPr>
@@ -1200,7 +1427,7 @@
           <w:noProof/>
           <w:sz w:val="24"/>
           <w:szCs w:val="24"/>
-          <w:lang w:val="en-GB" w:eastAsia="en-GB"/>
+          <w:lang w:eastAsia="de-DE"/>
         </w:rPr>
       </w:pPr>
       <w:r>
@@ -1215,7 +1442,7 @@
           <w:noProof/>
           <w:sz w:val="24"/>
           <w:szCs w:val="24"/>
-          <w:lang w:val="en-GB" w:eastAsia="en-GB"/>
+          <w:lang w:eastAsia="de-DE"/>
         </w:rPr>
         <w:tab/>
       </w:r>
@@ -1241,7 +1468,7 @@
         <w:rPr>
           <w:noProof/>
         </w:rPr>
-        <w:instrText xml:space="preserve"> PAGEREF _Toc468177349 \h </w:instrText>
+        <w:instrText xml:space="preserve"> PAGEREF _Toc485581704 \h </w:instrText>
       </w:r>
       <w:r>
         <w:rPr>
@@ -1278,7 +1505,7 @@
           <w:noProof/>
           <w:sz w:val="24"/>
           <w:szCs w:val="24"/>
-          <w:lang w:val="en-GB" w:eastAsia="en-GB"/>
+          <w:lang w:eastAsia="de-DE"/>
         </w:rPr>
       </w:pPr>
       <w:r>
@@ -1293,7 +1520,7 @@
           <w:noProof/>
           <w:sz w:val="24"/>
           <w:szCs w:val="24"/>
-          <w:lang w:val="en-GB" w:eastAsia="en-GB"/>
+          <w:lang w:eastAsia="de-DE"/>
         </w:rPr>
         <w:tab/>
       </w:r>
@@ -1319,7 +1546,7 @@
         <w:rPr>
           <w:noProof/>
         </w:rPr>
-        <w:instrText xml:space="preserve"> PAGEREF _Toc468177350 \h </w:instrText>
+        <w:instrText xml:space="preserve"> PAGEREF _Toc485581705 \h </w:instrText>
       </w:r>
       <w:r>
         <w:rPr>
@@ -1356,7 +1583,7 @@
           <w:noProof/>
           <w:sz w:val="24"/>
           <w:szCs w:val="24"/>
-          <w:lang w:val="en-GB" w:eastAsia="en-GB"/>
+          <w:lang w:eastAsia="de-DE"/>
         </w:rPr>
       </w:pPr>
       <w:r>
@@ -1371,7 +1598,7 @@
           <w:noProof/>
           <w:sz w:val="24"/>
           <w:szCs w:val="24"/>
-          <w:lang w:val="en-GB" w:eastAsia="en-GB"/>
+          <w:lang w:eastAsia="de-DE"/>
         </w:rPr>
         <w:tab/>
       </w:r>
@@ -1397,7 +1624,7 @@
         <w:rPr>
           <w:noProof/>
         </w:rPr>
-        <w:instrText xml:space="preserve"> PAGEREF _Toc468177351 \h </w:instrText>
+        <w:instrText xml:space="preserve"> PAGEREF _Toc485581706 \h </w:instrText>
       </w:r>
       <w:r>
         <w:rPr>
@@ -1434,7 +1661,7 @@
           <w:noProof/>
           <w:sz w:val="24"/>
           <w:szCs w:val="24"/>
-          <w:lang w:val="en-GB" w:eastAsia="en-GB"/>
+          <w:lang w:eastAsia="de-DE"/>
         </w:rPr>
       </w:pPr>
       <w:r>
@@ -1449,7 +1676,7 @@
           <w:noProof/>
           <w:sz w:val="24"/>
           <w:szCs w:val="24"/>
-          <w:lang w:val="en-GB" w:eastAsia="en-GB"/>
+          <w:lang w:eastAsia="de-DE"/>
         </w:rPr>
         <w:tab/>
       </w:r>
@@ -1475,7 +1702,7 @@
         <w:rPr>
           <w:noProof/>
         </w:rPr>
-        <w:instrText xml:space="preserve"> PAGEREF _Toc468177352 \h </w:instrText>
+        <w:instrText xml:space="preserve"> PAGEREF _Toc485581707 \h </w:instrText>
       </w:r>
       <w:r>
         <w:rPr>
@@ -1512,7 +1739,7 @@
           <w:noProof/>
           <w:sz w:val="24"/>
           <w:szCs w:val="24"/>
-          <w:lang w:val="en-GB" w:eastAsia="en-GB"/>
+          <w:lang w:eastAsia="de-DE"/>
         </w:rPr>
       </w:pPr>
       <w:r>
@@ -1527,7 +1754,7 @@
           <w:noProof/>
           <w:sz w:val="24"/>
           <w:szCs w:val="24"/>
-          <w:lang w:val="en-GB" w:eastAsia="en-GB"/>
+          <w:lang w:eastAsia="de-DE"/>
         </w:rPr>
         <w:tab/>
       </w:r>
@@ -1553,7 +1780,7 @@
         <w:rPr>
           <w:noProof/>
         </w:rPr>
-        <w:instrText xml:space="preserve"> PAGEREF _Toc468177353 \h </w:instrText>
+        <w:instrText xml:space="preserve"> PAGEREF _Toc485581708 \h </w:instrText>
       </w:r>
       <w:r>
         <w:rPr>
@@ -1590,170 +1817,231 @@
           <w:noProof/>
           <w:sz w:val="24"/>
           <w:szCs w:val="24"/>
+          <w:lang w:val="de-DE" w:eastAsia="de-DE"/>
+        </w:rPr>
+      </w:pPr>
+      <w:r>
+        <w:rPr>
+          <w:noProof/>
+        </w:rPr>
+        <w:t>11.</w:t>
+      </w:r>
+      <w:r>
+        <w:rPr>
+          <w:rFonts w:asciiTheme="minorHAnsi" w:eastAsiaTheme="minorEastAsia" w:hAnsiTheme="minorHAnsi" w:cstheme="minorBidi"/>
+          <w:noProof/>
+          <w:sz w:val="24"/>
+          <w:szCs w:val="24"/>
+          <w:lang w:val="de-DE" w:eastAsia="de-DE"/>
+        </w:rPr>
+        <w:tab/>
+      </w:r>
+      <w:r>
+        <w:rPr>
+          <w:noProof/>
+        </w:rPr>
+        <w:t>Quality</w:t>
+      </w:r>
+      <w:r>
+        <w:rPr>
+          <w:noProof/>
+        </w:rPr>
+        <w:tab/>
+      </w:r>
+      <w:r>
+        <w:rPr>
+          <w:noProof/>
+        </w:rPr>
+        <w:fldChar w:fldCharType="begin"/>
+      </w:r>
+      <w:r>
+        <w:rPr>
+          <w:noProof/>
+        </w:rPr>
+        <w:instrText xml:space="preserve"> PAGEREF _Toc485581709 \h </w:instrText>
+      </w:r>
+      <w:r>
+        <w:rPr>
+          <w:noProof/>
+        </w:rPr>
+      </w:r>
+      <w:r>
+        <w:rPr>
+          <w:noProof/>
+        </w:rPr>
+        <w:fldChar w:fldCharType="separate"/>
+      </w:r>
+      <w:r>
+        <w:rPr>
+          <w:noProof/>
+        </w:rPr>
+        <w:t>7</w:t>
+      </w:r>
+      <w:r>
+        <w:rPr>
+          <w:noProof/>
+        </w:rPr>
+        <w:fldChar w:fldCharType="end"/>
+      </w:r>
+    </w:p>
+    <w:p>
+      <w:pPr>
+        <w:pStyle w:val="Verzeichnis1"/>
+        <w:tabs>
+          <w:tab w:val="left" w:pos="864"/>
+        </w:tabs>
+        <w:rPr>
+          <w:rFonts w:asciiTheme="minorHAnsi" w:eastAsiaTheme="minorEastAsia" w:hAnsiTheme="minorHAnsi" w:cstheme="minorBidi"/>
+          <w:noProof/>
+          <w:sz w:val="24"/>
+          <w:szCs w:val="24"/>
+          <w:lang w:val="de-DE" w:eastAsia="de-DE"/>
+        </w:rPr>
+      </w:pPr>
+      <w:r>
+        <w:rPr>
+          <w:noProof/>
           <w:lang w:val="en-GB" w:eastAsia="en-GB"/>
         </w:rPr>
-      </w:pPr>
-      <w:r>
-        <w:rPr>
-          <w:noProof/>
-        </w:rPr>
-        <w:t>11.</w:t>
+        <w:t>12.</w:t>
       </w:r>
       <w:r>
         <w:rPr>
           <w:rFonts w:asciiTheme="minorHAnsi" w:eastAsiaTheme="minorEastAsia" w:hAnsiTheme="minorHAnsi" w:cstheme="minorBidi"/>
           <w:noProof/>
+          <w:sz w:val="24"/>
+          <w:szCs w:val="24"/>
+          <w:lang w:val="de-DE" w:eastAsia="de-DE"/>
+        </w:rPr>
+        <w:tab/>
+      </w:r>
+      <w:r>
+        <w:rPr>
+          <w:noProof/>
+          <w:lang w:val="en-GB" w:eastAsia="en-GB"/>
+        </w:rPr>
+        <w:t>Patterns</w:t>
+      </w:r>
+      <w:r>
+        <w:rPr>
+          <w:noProof/>
+        </w:rPr>
+        <w:tab/>
+      </w:r>
+      <w:r>
+        <w:rPr>
+          <w:noProof/>
+        </w:rPr>
+        <w:fldChar w:fldCharType="begin"/>
+      </w:r>
+      <w:r>
+        <w:rPr>
+          <w:noProof/>
+        </w:rPr>
+        <w:instrText xml:space="preserve"> PAGEREF _Toc485581710 \h </w:instrText>
+      </w:r>
+      <w:r>
+        <w:rPr>
+          <w:noProof/>
+        </w:rPr>
+      </w:r>
+      <w:r>
+        <w:rPr>
+          <w:noProof/>
+        </w:rPr>
+        <w:fldChar w:fldCharType="separate"/>
+      </w:r>
+      <w:r>
+        <w:rPr>
+          <w:noProof/>
+        </w:rPr>
+        <w:t>7</w:t>
+      </w:r>
+      <w:r>
+        <w:rPr>
+          <w:noProof/>
+        </w:rPr>
+        <w:fldChar w:fldCharType="end"/>
+      </w:r>
+    </w:p>
+    <w:p>
+      <w:pPr>
+        <w:pStyle w:val="Titel"/>
+      </w:pPr>
+      <w:r>
+        <w:fldChar w:fldCharType="end"/>
+      </w:r>
+      <w:r>
+        <w:br w:type="page"/>
+      </w:r>
+      <w:fldSimple w:instr=" TITLE  \* MERGEFORMAT ">
+        <w:r>
+          <w:t>Software Architecture Document</w:t>
+        </w:r>
+      </w:fldSimple>
+      <w:r>
+        <w:t xml:space="preserve"> </w:t>
+      </w:r>
+    </w:p>
+    <w:p>
+      <w:pPr>
+        <w:pStyle w:val="berschrift1"/>
+      </w:pPr>
+      <w:bookmarkStart w:id="1" w:name="_Toc456598586"/>
+      <w:bookmarkStart w:id="2" w:name="_Toc485581692"/>
+      <w:r>
+        <w:t>Introduction</w:t>
+      </w:r>
+      <w:bookmarkEnd w:id="1"/>
+      <w:bookmarkEnd w:id="2"/>
+      <w:r>
+        <w:t xml:space="preserve"> </w:t>
+      </w:r>
+    </w:p>
+    <w:p>
+      <w:pPr>
+        <w:pStyle w:val="berschrift2"/>
+      </w:pPr>
+      <w:bookmarkStart w:id="3" w:name="_Toc456598587"/>
+      <w:bookmarkStart w:id="4" w:name="_Toc485581693"/>
+      <w:r>
+        <w:t>Purpose</w:t>
+      </w:r>
+      <w:bookmarkEnd w:id="3"/>
+      <w:bookmarkEnd w:id="4"/>
+    </w:p>
+    <w:p>
+      <w:pPr>
+        <w:ind w:left="720"/>
+      </w:pPr>
+      <w:bookmarkStart w:id="5" w:name="_Toc456598588"/>
+      <w:r>
+        <w:t>This document provides a comprehensive architectural overview of the system, using a number of different architectural views to depict different aspects of the system. It is intended to capture and convey the significant architectural decisions which have been made on the system.</w:t>
+      </w:r>
+    </w:p>
+    <w:p>
+      <w:pPr>
+        <w:pStyle w:val="berschrift2"/>
+      </w:pPr>
+      <w:bookmarkStart w:id="6" w:name="_Toc485581694"/>
+      <w:r>
+        <w:t>Scope</w:t>
+      </w:r>
+      <w:bookmarkEnd w:id="5"/>
+      <w:bookmarkEnd w:id="6"/>
+    </w:p>
+    <w:p>
+      <w:pPr>
+        <w:widowControl/>
+        <w:spacing w:after="120" w:line="240" w:lineRule="auto"/>
+        <w:ind w:left="720"/>
+        <w:rPr>
           <w:sz w:val="24"/>
           <w:szCs w:val="24"/>
           <w:lang w:val="en-GB" w:eastAsia="en-GB"/>
         </w:rPr>
-        <w:tab/>
-      </w:r>
-      <w:r>
-        <w:rPr>
-          <w:noProof/>
-        </w:rPr>
-        <w:t>Quality</w:t>
-      </w:r>
-      <w:r>
-        <w:rPr>
-          <w:noProof/>
-        </w:rPr>
-        <w:tab/>
-      </w:r>
-      <w:r>
-        <w:rPr>
-          <w:noProof/>
-        </w:rPr>
-        <w:fldChar w:fldCharType="begin"/>
-      </w:r>
-      <w:r>
-        <w:rPr>
-          <w:noProof/>
-        </w:rPr>
-        <w:instrText xml:space="preserve"> PAGEREF _Toc468177354 \h </w:instrText>
-      </w:r>
-      <w:r>
-        <w:rPr>
-          <w:noProof/>
-        </w:rPr>
-      </w:r>
-      <w:r>
-        <w:rPr>
-          <w:noProof/>
-        </w:rPr>
-        <w:fldChar w:fldCharType="separate"/>
-      </w:r>
-      <w:r>
-        <w:rPr>
-          <w:noProof/>
-        </w:rPr>
-        <w:t>7</w:t>
-      </w:r>
-      <w:r>
-        <w:rPr>
-          <w:noProof/>
-        </w:rPr>
-        <w:fldChar w:fldCharType="end"/>
-      </w:r>
-    </w:p>
-    <w:p>
-      <w:pPr>
-        <w:pStyle w:val="Titel"/>
-      </w:pPr>
-      <w:r>
-        <w:fldChar w:fldCharType="end"/>
-      </w:r>
-      <w:r>
-        <w:br w:type="page"/>
-      </w:r>
-      <w:r>
-        <w:lastRenderedPageBreak/>
-        <w:fldChar w:fldCharType="begin"/>
-      </w:r>
-      <w:r>
-        <w:instrText xml:space="preserve"> TITLE  \* MERGEFORMAT </w:instrText>
-      </w:r>
-      <w:r>
-        <w:fldChar w:fldCharType="separate"/>
-      </w:r>
-      <w:r>
-        <w:t>Software Architecture Document</w:t>
-      </w:r>
-      <w:r>
-        <w:fldChar w:fldCharType="end"/>
-      </w:r>
-      <w:r>
-        <w:t xml:space="preserve"> </w:t>
-      </w:r>
-    </w:p>
-    <w:p>
-      <w:pPr>
-        <w:pStyle w:val="berschrift1"/>
-      </w:pPr>
-      <w:bookmarkStart w:id="0" w:name="_Toc456598586"/>
-      <w:bookmarkStart w:id="1" w:name="_Toc468177337"/>
-      <w:r>
-        <w:t>Introduction</w:t>
-      </w:r>
-      <w:bookmarkEnd w:id="0"/>
-      <w:bookmarkEnd w:id="1"/>
-      <w:r>
-        <w:t xml:space="preserve"> </w:t>
-      </w:r>
-    </w:p>
-    <w:p>
-      <w:pPr>
-        <w:pStyle w:val="berschrift2"/>
-      </w:pPr>
-      <w:bookmarkStart w:id="2" w:name="_Toc456598587"/>
-      <w:bookmarkStart w:id="3" w:name="_Toc468177338"/>
-      <w:r>
-        <w:t>Purpose</w:t>
-      </w:r>
-      <w:bookmarkEnd w:id="2"/>
-      <w:bookmarkEnd w:id="3"/>
-    </w:p>
-    <w:p>
-      <w:pPr>
-        <w:ind w:left="720"/>
-      </w:pPr>
-      <w:bookmarkStart w:id="4" w:name="_Toc456598588"/>
-      <w:r>
-        <w:t xml:space="preserve">This document provides a comprehensive architectural overview of the system, using </w:t>
-      </w:r>
-      <w:proofErr w:type="gramStart"/>
-      <w:r>
-        <w:t>a number of</w:t>
-      </w:r>
-      <w:proofErr w:type="gramEnd"/>
-      <w:r>
-        <w:t xml:space="preserve"> different architectural views to depict different aspects of the system. It is intended to capture and convey the significant architectural decisions which have been made on the system.</w:t>
-      </w:r>
-    </w:p>
-    <w:p>
-      <w:pPr>
-        <w:pStyle w:val="berschrift2"/>
-      </w:pPr>
-      <w:bookmarkStart w:id="5" w:name="_Toc468177339"/>
-      <w:r>
-        <w:t>Scope</w:t>
-      </w:r>
-      <w:bookmarkEnd w:id="4"/>
-      <w:bookmarkEnd w:id="5"/>
-    </w:p>
-    <w:p>
-      <w:pPr>
-        <w:widowControl/>
-        <w:spacing w:after="120" w:line="240" w:lineRule="auto"/>
-        <w:ind w:left="720"/>
-        <w:rPr>
-          <w:sz w:val="24"/>
-          <w:szCs w:val="24"/>
-          <w:lang w:val="en-GB" w:eastAsia="en-GB"/>
-        </w:rPr>
-      </w:pPr>
-      <w:bookmarkStart w:id="6" w:name="_Toc456598589"/>
+      </w:pPr>
+      <w:bookmarkStart w:id="7" w:name="_Toc456598589"/>
       <w:r>
         <w:rPr>
           <w:color w:val="000000"/>
@@ -1780,12 +2068,12 @@
       <w:pPr>
         <w:pStyle w:val="berschrift2"/>
       </w:pPr>
-      <w:bookmarkStart w:id="7" w:name="_Toc468177340"/>
+      <w:bookmarkStart w:id="8" w:name="_Toc485581695"/>
       <w:r>
         <w:t>Definitions, Acronyms, and Abbreviations</w:t>
       </w:r>
-      <w:bookmarkEnd w:id="6"/>
       <w:bookmarkEnd w:id="7"/>
+      <w:bookmarkEnd w:id="8"/>
     </w:p>
     <w:p>
       <w:pPr>
@@ -1915,7 +2203,6 @@
                 <w:lang w:val="en-GB" w:eastAsia="en-GB"/>
               </w:rPr>
             </w:pPr>
-            <w:proofErr w:type="spellStart"/>
             <w:r>
               <w:rPr>
                 <w:color w:val="000000"/>
@@ -1923,7 +2210,6 @@
               </w:rPr>
               <w:t>tbd</w:t>
             </w:r>
-            <w:proofErr w:type="spellEnd"/>
           </w:p>
         </w:tc>
         <w:tc>
@@ -1969,25 +2255,25 @@
       <w:pPr>
         <w:pStyle w:val="berschrift2"/>
       </w:pPr>
-      <w:bookmarkStart w:id="8" w:name="_Toc456598590"/>
-      <w:bookmarkStart w:id="9" w:name="_Toc468177341"/>
+      <w:bookmarkStart w:id="9" w:name="_Toc456598590"/>
+      <w:bookmarkStart w:id="10" w:name="_Toc485581696"/>
       <w:r>
         <w:t>References</w:t>
       </w:r>
-      <w:bookmarkEnd w:id="8"/>
       <w:bookmarkEnd w:id="9"/>
+      <w:bookmarkEnd w:id="10"/>
     </w:p>
     <w:p>
       <w:pPr>
         <w:pStyle w:val="berschrift2"/>
       </w:pPr>
-      <w:bookmarkStart w:id="10" w:name="_Toc456598591"/>
-      <w:bookmarkStart w:id="11" w:name="_Toc468177342"/>
+      <w:bookmarkStart w:id="11" w:name="_Toc456598591"/>
+      <w:bookmarkStart w:id="12" w:name="_Toc485581697"/>
       <w:r>
         <w:t>Overview</w:t>
       </w:r>
-      <w:bookmarkEnd w:id="10"/>
       <w:bookmarkEnd w:id="11"/>
+      <w:bookmarkEnd w:id="12"/>
     </w:p>
     <w:p>
       <w:pPr>
@@ -2005,23 +2291,21 @@
           <w:color w:val="000000"/>
           <w:lang w:val="en-GB" w:eastAsia="en-GB"/>
         </w:rPr>
-        <w:t xml:space="preserve">This document describes the software architecture to ensure that everybody understands it and new </w:t>
-      </w:r>
-      <w:proofErr w:type="spellStart"/>
+        <w:t>This document describes the software architecture to ensure that everybody understands it and new dev</w:t>
+      </w:r>
       <w:r>
         <w:rPr>
           <w:color w:val="000000"/>
           <w:lang w:val="en-GB" w:eastAsia="en-GB"/>
         </w:rPr>
-        <w:t>devlopers</w:t>
-      </w:r>
-      <w:proofErr w:type="spellEnd"/>
+        <w:t>e</w:t>
+      </w:r>
       <w:r>
         <w:rPr>
           <w:color w:val="000000"/>
           <w:lang w:val="en-GB" w:eastAsia="en-GB"/>
         </w:rPr>
-        <w:t xml:space="preserve"> can be let into the project easily.</w:t>
+        <w:t>lopers can be let into the project easily.</w:t>
       </w:r>
     </w:p>
     <w:p>
@@ -2047,11 +2331,11 @@
       <w:pPr>
         <w:pStyle w:val="berschrift1"/>
       </w:pPr>
-      <w:bookmarkStart w:id="12" w:name="_Toc468177343"/>
+      <w:bookmarkStart w:id="13" w:name="_Toc485581698"/>
       <w:r>
         <w:t>Architectural Representation</w:t>
       </w:r>
-      <w:bookmarkEnd w:id="12"/>
+      <w:bookmarkEnd w:id="13"/>
     </w:p>
     <w:p>
       <w:pPr>
@@ -2176,11 +2460,11 @@
       <w:pPr>
         <w:pStyle w:val="berschrift1"/>
       </w:pPr>
-      <w:bookmarkStart w:id="13" w:name="_Toc468177344"/>
+      <w:bookmarkStart w:id="14" w:name="_Toc485581699"/>
       <w:r>
         <w:t>Architectural Goals and Constraints</w:t>
       </w:r>
-      <w:bookmarkEnd w:id="13"/>
+      <w:bookmarkEnd w:id="14"/>
       <w:r>
         <w:t xml:space="preserve"> </w:t>
       </w:r>
@@ -2201,34 +2485,18 @@
           <w:color w:val="000000"/>
           <w:lang w:val="en-GB" w:eastAsia="en-GB"/>
         </w:rPr>
-        <w:t xml:space="preserve">The main goal of the MVC architecture is to separate the view from the logic. </w:t>
-      </w:r>
-      <w:proofErr w:type="gramStart"/>
-      <w:r>
-        <w:rPr>
-          <w:color w:val="000000"/>
-          <w:lang w:val="en-GB" w:eastAsia="en-GB"/>
-        </w:rPr>
-        <w:t>Therefore</w:t>
-      </w:r>
-      <w:proofErr w:type="gramEnd"/>
-      <w:r>
-        <w:rPr>
-          <w:color w:val="000000"/>
-          <w:lang w:val="en-GB" w:eastAsia="en-GB"/>
-        </w:rPr>
-        <w:t xml:space="preserve"> the view knows nothing on its own, but gets all information from the logical part. Swift automatically creates projects based on the MVC pattern.</w:t>
+        <w:t>The main goal of the MVC architecture is to separate the view from the logic. Therefore the view knows nothing on its own, but gets all information from the logical part. Swift automatically creates projects based on the MVC pattern.</w:t>
       </w:r>
     </w:p>
     <w:p>
       <w:pPr>
         <w:pStyle w:val="berschrift1"/>
       </w:pPr>
-      <w:bookmarkStart w:id="14" w:name="_Toc468177345"/>
+      <w:bookmarkStart w:id="15" w:name="_Toc485581700"/>
       <w:r>
         <w:t>Use-Case View</w:t>
       </w:r>
-      <w:bookmarkEnd w:id="14"/>
+      <w:bookmarkEnd w:id="15"/>
       <w:r>
         <w:t xml:space="preserve"> </w:t>
       </w:r>
@@ -2272,11 +2540,11 @@
       <w:pPr>
         <w:pStyle w:val="berschrift1"/>
       </w:pPr>
-      <w:bookmarkStart w:id="15" w:name="_Toc468177346"/>
+      <w:bookmarkStart w:id="16" w:name="_Toc485581701"/>
       <w:r>
         <w:t>Logical View</w:t>
       </w:r>
-      <w:bookmarkEnd w:id="15"/>
+      <w:bookmarkEnd w:id="16"/>
       <w:r>
         <w:t xml:space="preserve"> </w:t>
       </w:r>
@@ -2289,29 +2557,6 @@
         <w:t>See our class diagram:</w:t>
       </w:r>
     </w:p>
-    <w:p>
-      <w:pPr>
-        <w:pStyle w:val="berschrift2"/>
-        <w:numPr>
-          <w:ilvl w:val="0"/>
-          <w:numId w:val="0"/>
-        </w:numPr>
-        <w:rPr>
-          <w:rFonts w:ascii="Times New Roman" w:hAnsi="Times New Roman"/>
-          <w:b w:val="0"/>
-        </w:rPr>
-      </w:pPr>
-      <w:bookmarkStart w:id="16" w:name="_Toc468177347"/>
-    </w:p>
-    <w:p>
-      <w:pPr>
-        <w:pStyle w:val="berschrift2"/>
-        <w:rPr>
-          <w:rFonts w:ascii="Times New Roman" w:hAnsi="Times New Roman"/>
-          <w:b w:val="0"/>
-        </w:rPr>
-      </w:pPr>
-    </w:p>
     <w:p/>
     <w:p>
       <w:r>
@@ -2319,6 +2564,7 @@
           <w:noProof/>
           <w:lang w:val="de-DE" w:eastAsia="de-DE"/>
         </w:rPr>
+        <w:lastRenderedPageBreak/>
         <w:drawing>
           <wp:inline distT="0" distB="0" distL="0" distR="0" wp14:anchorId="56A276A1" wp14:editId="4F80DB9D">
             <wp:extent cx="3480435" cy="2386255"/>
@@ -2371,22 +2617,14 @@
     </w:p>
     <w:p>
       <w:pPr>
-        <w:pStyle w:val="berschrift2"/>
-        <w:numPr>
-          <w:ilvl w:val="0"/>
-          <w:numId w:val="0"/>
-        </w:numPr>
-        <w:rPr>
-          <w:rFonts w:ascii="Times New Roman" w:hAnsi="Times New Roman"/>
-          <w:b w:val="0"/>
+        <w:rPr>
+          <w:b/>
         </w:rPr>
       </w:pPr>
       <w:hyperlink r:id="rId12" w:history="1">
         <w:r>
           <w:rPr>
             <w:rStyle w:val="Link"/>
-            <w:rFonts w:ascii="Times New Roman" w:hAnsi="Times New Roman"/>
-            <w:b w:val="0"/>
           </w:rPr>
           <w:t>https://github.com/renpen/SimpleHabits/blob/master/SoftwareEngeneering/ClassDiagramOVWithArchitecture.png</w:t>
         </w:r>
@@ -2580,19 +2818,19 @@
         </w:numPr>
       </w:pPr>
       <w:r>
+        <w:t>Controller:</w:t>
+      </w:r>
+    </w:p>
+    <w:p>
+      <w:pPr>
+        <w:pStyle w:val="Listenabsatz"/>
+      </w:pPr>
+      <w:r>
+        <w:rPr>
+          <w:noProof/>
+          <w:lang w:val="de-DE" w:eastAsia="de-DE"/>
+        </w:rPr>
         <w:lastRenderedPageBreak/>
-        <w:t>Controller:</w:t>
-      </w:r>
-    </w:p>
-    <w:p>
-      <w:pPr>
-        <w:pStyle w:val="Listenabsatz"/>
-      </w:pPr>
-      <w:r>
-        <w:rPr>
-          <w:noProof/>
-          <w:lang w:val="de-DE" w:eastAsia="de-DE"/>
-        </w:rPr>
         <w:drawing>
           <wp:inline distT="0" distB="0" distL="0" distR="0" wp14:anchorId="41D2C91F" wp14:editId="3ED1FFB3">
             <wp:extent cx="3633067" cy="2541554"/>
@@ -2750,30 +2988,31 @@
       <w:pPr>
         <w:pStyle w:val="berschrift2"/>
       </w:pPr>
+      <w:bookmarkStart w:id="17" w:name="_Toc485581702"/>
       <w:r>
         <w:t>Overview</w:t>
       </w:r>
-      <w:bookmarkEnd w:id="16"/>
+      <w:bookmarkEnd w:id="17"/>
     </w:p>
     <w:p>
       <w:pPr>
         <w:pStyle w:val="berschrift2"/>
       </w:pPr>
-      <w:bookmarkStart w:id="17" w:name="_Toc468177348"/>
+      <w:bookmarkStart w:id="18" w:name="_Toc485581703"/>
       <w:r>
         <w:t>Architecturally Significant Design Packages</w:t>
       </w:r>
-      <w:bookmarkEnd w:id="17"/>
+      <w:bookmarkEnd w:id="18"/>
     </w:p>
     <w:p>
       <w:pPr>
         <w:pStyle w:val="berschrift1"/>
       </w:pPr>
-      <w:bookmarkStart w:id="18" w:name="_Toc468177349"/>
+      <w:bookmarkStart w:id="19" w:name="_Toc485581704"/>
       <w:r>
         <w:t>Process View</w:t>
       </w:r>
-      <w:bookmarkEnd w:id="18"/>
+      <w:bookmarkEnd w:id="19"/>
       <w:r>
         <w:t xml:space="preserve"> </w:t>
       </w:r>
@@ -2782,29 +3021,19 @@
       <w:pPr>
         <w:ind w:left="720"/>
       </w:pPr>
-    </w:p>
-    <w:p>
-      <w:pPr>
-        <w:ind w:left="720"/>
-      </w:pPr>
       <w:r>
         <w:t>(n/a)</w:t>
       </w:r>
     </w:p>
     <w:p>
       <w:pPr>
-        <w:ind w:left="720"/>
-      </w:pPr>
-    </w:p>
-    <w:p>
-      <w:pPr>
         <w:pStyle w:val="berschrift1"/>
       </w:pPr>
-      <w:bookmarkStart w:id="19" w:name="_Toc468177350"/>
+      <w:bookmarkStart w:id="20" w:name="_Toc485581705"/>
       <w:r>
         <w:t>Deployment View</w:t>
       </w:r>
-      <w:bookmarkEnd w:id="19"/>
+      <w:bookmarkEnd w:id="20"/>
       <w:r>
         <w:t xml:space="preserve"> </w:t>
       </w:r>
@@ -2839,23 +3068,7 @@
           <w:color w:val="000000"/>
           <w:lang w:val="en-GB" w:eastAsia="en-GB"/>
         </w:rPr>
-        <w:t xml:space="preserve"> iPhone or iPad with a current iOS version. He then will be able to download the application via the iOS </w:t>
-      </w:r>
-      <w:proofErr w:type="spellStart"/>
-      <w:r>
-        <w:rPr>
-          <w:color w:val="000000"/>
-          <w:lang w:val="en-GB" w:eastAsia="en-GB"/>
-        </w:rPr>
-        <w:t>AppStore</w:t>
-      </w:r>
-      <w:proofErr w:type="spellEnd"/>
-      <w:r>
-        <w:rPr>
-          <w:color w:val="000000"/>
-          <w:lang w:val="en-GB" w:eastAsia="en-GB"/>
-        </w:rPr>
-        <w:t>.</w:t>
+        <w:t xml:space="preserve"> iPhone or iPad with a current iOS version. He then will be able to download the application via the iOS AppStore.</w:t>
       </w:r>
     </w:p>
     <w:p>
@@ -2874,55 +3087,7 @@
           <w:color w:val="000000"/>
           <w:lang w:val="en-GB" w:eastAsia="en-GB"/>
         </w:rPr>
-        <w:t xml:space="preserve">For </w:t>
-      </w:r>
-      <w:proofErr w:type="gramStart"/>
-      <w:r>
-        <w:rPr>
-          <w:color w:val="000000"/>
-          <w:lang w:val="en-GB" w:eastAsia="en-GB"/>
-        </w:rPr>
-        <w:t>development</w:t>
-      </w:r>
-      <w:proofErr w:type="gramEnd"/>
-      <w:r>
-        <w:rPr>
-          <w:color w:val="000000"/>
-          <w:lang w:val="en-GB" w:eastAsia="en-GB"/>
-        </w:rPr>
-        <w:t xml:space="preserve"> it is also possible to install the application directly from a Mac with </w:t>
-      </w:r>
-      <w:proofErr w:type="spellStart"/>
-      <w:r>
-        <w:rPr>
-          <w:color w:val="000000"/>
-          <w:lang w:val="en-GB" w:eastAsia="en-GB"/>
-        </w:rPr>
-        <w:t>XCode</w:t>
-      </w:r>
-      <w:proofErr w:type="spellEnd"/>
-      <w:r>
-        <w:rPr>
-          <w:color w:val="000000"/>
-          <w:lang w:val="en-GB" w:eastAsia="en-GB"/>
-        </w:rPr>
-        <w:t xml:space="preserve"> or </w:t>
-      </w:r>
-      <w:proofErr w:type="spellStart"/>
-      <w:r>
-        <w:rPr>
-          <w:color w:val="000000"/>
-          <w:lang w:val="en-GB" w:eastAsia="en-GB"/>
-        </w:rPr>
-        <w:t>AppCode</w:t>
-      </w:r>
-      <w:proofErr w:type="spellEnd"/>
-      <w:r>
-        <w:rPr>
-          <w:color w:val="000000"/>
-          <w:lang w:val="en-GB" w:eastAsia="en-GB"/>
-        </w:rPr>
-        <w:t>.</w:t>
+        <w:t>For development it is also possible to install the application directly from a Mac with XCode or AppCode.</w:t>
       </w:r>
     </w:p>
     <w:p>
@@ -2940,23 +3105,7 @@
           <w:color w:val="000000"/>
           <w:lang w:val="en-GB" w:eastAsia="en-GB"/>
         </w:rPr>
-        <w:t xml:space="preserve">There are no hardware requirements, as all iOS devices with a current version </w:t>
-      </w:r>
-      <w:proofErr w:type="gramStart"/>
-      <w:r>
-        <w:rPr>
-          <w:color w:val="000000"/>
-          <w:lang w:val="en-GB" w:eastAsia="en-GB"/>
-        </w:rPr>
-        <w:t>are capable of running</w:t>
-      </w:r>
-      <w:proofErr w:type="gramEnd"/>
-      <w:r>
-        <w:rPr>
-          <w:color w:val="000000"/>
-          <w:lang w:val="en-GB" w:eastAsia="en-GB"/>
-        </w:rPr>
-        <w:t xml:space="preserve"> the application.</w:t>
+        <w:t>There are no hardware requirements, as all iOS devices with a current version are capable of running the application.</w:t>
       </w:r>
     </w:p>
     <w:p>
@@ -2969,30 +3118,12 @@
           <w:lang w:val="en-GB" w:eastAsia="en-GB"/>
         </w:rPr>
       </w:pPr>
-      <w:proofErr w:type="gramStart"/>
       <w:r>
         <w:rPr>
           <w:color w:val="000000"/>
           <w:lang w:val="en-GB" w:eastAsia="en-GB"/>
         </w:rPr>
-        <w:t>Accordin</w:t>
-      </w:r>
-      <w:bookmarkStart w:id="20" w:name="_GoBack"/>
-      <w:bookmarkEnd w:id="20"/>
-      <w:r>
-        <w:rPr>
-          <w:color w:val="000000"/>
-          <w:lang w:val="en-GB" w:eastAsia="en-GB"/>
-        </w:rPr>
-        <w:t>g to</w:t>
-      </w:r>
-      <w:proofErr w:type="gramEnd"/>
-      <w:r>
-        <w:rPr>
-          <w:color w:val="000000"/>
-          <w:lang w:val="en-GB" w:eastAsia="en-GB"/>
-        </w:rPr>
-        <w:t xml:space="preserve"> the mentioned Scenario there is only one Component in our Deployment View:</w:t>
+        <w:t>According to the mentioned Scenario there is only one Component in our Deployment View:</w:t>
       </w:r>
     </w:p>
     <w:p>
@@ -3067,7 +3198,7 @@
       <w:pPr>
         <w:pStyle w:val="berschrift1"/>
       </w:pPr>
-      <w:bookmarkStart w:id="21" w:name="_Toc468177351"/>
+      <w:bookmarkStart w:id="21" w:name="_Toc485581706"/>
       <w:r>
         <w:t>Implementation View</w:t>
       </w:r>
@@ -3085,7 +3216,7 @@
       <w:pPr>
         <w:pStyle w:val="berschrift1"/>
       </w:pPr>
-      <w:bookmarkStart w:id="22" w:name="_Toc468177352"/>
+      <w:bookmarkStart w:id="22" w:name="_Toc485581707"/>
       <w:r>
         <w:t>Data Vie</w:t>
       </w:r>
@@ -3153,30 +3284,14 @@
           <w:color w:val="000000"/>
           <w:lang w:val="en-GB" w:eastAsia="en-GB"/>
         </w:rPr>
-        <w:t xml:space="preserve">Swift uses Core Data for data persistence, which is based on </w:t>
-      </w:r>
-      <w:proofErr w:type="spellStart"/>
-      <w:r>
-        <w:rPr>
-          <w:color w:val="000000"/>
-          <w:lang w:val="en-GB" w:eastAsia="en-GB"/>
-        </w:rPr>
-        <w:t>sqLite</w:t>
-      </w:r>
-      <w:proofErr w:type="spellEnd"/>
-      <w:r>
-        <w:rPr>
-          <w:color w:val="000000"/>
-          <w:lang w:val="en-GB" w:eastAsia="en-GB"/>
-        </w:rPr>
-        <w:t xml:space="preserve"> (good for mobile apps).</w:t>
+        <w:t>Swift uses Core Data for data persistence, which is based on sqLite (good for mobile apps).</w:t>
       </w:r>
     </w:p>
     <w:p>
       <w:pPr>
         <w:pStyle w:val="berschrift1"/>
       </w:pPr>
-      <w:bookmarkStart w:id="23" w:name="_Toc468177353"/>
+      <w:bookmarkStart w:id="23" w:name="_Toc485581708"/>
       <w:r>
         <w:t>Size and Performance</w:t>
       </w:r>
@@ -3194,7 +3309,7 @@
       <w:pPr>
         <w:pStyle w:val="berschrift1"/>
       </w:pPr>
-      <w:bookmarkStart w:id="24" w:name="_Toc468177354"/>
+      <w:bookmarkStart w:id="24" w:name="_Toc485581709"/>
       <w:r>
         <w:t>Quality</w:t>
       </w:r>
@@ -3219,23 +3334,7 @@
           <w:color w:val="000000"/>
           <w:lang w:val="en-GB" w:eastAsia="en-GB"/>
         </w:rPr>
-        <w:t xml:space="preserve">For nowadays standards the quality of our application is important to find stoutness in a great audience. Current standards are based on a flat </w:t>
-      </w:r>
-      <w:proofErr w:type="spellStart"/>
-      <w:r>
-        <w:rPr>
-          <w:color w:val="000000"/>
-          <w:lang w:val="en-GB" w:eastAsia="en-GB"/>
-        </w:rPr>
-        <w:t>ui</w:t>
-      </w:r>
-      <w:proofErr w:type="spellEnd"/>
-      <w:r>
-        <w:rPr>
-          <w:color w:val="000000"/>
-          <w:lang w:val="en-GB" w:eastAsia="en-GB"/>
-        </w:rPr>
-        <w:t xml:space="preserve"> design as well as clear and structured interfaces. The app should be used intuitively.</w:t>
+        <w:t>For nowadays standards the quality of our application is important to find stoutness in a great audience. Current standards are based on a flat ui design as well as clear and structured interfaces. The app should be used intuitively.</w:t>
       </w:r>
     </w:p>
     <w:p>
@@ -3244,24 +3343,226 @@
         <w:spacing w:after="120" w:line="240" w:lineRule="auto"/>
         <w:ind w:left="720"/>
         <w:rPr>
-          <w:sz w:val="24"/>
-          <w:szCs w:val="24"/>
-          <w:lang w:val="en-GB" w:eastAsia="en-GB"/>
-        </w:rPr>
-      </w:pPr>
-      <w:r>
-        <w:rPr>
           <w:color w:val="000000"/>
           <w:lang w:val="en-GB" w:eastAsia="en-GB"/>
         </w:rPr>
+      </w:pPr>
+      <w:r>
+        <w:rPr>
+          <w:color w:val="000000"/>
+          <w:lang w:val="en-GB" w:eastAsia="en-GB"/>
+        </w:rPr>
         <w:t>We try to build an extensible structure, so there is always the possibility for us to create new game modes or add other features. Due to Swift, the application will be available for all modern iOS devices. The migration to OSX in the end should be simple.</w:t>
       </w:r>
     </w:p>
+    <w:p>
+      <w:pPr>
+        <w:pStyle w:val="berschrift1"/>
+        <w:rPr>
+          <w:lang w:val="en-GB" w:eastAsia="en-GB"/>
+        </w:rPr>
+      </w:pPr>
+      <w:bookmarkStart w:id="25" w:name="_Toc485581710"/>
+      <w:r>
+        <w:rPr>
+          <w:lang w:val="en-GB" w:eastAsia="en-GB"/>
+        </w:rPr>
+        <w:t>Patterns</w:t>
+      </w:r>
+      <w:bookmarkEnd w:id="25"/>
+    </w:p>
+    <w:p>
+      <w:pPr>
+        <w:ind w:left="720"/>
+        <w:rPr>
+          <w:lang w:val="en-GB" w:eastAsia="en-GB"/>
+        </w:rPr>
+      </w:pPr>
+      <w:r>
+        <w:rPr>
+          <w:lang w:val="en-GB" w:eastAsia="en-GB"/>
+        </w:rPr>
+        <w:t>We use design pattern to design and refactor our frontend code. Design patterns are possible solutions to general problems software developers face during software development.</w:t>
+      </w:r>
+    </w:p>
+    <w:p>
+      <w:pPr>
+        <w:ind w:left="720"/>
+        <w:rPr>
+          <w:lang w:val="en-GB" w:eastAsia="en-GB"/>
+        </w:rPr>
+      </w:pPr>
+      <w:r>
+        <w:rPr>
+          <w:lang w:val="en-GB" w:eastAsia="en-GB"/>
+        </w:rPr>
+        <w:t xml:space="preserve">For our central logic - the implementation of the alarm - we decided to use the fabric pattern to wrap the constructor and generate a Core Data Object when </w:t>
+      </w:r>
+      <w:r>
+        <w:rPr>
+          <w:lang w:val="en-GB" w:eastAsia="en-GB"/>
+        </w:rPr>
+        <w:t>using the singleton managing the Core Data logic</w:t>
+      </w:r>
+      <w:r>
+        <w:rPr>
+          <w:lang w:val="en-GB" w:eastAsia="en-GB"/>
+        </w:rPr>
+        <w:t>.</w:t>
+      </w:r>
+      <w:r>
+        <w:rPr>
+          <w:lang w:val="en-GB" w:eastAsia="en-GB"/>
+        </w:rPr>
+        <w:t xml:space="preserve"> See the implementation </w:t>
+      </w:r>
+      <w:hyperlink r:id="rId23" w:history="1">
+        <w:r>
+          <w:rPr>
+            <w:rStyle w:val="Link"/>
+            <w:lang w:val="en-GB" w:eastAsia="en-GB"/>
+          </w:rPr>
+          <w:t>here</w:t>
+        </w:r>
+      </w:hyperlink>
+      <w:r>
+        <w:rPr>
+          <w:lang w:val="en-GB" w:eastAsia="en-GB"/>
+        </w:rPr>
+        <w:t>.</w:t>
+      </w:r>
+    </w:p>
+    <w:p>
+      <w:pPr>
+        <w:ind w:left="720"/>
+        <w:rPr>
+          <w:lang w:val="en-GB" w:eastAsia="en-GB"/>
+        </w:rPr>
+      </w:pPr>
+      <w:r>
+        <w:rPr>
+          <w:lang w:val="en-GB" w:eastAsia="en-GB"/>
+        </w:rPr>
+        <w:lastRenderedPageBreak/>
+        <w:t xml:space="preserve">The fabric pattern </w:t>
+      </w:r>
+      <w:r>
+        <w:rPr>
+          <w:lang w:val="en-GB" w:eastAsia="en-GB"/>
+        </w:rPr>
+        <w:t>is used to generate an object by calling a method instead of the constructor.</w:t>
+      </w:r>
+    </w:p>
+    <w:p>
+      <w:pPr>
+        <w:ind w:left="720"/>
+        <w:rPr>
+          <w:lang w:val="en-GB" w:eastAsia="en-GB"/>
+        </w:rPr>
+      </w:pPr>
+      <w:r>
+        <w:rPr>
+          <w:lang w:val="en-GB" w:eastAsia="en-GB"/>
+        </w:rPr>
+        <w:t>We highlighted the influenced parts in our UML class diagram:</w:t>
+      </w:r>
+    </w:p>
+    <w:p>
+      <w:pPr>
+        <w:ind w:left="720"/>
+        <w:rPr>
+          <w:lang w:val="en-GB" w:eastAsia="en-GB"/>
+        </w:rPr>
+      </w:pPr>
+      <w:r>
+        <w:rPr>
+          <w:noProof/>
+          <w:lang w:val="de-DE" w:eastAsia="de-DE"/>
+        </w:rPr>
+        <w:drawing>
+          <wp:inline distT="0" distB="0" distL="0" distR="0" wp14:anchorId="0E808A78" wp14:editId="77B42ADD">
+            <wp:extent cx="5310685" cy="3076433"/>
+            <wp:effectExtent l="0" t="0" r="0" b="0"/>
+            <wp:docPr id="8" name="Bild 8" descr="../../../../Downloads/ModelCD.png"/>
+            <wp:cNvGraphicFramePr>
+              <a:graphicFrameLocks xmlns:a="http://schemas.openxmlformats.org/drawingml/2006/main" noChangeAspect="1"/>
+            </wp:cNvGraphicFramePr>
+            <a:graphic xmlns:a="http://schemas.openxmlformats.org/drawingml/2006/main">
+              <a:graphicData uri="http://schemas.openxmlformats.org/drawingml/2006/picture">
+                <pic:pic xmlns:pic="http://schemas.openxmlformats.org/drawingml/2006/picture">
+                  <pic:nvPicPr>
+                    <pic:cNvPr id="0" name="Picture 1" descr="../../../../Downloads/ModelCD.png"/>
+                    <pic:cNvPicPr>
+                      <a:picLocks noChangeAspect="1" noChangeArrowheads="1"/>
+                    </pic:cNvPicPr>
+                  </pic:nvPicPr>
+                  <pic:blipFill>
+                    <a:blip r:embed="rId24">
+                      <a:extLst>
+                        <a:ext uri="{28A0092B-C50C-407E-A947-70E740481C1C}">
+                          <a14:useLocalDpi xmlns:a14="http://schemas.microsoft.com/office/drawing/2010/main" val="0"/>
+                        </a:ext>
+                      </a:extLst>
+                    </a:blip>
+                    <a:srcRect/>
+                    <a:stretch>
+                      <a:fillRect/>
+                    </a:stretch>
+                  </pic:blipFill>
+                  <pic:spPr bwMode="auto">
+                    <a:xfrm>
+                      <a:off x="0" y="0"/>
+                      <a:ext cx="5324601" cy="3084494"/>
+                    </a:xfrm>
+                    <a:prstGeom prst="rect">
+                      <a:avLst/>
+                    </a:prstGeom>
+                    <a:noFill/>
+                    <a:ln>
+                      <a:noFill/>
+                    </a:ln>
+                  </pic:spPr>
+                </pic:pic>
+              </a:graphicData>
+            </a:graphic>
+          </wp:inline>
+        </w:drawing>
+      </w:r>
+    </w:p>
+    <w:p>
+      <w:pPr>
+        <w:ind w:left="720"/>
+        <w:rPr>
+          <w:lang w:val="en-GB" w:eastAsia="en-GB"/>
+        </w:rPr>
+      </w:pPr>
+      <w:r>
+        <w:rPr>
+          <w:lang w:val="en-GB" w:eastAsia="en-GB"/>
+        </w:rPr>
+        <w:t>(</w:t>
+      </w:r>
+      <w:hyperlink r:id="rId25" w:history="1">
+        <w:r>
+          <w:rPr>
+            <w:rStyle w:val="Link"/>
+            <w:lang w:val="en-GB" w:eastAsia="en-GB"/>
+          </w:rPr>
+          <w:t>source</w:t>
+        </w:r>
+      </w:hyperlink>
+      <w:r>
+        <w:rPr>
+          <w:lang w:val="en-GB" w:eastAsia="en-GB"/>
+        </w:rPr>
+        <w:t>)</w:t>
+      </w:r>
+    </w:p>
     <w:sectPr>
-      <w:headerReference w:type="default" r:id="rId23"/>
-      <w:footerReference w:type="default" r:id="rId24"/>
-      <w:headerReference w:type="first" r:id="rId25"/>
-      <w:footerReference w:type="first" r:id="rId26"/>
+      <w:headerReference w:type="default" r:id="rId26"/>
+      <w:footerReference w:type="default" r:id="rId27"/>
+      <w:headerReference w:type="first" r:id="rId28"/>
+      <w:footerReference w:type="first" r:id="rId29"/>
       <w:pgSz w:w="12240" w:h="15840" w:code="1"/>
       <w:pgMar w:top="1440" w:right="1440" w:bottom="1440" w:left="1440" w:header="720" w:footer="720" w:gutter="0"/>
       <w:cols w:space="720"/>
@@ -3391,13 +3692,8 @@
           <w:r>
             <w:sym w:font="Symbol" w:char="F0D3"/>
           </w:r>
-          <w:proofErr w:type="spellStart"/>
           <w:r>
-            <w:t>penbo</w:t>
-          </w:r>
-          <w:proofErr w:type="spellEnd"/>
-          <w:r>
-            <w:t xml:space="preserve"> Simplicity</w:t>
+            <w:t>penbo Simplicity</w:t>
           </w:r>
           <w:r>
             <w:t xml:space="preserve">, </w:t>
@@ -3462,7 +3758,7 @@
               <w:rStyle w:val="Seitenzahl"/>
               <w:noProof/>
             </w:rPr>
-            <w:t>7</w:t>
+            <w:t>2</w:t>
           </w:r>
           <w:r>
             <w:rPr>
@@ -3499,7 +3795,7 @@
               <w:rStyle w:val="Seitenzahl"/>
               <w:noProof/>
             </w:rPr>
-            <w:t>7</w:t>
+            <w:t>8</w:t>
           </w:r>
           <w:r>
             <w:rPr>
@@ -3585,23 +3881,13 @@
         <w:sz w:val="36"/>
       </w:rPr>
     </w:pPr>
-    <w:proofErr w:type="spellStart"/>
     <w:r>
       <w:rPr>
         <w:rFonts w:ascii="Arial" w:hAnsi="Arial"/>
         <w:b/>
         <w:sz w:val="36"/>
       </w:rPr>
-      <w:t>Penbo</w:t>
-    </w:r>
-    <w:proofErr w:type="spellEnd"/>
-    <w:r>
-      <w:rPr>
-        <w:rFonts w:ascii="Arial" w:hAnsi="Arial"/>
-        <w:b/>
-        <w:sz w:val="36"/>
-      </w:rPr>
-      <w:t xml:space="preserve"> Simplicity</w:t>
+      <w:t>Penbo Simplicity</w:t>
     </w:r>
   </w:p>
   <w:p>
@@ -3667,7 +3953,7 @@
             <w:ind w:right="68"/>
           </w:pPr>
           <w:r>
-            <w:t xml:space="preserve">  Version:           1.0</w:t>
+            <w:t xml:space="preserve">  Version:           1.4</w:t>
           </w:r>
         </w:p>
       </w:tc>
@@ -3678,11 +3964,21 @@
           <w:tcW w:w="6379" w:type="dxa"/>
         </w:tcPr>
         <w:p>
-          <w:fldSimple w:instr=" TITLE  \* MERGEFORMAT ">
-            <w:r>
-              <w:t>Software Architecture Document</w:t>
-            </w:r>
-          </w:fldSimple>
+          <w:r>
+            <w:fldChar w:fldCharType="begin"/>
+          </w:r>
+          <w:r>
+            <w:instrText xml:space="preserve"> TITLE  \* MERGEFORMAT </w:instrText>
+          </w:r>
+          <w:r>
+            <w:fldChar w:fldCharType="separate"/>
+          </w:r>
+          <w:r>
+            <w:t>Software Architecture Document</w:t>
+          </w:r>
+          <w:r>
+            <w:fldChar w:fldCharType="end"/>
+          </w:r>
         </w:p>
       </w:tc>
       <w:tc>
@@ -3691,7 +3987,10 @@
         </w:tcPr>
         <w:p>
           <w:r>
-            <w:t xml:space="preserve">  Date:  28/11/2016</w:t>
+            <w:t xml:space="preserve">  Date:  </w:t>
+          </w:r>
+          <w:r>
+            <w:t>18/05/2017</w:t>
           </w:r>
         </w:p>
       </w:tc>

</xml_diff>

<commit_message>
UPDATED: Footers and Headers of SRS, SAD, TestPlan including Copyright and Dates
</commit_message>
<xml_diff>
--- a/SoftwareEngeneering/Software Architecture Document.docx
+++ b/SoftwareEngeneering/Software Architecture Document.docx
@@ -16,21 +16,11 @@
         <w:pStyle w:val="Titel"/>
         <w:jc w:val="right"/>
       </w:pPr>
-      <w:r>
-        <w:fldChar w:fldCharType="begin"/>
-      </w:r>
-      <w:r>
-        <w:instrText xml:space="preserve"> TITLE  \* MERGEFORMAT </w:instrText>
-      </w:r>
-      <w:r>
-        <w:fldChar w:fldCharType="separate"/>
-      </w:r>
-      <w:r>
-        <w:t>Software Architecture Document</w:t>
-      </w:r>
-      <w:r>
-        <w:fldChar w:fldCharType="end"/>
-      </w:r>
+      <w:fldSimple w:instr=" TITLE  \* MERGEFORMAT ">
+        <w:r>
+          <w:t>Software Architecture Document</w:t>
+        </w:r>
+      </w:fldSimple>
     </w:p>
     <w:p>
       <w:pPr>
@@ -52,8 +42,6 @@
         </w:rPr>
         <w:t>Version 1.4</w:t>
       </w:r>
-      <w:bookmarkStart w:id="0" w:name="_GoBack"/>
-      <w:bookmarkEnd w:id="0"/>
     </w:p>
     <w:p>
       <w:pPr>
@@ -226,8 +214,13 @@
             <w:pPr>
               <w:pStyle w:val="Tabletext"/>
             </w:pPr>
+            <w:proofErr w:type="spellStart"/>
             <w:r>
-              <w:t>Benedikt Bosshammer</w:t>
+              <w:t>Benedikt</w:t>
+            </w:r>
+            <w:proofErr w:type="spellEnd"/>
+            <w:r>
+              <w:t xml:space="preserve"> Bosshammer</w:t>
             </w:r>
           </w:p>
         </w:tc>
@@ -281,8 +274,13 @@
               <w:pStyle w:val="Tabletext"/>
             </w:pPr>
             <w:r>
-              <w:t>René Penkert</w:t>
+              <w:t xml:space="preserve">René </w:t>
             </w:r>
+            <w:proofErr w:type="spellStart"/>
+            <w:r>
+              <w:t>Penkert</w:t>
+            </w:r>
+            <w:proofErr w:type="spellEnd"/>
           </w:p>
         </w:tc>
       </w:tr>
@@ -337,8 +335,13 @@
             <w:pPr>
               <w:pStyle w:val="Tabletext"/>
             </w:pPr>
+            <w:proofErr w:type="spellStart"/>
             <w:r>
-              <w:t>Benedikt Bosshammer</w:t>
+              <w:t>Benedikt</w:t>
+            </w:r>
+            <w:proofErr w:type="spellEnd"/>
+            <w:r>
+              <w:t xml:space="preserve"> Bosshammer</w:t>
             </w:r>
           </w:p>
         </w:tc>
@@ -395,8 +398,13 @@
               <w:pStyle w:val="Tabletext"/>
             </w:pPr>
             <w:r>
-              <w:t>René Penkert</w:t>
+              <w:t xml:space="preserve">René </w:t>
             </w:r>
+            <w:proofErr w:type="spellStart"/>
+            <w:r>
+              <w:t>Penkert</w:t>
+            </w:r>
+            <w:proofErr w:type="spellEnd"/>
           </w:p>
         </w:tc>
       </w:tr>
@@ -451,8 +459,13 @@
             <w:pPr>
               <w:pStyle w:val="Tabletext"/>
             </w:pPr>
+            <w:proofErr w:type="spellStart"/>
             <w:r>
-              <w:t>Benedikt Bosshammer</w:t>
+              <w:t>Benedikt</w:t>
+            </w:r>
+            <w:proofErr w:type="spellEnd"/>
+            <w:r>
+              <w:t xml:space="preserve"> Bosshammer</w:t>
             </w:r>
           </w:p>
         </w:tc>
@@ -482,7 +495,7 @@
           <w:noProof/>
           <w:sz w:val="24"/>
           <w:szCs w:val="24"/>
-          <w:lang w:eastAsia="de-DE"/>
+          <w:lang w:val="de-DE" w:eastAsia="de-DE"/>
         </w:rPr>
       </w:pPr>
       <w:r>
@@ -494,6 +507,8 @@
       <w:r>
         <w:fldChar w:fldCharType="separate"/>
       </w:r>
+      <w:bookmarkStart w:id="0" w:name="_GoBack"/>
+      <w:bookmarkEnd w:id="0"/>
       <w:r>
         <w:rPr>
           <w:noProof/>
@@ -506,7 +521,7 @@
           <w:noProof/>
           <w:sz w:val="24"/>
           <w:szCs w:val="24"/>
-          <w:lang w:eastAsia="de-DE"/>
+          <w:lang w:val="de-DE" w:eastAsia="de-DE"/>
         </w:rPr>
         <w:tab/>
       </w:r>
@@ -532,7 +547,7 @@
         <w:rPr>
           <w:noProof/>
         </w:rPr>
-        <w:instrText xml:space="preserve"> PAGEREF _Toc485581692 \h </w:instrText>
+        <w:instrText xml:space="preserve"> PAGEREF _Toc485582833 \h </w:instrText>
       </w:r>
       <w:r>
         <w:rPr>
@@ -569,7 +584,7 @@
           <w:noProof/>
           <w:sz w:val="24"/>
           <w:szCs w:val="24"/>
-          <w:lang w:eastAsia="de-DE"/>
+          <w:lang w:val="de-DE" w:eastAsia="de-DE"/>
         </w:rPr>
       </w:pPr>
       <w:r>
@@ -584,7 +599,7 @@
           <w:noProof/>
           <w:sz w:val="24"/>
           <w:szCs w:val="24"/>
-          <w:lang w:eastAsia="de-DE"/>
+          <w:lang w:val="de-DE" w:eastAsia="de-DE"/>
         </w:rPr>
         <w:tab/>
       </w:r>
@@ -610,7 +625,7 @@
         <w:rPr>
           <w:noProof/>
         </w:rPr>
-        <w:instrText xml:space="preserve"> PAGEREF _Toc485581693 \h </w:instrText>
+        <w:instrText xml:space="preserve"> PAGEREF _Toc485582834 \h </w:instrText>
       </w:r>
       <w:r>
         <w:rPr>
@@ -647,7 +662,7 @@
           <w:noProof/>
           <w:sz w:val="24"/>
           <w:szCs w:val="24"/>
-          <w:lang w:eastAsia="de-DE"/>
+          <w:lang w:val="de-DE" w:eastAsia="de-DE"/>
         </w:rPr>
       </w:pPr>
       <w:r>
@@ -662,7 +677,7 @@
           <w:noProof/>
           <w:sz w:val="24"/>
           <w:szCs w:val="24"/>
-          <w:lang w:eastAsia="de-DE"/>
+          <w:lang w:val="de-DE" w:eastAsia="de-DE"/>
         </w:rPr>
         <w:tab/>
       </w:r>
@@ -688,7 +703,7 @@
         <w:rPr>
           <w:noProof/>
         </w:rPr>
-        <w:instrText xml:space="preserve"> PAGEREF _Toc485581694 \h </w:instrText>
+        <w:instrText xml:space="preserve"> PAGEREF _Toc485582835 \h </w:instrText>
       </w:r>
       <w:r>
         <w:rPr>
@@ -725,7 +740,7 @@
           <w:noProof/>
           <w:sz w:val="24"/>
           <w:szCs w:val="24"/>
-          <w:lang w:eastAsia="de-DE"/>
+          <w:lang w:val="de-DE" w:eastAsia="de-DE"/>
         </w:rPr>
       </w:pPr>
       <w:r>
@@ -740,7 +755,7 @@
           <w:noProof/>
           <w:sz w:val="24"/>
           <w:szCs w:val="24"/>
-          <w:lang w:eastAsia="de-DE"/>
+          <w:lang w:val="de-DE" w:eastAsia="de-DE"/>
         </w:rPr>
         <w:tab/>
       </w:r>
@@ -766,7 +781,7 @@
         <w:rPr>
           <w:noProof/>
         </w:rPr>
-        <w:instrText xml:space="preserve"> PAGEREF _Toc485581695 \h </w:instrText>
+        <w:instrText xml:space="preserve"> PAGEREF _Toc485582836 \h </w:instrText>
       </w:r>
       <w:r>
         <w:rPr>
@@ -803,7 +818,7 @@
           <w:noProof/>
           <w:sz w:val="24"/>
           <w:szCs w:val="24"/>
-          <w:lang w:eastAsia="de-DE"/>
+          <w:lang w:val="de-DE" w:eastAsia="de-DE"/>
         </w:rPr>
       </w:pPr>
       <w:r>
@@ -818,7 +833,7 @@
           <w:noProof/>
           <w:sz w:val="24"/>
           <w:szCs w:val="24"/>
-          <w:lang w:eastAsia="de-DE"/>
+          <w:lang w:val="de-DE" w:eastAsia="de-DE"/>
         </w:rPr>
         <w:tab/>
       </w:r>
@@ -844,7 +859,7 @@
         <w:rPr>
           <w:noProof/>
         </w:rPr>
-        <w:instrText xml:space="preserve"> PAGEREF _Toc485581696 \h </w:instrText>
+        <w:instrText xml:space="preserve"> PAGEREF _Toc485582837 \h </w:instrText>
       </w:r>
       <w:r>
         <w:rPr>
@@ -881,7 +896,7 @@
           <w:noProof/>
           <w:sz w:val="24"/>
           <w:szCs w:val="24"/>
-          <w:lang w:eastAsia="de-DE"/>
+          <w:lang w:val="de-DE" w:eastAsia="de-DE"/>
         </w:rPr>
       </w:pPr>
       <w:r>
@@ -896,7 +911,7 @@
           <w:noProof/>
           <w:sz w:val="24"/>
           <w:szCs w:val="24"/>
-          <w:lang w:eastAsia="de-DE"/>
+          <w:lang w:val="de-DE" w:eastAsia="de-DE"/>
         </w:rPr>
         <w:tab/>
       </w:r>
@@ -922,7 +937,7 @@
         <w:rPr>
           <w:noProof/>
         </w:rPr>
-        <w:instrText xml:space="preserve"> PAGEREF _Toc485581697 \h </w:instrText>
+        <w:instrText xml:space="preserve"> PAGEREF _Toc485582838 \h </w:instrText>
       </w:r>
       <w:r>
         <w:rPr>
@@ -959,7 +974,7 @@
           <w:noProof/>
           <w:sz w:val="24"/>
           <w:szCs w:val="24"/>
-          <w:lang w:eastAsia="de-DE"/>
+          <w:lang w:val="de-DE" w:eastAsia="de-DE"/>
         </w:rPr>
       </w:pPr>
       <w:r>
@@ -974,7 +989,7 @@
           <w:noProof/>
           <w:sz w:val="24"/>
           <w:szCs w:val="24"/>
-          <w:lang w:eastAsia="de-DE"/>
+          <w:lang w:val="de-DE" w:eastAsia="de-DE"/>
         </w:rPr>
         <w:tab/>
       </w:r>
@@ -1000,7 +1015,7 @@
         <w:rPr>
           <w:noProof/>
         </w:rPr>
-        <w:instrText xml:space="preserve"> PAGEREF _Toc485581698 \h </w:instrText>
+        <w:instrText xml:space="preserve"> PAGEREF _Toc485582839 \h </w:instrText>
       </w:r>
       <w:r>
         <w:rPr>
@@ -1037,7 +1052,7 @@
           <w:noProof/>
           <w:sz w:val="24"/>
           <w:szCs w:val="24"/>
-          <w:lang w:eastAsia="de-DE"/>
+          <w:lang w:val="de-DE" w:eastAsia="de-DE"/>
         </w:rPr>
       </w:pPr>
       <w:r>
@@ -1052,7 +1067,7 @@
           <w:noProof/>
           <w:sz w:val="24"/>
           <w:szCs w:val="24"/>
-          <w:lang w:eastAsia="de-DE"/>
+          <w:lang w:val="de-DE" w:eastAsia="de-DE"/>
         </w:rPr>
         <w:tab/>
       </w:r>
@@ -1078,7 +1093,7 @@
         <w:rPr>
           <w:noProof/>
         </w:rPr>
-        <w:instrText xml:space="preserve"> PAGEREF _Toc485581699 \h </w:instrText>
+        <w:instrText xml:space="preserve"> PAGEREF _Toc485582840 \h </w:instrText>
       </w:r>
       <w:r>
         <w:rPr>
@@ -1115,7 +1130,7 @@
           <w:noProof/>
           <w:sz w:val="24"/>
           <w:szCs w:val="24"/>
-          <w:lang w:eastAsia="de-DE"/>
+          <w:lang w:val="de-DE" w:eastAsia="de-DE"/>
         </w:rPr>
       </w:pPr>
       <w:r>
@@ -1130,7 +1145,7 @@
           <w:noProof/>
           <w:sz w:val="24"/>
           <w:szCs w:val="24"/>
-          <w:lang w:eastAsia="de-DE"/>
+          <w:lang w:val="de-DE" w:eastAsia="de-DE"/>
         </w:rPr>
         <w:tab/>
       </w:r>
@@ -1156,7 +1171,7 @@
         <w:rPr>
           <w:noProof/>
         </w:rPr>
-        <w:instrText xml:space="preserve"> PAGEREF _Toc485581700 \h </w:instrText>
+        <w:instrText xml:space="preserve"> PAGEREF _Toc485582841 \h </w:instrText>
       </w:r>
       <w:r>
         <w:rPr>
@@ -1193,7 +1208,7 @@
           <w:noProof/>
           <w:sz w:val="24"/>
           <w:szCs w:val="24"/>
-          <w:lang w:eastAsia="de-DE"/>
+          <w:lang w:val="de-DE" w:eastAsia="de-DE"/>
         </w:rPr>
       </w:pPr>
       <w:r>
@@ -1208,7 +1223,7 @@
           <w:noProof/>
           <w:sz w:val="24"/>
           <w:szCs w:val="24"/>
-          <w:lang w:eastAsia="de-DE"/>
+          <w:lang w:val="de-DE" w:eastAsia="de-DE"/>
         </w:rPr>
         <w:tab/>
       </w:r>
@@ -1234,7 +1249,7 @@
         <w:rPr>
           <w:noProof/>
         </w:rPr>
-        <w:instrText xml:space="preserve"> PAGEREF _Toc485581701 \h </w:instrText>
+        <w:instrText xml:space="preserve"> PAGEREF _Toc485582842 \h </w:instrText>
       </w:r>
       <w:r>
         <w:rPr>
@@ -1271,7 +1286,7 @@
           <w:noProof/>
           <w:sz w:val="24"/>
           <w:szCs w:val="24"/>
-          <w:lang w:eastAsia="de-DE"/>
+          <w:lang w:val="de-DE" w:eastAsia="de-DE"/>
         </w:rPr>
       </w:pPr>
       <w:r>
@@ -1286,7 +1301,7 @@
           <w:noProof/>
           <w:sz w:val="24"/>
           <w:szCs w:val="24"/>
-          <w:lang w:eastAsia="de-DE"/>
+          <w:lang w:val="de-DE" w:eastAsia="de-DE"/>
         </w:rPr>
         <w:tab/>
       </w:r>
@@ -1312,7 +1327,7 @@
         <w:rPr>
           <w:noProof/>
         </w:rPr>
-        <w:instrText xml:space="preserve"> PAGEREF _Toc485581702 \h </w:instrText>
+        <w:instrText xml:space="preserve"> PAGEREF _Toc485582843 \h </w:instrText>
       </w:r>
       <w:r>
         <w:rPr>
@@ -1349,7 +1364,7 @@
           <w:noProof/>
           <w:sz w:val="24"/>
           <w:szCs w:val="24"/>
-          <w:lang w:eastAsia="de-DE"/>
+          <w:lang w:val="de-DE" w:eastAsia="de-DE"/>
         </w:rPr>
       </w:pPr>
       <w:r>
@@ -1364,7 +1379,7 @@
           <w:noProof/>
           <w:sz w:val="24"/>
           <w:szCs w:val="24"/>
-          <w:lang w:eastAsia="de-DE"/>
+          <w:lang w:val="de-DE" w:eastAsia="de-DE"/>
         </w:rPr>
         <w:tab/>
       </w:r>
@@ -1390,7 +1405,7 @@
         <w:rPr>
           <w:noProof/>
         </w:rPr>
-        <w:instrText xml:space="preserve"> PAGEREF _Toc485581703 \h </w:instrText>
+        <w:instrText xml:space="preserve"> PAGEREF _Toc485582844 \h </w:instrText>
       </w:r>
       <w:r>
         <w:rPr>
@@ -1427,7 +1442,7 @@
           <w:noProof/>
           <w:sz w:val="24"/>
           <w:szCs w:val="24"/>
-          <w:lang w:eastAsia="de-DE"/>
+          <w:lang w:val="de-DE" w:eastAsia="de-DE"/>
         </w:rPr>
       </w:pPr>
       <w:r>
@@ -1442,7 +1457,7 @@
           <w:noProof/>
           <w:sz w:val="24"/>
           <w:szCs w:val="24"/>
-          <w:lang w:eastAsia="de-DE"/>
+          <w:lang w:val="de-DE" w:eastAsia="de-DE"/>
         </w:rPr>
         <w:tab/>
       </w:r>
@@ -1468,7 +1483,7 @@
         <w:rPr>
           <w:noProof/>
         </w:rPr>
-        <w:instrText xml:space="preserve"> PAGEREF _Toc485581704 \h </w:instrText>
+        <w:instrText xml:space="preserve"> PAGEREF _Toc485582845 \h </w:instrText>
       </w:r>
       <w:r>
         <w:rPr>
@@ -1505,7 +1520,7 @@
           <w:noProof/>
           <w:sz w:val="24"/>
           <w:szCs w:val="24"/>
-          <w:lang w:eastAsia="de-DE"/>
+          <w:lang w:val="de-DE" w:eastAsia="de-DE"/>
         </w:rPr>
       </w:pPr>
       <w:r>
@@ -1520,7 +1535,7 @@
           <w:noProof/>
           <w:sz w:val="24"/>
           <w:szCs w:val="24"/>
-          <w:lang w:eastAsia="de-DE"/>
+          <w:lang w:val="de-DE" w:eastAsia="de-DE"/>
         </w:rPr>
         <w:tab/>
       </w:r>
@@ -1546,7 +1561,7 @@
         <w:rPr>
           <w:noProof/>
         </w:rPr>
-        <w:instrText xml:space="preserve"> PAGEREF _Toc485581705 \h </w:instrText>
+        <w:instrText xml:space="preserve"> PAGEREF _Toc485582846 \h </w:instrText>
       </w:r>
       <w:r>
         <w:rPr>
@@ -1583,7 +1598,7 @@
           <w:noProof/>
           <w:sz w:val="24"/>
           <w:szCs w:val="24"/>
-          <w:lang w:eastAsia="de-DE"/>
+          <w:lang w:val="de-DE" w:eastAsia="de-DE"/>
         </w:rPr>
       </w:pPr>
       <w:r>
@@ -1598,7 +1613,7 @@
           <w:noProof/>
           <w:sz w:val="24"/>
           <w:szCs w:val="24"/>
-          <w:lang w:eastAsia="de-DE"/>
+          <w:lang w:val="de-DE" w:eastAsia="de-DE"/>
         </w:rPr>
         <w:tab/>
       </w:r>
@@ -1624,7 +1639,7 @@
         <w:rPr>
           <w:noProof/>
         </w:rPr>
-        <w:instrText xml:space="preserve"> PAGEREF _Toc485581706 \h </w:instrText>
+        <w:instrText xml:space="preserve"> PAGEREF _Toc485582847 \h </w:instrText>
       </w:r>
       <w:r>
         <w:rPr>
@@ -1661,7 +1676,7 @@
           <w:noProof/>
           <w:sz w:val="24"/>
           <w:szCs w:val="24"/>
-          <w:lang w:eastAsia="de-DE"/>
+          <w:lang w:val="de-DE" w:eastAsia="de-DE"/>
         </w:rPr>
       </w:pPr>
       <w:r>
@@ -1676,7 +1691,7 @@
           <w:noProof/>
           <w:sz w:val="24"/>
           <w:szCs w:val="24"/>
-          <w:lang w:eastAsia="de-DE"/>
+          <w:lang w:val="de-DE" w:eastAsia="de-DE"/>
         </w:rPr>
         <w:tab/>
       </w:r>
@@ -1702,7 +1717,7 @@
         <w:rPr>
           <w:noProof/>
         </w:rPr>
-        <w:instrText xml:space="preserve"> PAGEREF _Toc485581707 \h </w:instrText>
+        <w:instrText xml:space="preserve"> PAGEREF _Toc485582848 \h </w:instrText>
       </w:r>
       <w:r>
         <w:rPr>
@@ -1739,7 +1754,7 @@
           <w:noProof/>
           <w:sz w:val="24"/>
           <w:szCs w:val="24"/>
-          <w:lang w:eastAsia="de-DE"/>
+          <w:lang w:val="de-DE" w:eastAsia="de-DE"/>
         </w:rPr>
       </w:pPr>
       <w:r>
@@ -1754,7 +1769,7 @@
           <w:noProof/>
           <w:sz w:val="24"/>
           <w:szCs w:val="24"/>
-          <w:lang w:eastAsia="de-DE"/>
+          <w:lang w:val="de-DE" w:eastAsia="de-DE"/>
         </w:rPr>
         <w:tab/>
       </w:r>
@@ -1780,7 +1795,7 @@
         <w:rPr>
           <w:noProof/>
         </w:rPr>
-        <w:instrText xml:space="preserve"> PAGEREF _Toc485581708 \h </w:instrText>
+        <w:instrText xml:space="preserve"> PAGEREF _Toc485582849 \h </w:instrText>
       </w:r>
       <w:r>
         <w:rPr>
@@ -1858,7 +1873,7 @@
         <w:rPr>
           <w:noProof/>
         </w:rPr>
-        <w:instrText xml:space="preserve"> PAGEREF _Toc485581709 \h </w:instrText>
+        <w:instrText xml:space="preserve"> PAGEREF _Toc485582850 \h </w:instrText>
       </w:r>
       <w:r>
         <w:rPr>
@@ -1938,7 +1953,7 @@
         <w:rPr>
           <w:noProof/>
         </w:rPr>
-        <w:instrText xml:space="preserve"> PAGEREF _Toc485581710 \h </w:instrText>
+        <w:instrText xml:space="preserve"> PAGEREF _Toc485582851 \h </w:instrText>
       </w:r>
       <w:r>
         <w:rPr>
@@ -1974,11 +1989,22 @@
       <w:r>
         <w:br w:type="page"/>
       </w:r>
-      <w:fldSimple w:instr=" TITLE  \* MERGEFORMAT ">
-        <w:r>
-          <w:t>Software Architecture Document</w:t>
-        </w:r>
-      </w:fldSimple>
+      <w:r>
+        <w:lastRenderedPageBreak/>
+        <w:fldChar w:fldCharType="begin"/>
+      </w:r>
+      <w:r>
+        <w:instrText xml:space="preserve"> TITLE  \* MERGEFORMAT </w:instrText>
+      </w:r>
+      <w:r>
+        <w:fldChar w:fldCharType="separate"/>
+      </w:r>
+      <w:r>
+        <w:t>Software Architecture Document</w:t>
+      </w:r>
+      <w:r>
+        <w:fldChar w:fldCharType="end"/>
+      </w:r>
       <w:r>
         <w:t xml:space="preserve"> </w:t>
       </w:r>
@@ -1988,7 +2014,7 @@
         <w:pStyle w:val="berschrift1"/>
       </w:pPr>
       <w:bookmarkStart w:id="1" w:name="_Toc456598586"/>
-      <w:bookmarkStart w:id="2" w:name="_Toc485581692"/>
+      <w:bookmarkStart w:id="2" w:name="_Toc485582833"/>
       <w:r>
         <w:t>Introduction</w:t>
       </w:r>
@@ -2003,7 +2029,7 @@
         <w:pStyle w:val="berschrift2"/>
       </w:pPr>
       <w:bookmarkStart w:id="3" w:name="_Toc456598587"/>
-      <w:bookmarkStart w:id="4" w:name="_Toc485581693"/>
+      <w:bookmarkStart w:id="4" w:name="_Toc485582834"/>
       <w:r>
         <w:t>Purpose</w:t>
       </w:r>
@@ -2016,14 +2042,22 @@
       </w:pPr>
       <w:bookmarkStart w:id="5" w:name="_Toc456598588"/>
       <w:r>
-        <w:t>This document provides a comprehensive architectural overview of the system, using a number of different architectural views to depict different aspects of the system. It is intended to capture and convey the significant architectural decisions which have been made on the system.</w:t>
+        <w:t xml:space="preserve">This document provides a comprehensive architectural overview of the system, using </w:t>
+      </w:r>
+      <w:proofErr w:type="gramStart"/>
+      <w:r>
+        <w:t>a number of</w:t>
+      </w:r>
+      <w:proofErr w:type="gramEnd"/>
+      <w:r>
+        <w:t xml:space="preserve"> different architectural views to depict different aspects of the system. It is intended to capture and convey the significant architectural decisions which have been made on the system.</w:t>
       </w:r>
     </w:p>
     <w:p>
       <w:pPr>
         <w:pStyle w:val="berschrift2"/>
       </w:pPr>
-      <w:bookmarkStart w:id="6" w:name="_Toc485581694"/>
+      <w:bookmarkStart w:id="6" w:name="_Toc485582835"/>
       <w:r>
         <w:t>Scope</w:t>
       </w:r>
@@ -2068,7 +2102,7 @@
       <w:pPr>
         <w:pStyle w:val="berschrift2"/>
       </w:pPr>
-      <w:bookmarkStart w:id="8" w:name="_Toc485581695"/>
+      <w:bookmarkStart w:id="8" w:name="_Toc485582836"/>
       <w:r>
         <w:t>Definitions, Acronyms, and Abbreviations</w:t>
       </w:r>
@@ -2203,6 +2237,7 @@
                 <w:lang w:val="en-GB" w:eastAsia="en-GB"/>
               </w:rPr>
             </w:pPr>
+            <w:proofErr w:type="spellStart"/>
             <w:r>
               <w:rPr>
                 <w:color w:val="000000"/>
@@ -2210,6 +2245,7 @@
               </w:rPr>
               <w:t>tbd</w:t>
             </w:r>
+            <w:proofErr w:type="spellEnd"/>
           </w:p>
         </w:tc>
         <w:tc>
@@ -2256,7 +2292,7 @@
         <w:pStyle w:val="berschrift2"/>
       </w:pPr>
       <w:bookmarkStart w:id="9" w:name="_Toc456598590"/>
-      <w:bookmarkStart w:id="10" w:name="_Toc485581696"/>
+      <w:bookmarkStart w:id="10" w:name="_Toc485582837"/>
       <w:r>
         <w:t>References</w:t>
       </w:r>
@@ -2268,7 +2304,7 @@
         <w:pStyle w:val="berschrift2"/>
       </w:pPr>
       <w:bookmarkStart w:id="11" w:name="_Toc456598591"/>
-      <w:bookmarkStart w:id="12" w:name="_Toc485581697"/>
+      <w:bookmarkStart w:id="12" w:name="_Toc485582838"/>
       <w:r>
         <w:t>Overview</w:t>
       </w:r>
@@ -2331,7 +2367,7 @@
       <w:pPr>
         <w:pStyle w:val="berschrift1"/>
       </w:pPr>
-      <w:bookmarkStart w:id="13" w:name="_Toc485581698"/>
+      <w:bookmarkStart w:id="13" w:name="_Toc485582839"/>
       <w:r>
         <w:t>Architectural Representation</w:t>
       </w:r>
@@ -2460,7 +2496,7 @@
       <w:pPr>
         <w:pStyle w:val="berschrift1"/>
       </w:pPr>
-      <w:bookmarkStart w:id="14" w:name="_Toc485581699"/>
+      <w:bookmarkStart w:id="14" w:name="_Toc485582840"/>
       <w:r>
         <w:t>Architectural Goals and Constraints</w:t>
       </w:r>
@@ -2485,14 +2521,30 @@
           <w:color w:val="000000"/>
           <w:lang w:val="en-GB" w:eastAsia="en-GB"/>
         </w:rPr>
-        <w:t>The main goal of the MVC architecture is to separate the view from the logic. Therefore the view knows nothing on its own, but gets all information from the logical part. Swift automatically creates projects based on the MVC pattern.</w:t>
+        <w:t xml:space="preserve">The main goal of the MVC architecture is to separate the view from the logic. </w:t>
+      </w:r>
+      <w:proofErr w:type="gramStart"/>
+      <w:r>
+        <w:rPr>
+          <w:color w:val="000000"/>
+          <w:lang w:val="en-GB" w:eastAsia="en-GB"/>
+        </w:rPr>
+        <w:t>Therefore</w:t>
+      </w:r>
+      <w:proofErr w:type="gramEnd"/>
+      <w:r>
+        <w:rPr>
+          <w:color w:val="000000"/>
+          <w:lang w:val="en-GB" w:eastAsia="en-GB"/>
+        </w:rPr>
+        <w:t xml:space="preserve"> the view knows nothing on its own, but gets all information from the logical part. Swift automatically creates projects based on the MVC pattern.</w:t>
       </w:r>
     </w:p>
     <w:p>
       <w:pPr>
         <w:pStyle w:val="berschrift1"/>
       </w:pPr>
-      <w:bookmarkStart w:id="15" w:name="_Toc485581700"/>
+      <w:bookmarkStart w:id="15" w:name="_Toc485582841"/>
       <w:r>
         <w:t>Use-Case View</w:t>
       </w:r>
@@ -2540,7 +2592,7 @@
       <w:pPr>
         <w:pStyle w:val="berschrift1"/>
       </w:pPr>
-      <w:bookmarkStart w:id="16" w:name="_Toc485581701"/>
+      <w:bookmarkStart w:id="16" w:name="_Toc485582842"/>
       <w:r>
         <w:t>Logical View</w:t>
       </w:r>
@@ -2905,8 +2957,13 @@
           <w:numId w:val="25"/>
         </w:numPr>
       </w:pPr>
-      <w:r>
-        <w:t>Testcases:</w:t>
+      <w:proofErr w:type="spellStart"/>
+      <w:r>
+        <w:t>Testcases</w:t>
+      </w:r>
+      <w:proofErr w:type="spellEnd"/>
+      <w:r>
+        <w:t>:</w:t>
       </w:r>
     </w:p>
     <w:p>
@@ -2988,7 +3045,7 @@
       <w:pPr>
         <w:pStyle w:val="berschrift2"/>
       </w:pPr>
-      <w:bookmarkStart w:id="17" w:name="_Toc485581702"/>
+      <w:bookmarkStart w:id="17" w:name="_Toc485582843"/>
       <w:r>
         <w:t>Overview</w:t>
       </w:r>
@@ -2998,7 +3055,7 @@
       <w:pPr>
         <w:pStyle w:val="berschrift2"/>
       </w:pPr>
-      <w:bookmarkStart w:id="18" w:name="_Toc485581703"/>
+      <w:bookmarkStart w:id="18" w:name="_Toc485582844"/>
       <w:r>
         <w:t>Architecturally Significant Design Packages</w:t>
       </w:r>
@@ -3008,7 +3065,7 @@
       <w:pPr>
         <w:pStyle w:val="berschrift1"/>
       </w:pPr>
-      <w:bookmarkStart w:id="19" w:name="_Toc485581704"/>
+      <w:bookmarkStart w:id="19" w:name="_Toc485582845"/>
       <w:r>
         <w:t>Process View</w:t>
       </w:r>
@@ -3029,7 +3086,7 @@
       <w:pPr>
         <w:pStyle w:val="berschrift1"/>
       </w:pPr>
-      <w:bookmarkStart w:id="20" w:name="_Toc485581705"/>
+      <w:bookmarkStart w:id="20" w:name="_Toc485582846"/>
       <w:r>
         <w:t>Deployment View</w:t>
       </w:r>
@@ -3068,7 +3125,23 @@
           <w:color w:val="000000"/>
           <w:lang w:val="en-GB" w:eastAsia="en-GB"/>
         </w:rPr>
-        <w:t xml:space="preserve"> iPhone or iPad with a current iOS version. He then will be able to download the application via the iOS AppStore.</w:t>
+        <w:t xml:space="preserve"> iPhone or iPad with a current iOS version. He then will be able to download the application via the iOS </w:t>
+      </w:r>
+      <w:proofErr w:type="spellStart"/>
+      <w:r>
+        <w:rPr>
+          <w:color w:val="000000"/>
+          <w:lang w:val="en-GB" w:eastAsia="en-GB"/>
+        </w:rPr>
+        <w:t>AppStore</w:t>
+      </w:r>
+      <w:proofErr w:type="spellEnd"/>
+      <w:r>
+        <w:rPr>
+          <w:color w:val="000000"/>
+          <w:lang w:val="en-GB" w:eastAsia="en-GB"/>
+        </w:rPr>
+        <w:t>.</w:t>
       </w:r>
     </w:p>
     <w:p>
@@ -3087,7 +3160,55 @@
           <w:color w:val="000000"/>
           <w:lang w:val="en-GB" w:eastAsia="en-GB"/>
         </w:rPr>
-        <w:t>For development it is also possible to install the application directly from a Mac with XCode or AppCode.</w:t>
+        <w:t xml:space="preserve">For </w:t>
+      </w:r>
+      <w:proofErr w:type="gramStart"/>
+      <w:r>
+        <w:rPr>
+          <w:color w:val="000000"/>
+          <w:lang w:val="en-GB" w:eastAsia="en-GB"/>
+        </w:rPr>
+        <w:t>development</w:t>
+      </w:r>
+      <w:proofErr w:type="gramEnd"/>
+      <w:r>
+        <w:rPr>
+          <w:color w:val="000000"/>
+          <w:lang w:val="en-GB" w:eastAsia="en-GB"/>
+        </w:rPr>
+        <w:t xml:space="preserve"> it is also possible to install the application directly from a Mac with </w:t>
+      </w:r>
+      <w:proofErr w:type="spellStart"/>
+      <w:r>
+        <w:rPr>
+          <w:color w:val="000000"/>
+          <w:lang w:val="en-GB" w:eastAsia="en-GB"/>
+        </w:rPr>
+        <w:t>XCode</w:t>
+      </w:r>
+      <w:proofErr w:type="spellEnd"/>
+      <w:r>
+        <w:rPr>
+          <w:color w:val="000000"/>
+          <w:lang w:val="en-GB" w:eastAsia="en-GB"/>
+        </w:rPr>
+        <w:t xml:space="preserve"> or </w:t>
+      </w:r>
+      <w:proofErr w:type="spellStart"/>
+      <w:r>
+        <w:rPr>
+          <w:color w:val="000000"/>
+          <w:lang w:val="en-GB" w:eastAsia="en-GB"/>
+        </w:rPr>
+        <w:t>AppCode</w:t>
+      </w:r>
+      <w:proofErr w:type="spellEnd"/>
+      <w:r>
+        <w:rPr>
+          <w:color w:val="000000"/>
+          <w:lang w:val="en-GB" w:eastAsia="en-GB"/>
+        </w:rPr>
+        <w:t>.</w:t>
       </w:r>
     </w:p>
     <w:p>
@@ -3105,7 +3226,23 @@
           <w:color w:val="000000"/>
           <w:lang w:val="en-GB" w:eastAsia="en-GB"/>
         </w:rPr>
-        <w:t>There are no hardware requirements, as all iOS devices with a current version are capable of running the application.</w:t>
+        <w:t xml:space="preserve">There are no hardware requirements, as all iOS devices with a current version </w:t>
+      </w:r>
+      <w:proofErr w:type="gramStart"/>
+      <w:r>
+        <w:rPr>
+          <w:color w:val="000000"/>
+          <w:lang w:val="en-GB" w:eastAsia="en-GB"/>
+        </w:rPr>
+        <w:t>are capable of running</w:t>
+      </w:r>
+      <w:proofErr w:type="gramEnd"/>
+      <w:r>
+        <w:rPr>
+          <w:color w:val="000000"/>
+          <w:lang w:val="en-GB" w:eastAsia="en-GB"/>
+        </w:rPr>
+        <w:t xml:space="preserve"> the application.</w:t>
       </w:r>
     </w:p>
     <w:p>
@@ -3118,12 +3255,21 @@
           <w:lang w:val="en-GB" w:eastAsia="en-GB"/>
         </w:rPr>
       </w:pPr>
+      <w:proofErr w:type="gramStart"/>
       <w:r>
         <w:rPr>
           <w:color w:val="000000"/>
           <w:lang w:val="en-GB" w:eastAsia="en-GB"/>
         </w:rPr>
-        <w:t>According to the mentioned Scenario there is only one Component in our Deployment View:</w:t>
+        <w:t>According to</w:t>
+      </w:r>
+      <w:proofErr w:type="gramEnd"/>
+      <w:r>
+        <w:rPr>
+          <w:color w:val="000000"/>
+          <w:lang w:val="en-GB" w:eastAsia="en-GB"/>
+        </w:rPr>
+        <w:t xml:space="preserve"> the mentioned Scenario there is only one Component in our Deployment View:</w:t>
       </w:r>
     </w:p>
     <w:p>
@@ -3198,7 +3344,7 @@
       <w:pPr>
         <w:pStyle w:val="berschrift1"/>
       </w:pPr>
-      <w:bookmarkStart w:id="21" w:name="_Toc485581706"/>
+      <w:bookmarkStart w:id="21" w:name="_Toc485582847"/>
       <w:r>
         <w:t>Implementation View</w:t>
       </w:r>
@@ -3216,7 +3362,7 @@
       <w:pPr>
         <w:pStyle w:val="berschrift1"/>
       </w:pPr>
-      <w:bookmarkStart w:id="22" w:name="_Toc485581707"/>
+      <w:bookmarkStart w:id="22" w:name="_Toc485582848"/>
       <w:r>
         <w:t>Data Vie</w:t>
       </w:r>
@@ -3284,14 +3430,30 @@
           <w:color w:val="000000"/>
           <w:lang w:val="en-GB" w:eastAsia="en-GB"/>
         </w:rPr>
-        <w:t>Swift uses Core Data for data persistence, which is based on sqLite (good for mobile apps).</w:t>
+        <w:t xml:space="preserve">Swift uses Core Data for data persistence, which is based on </w:t>
+      </w:r>
+      <w:proofErr w:type="spellStart"/>
+      <w:r>
+        <w:rPr>
+          <w:color w:val="000000"/>
+          <w:lang w:val="en-GB" w:eastAsia="en-GB"/>
+        </w:rPr>
+        <w:t>sqLite</w:t>
+      </w:r>
+      <w:proofErr w:type="spellEnd"/>
+      <w:r>
+        <w:rPr>
+          <w:color w:val="000000"/>
+          <w:lang w:val="en-GB" w:eastAsia="en-GB"/>
+        </w:rPr>
+        <w:t xml:space="preserve"> (good for mobile apps).</w:t>
       </w:r>
     </w:p>
     <w:p>
       <w:pPr>
         <w:pStyle w:val="berschrift1"/>
       </w:pPr>
-      <w:bookmarkStart w:id="23" w:name="_Toc485581708"/>
+      <w:bookmarkStart w:id="23" w:name="_Toc485582849"/>
       <w:r>
         <w:t>Size and Performance</w:t>
       </w:r>
@@ -3309,7 +3471,7 @@
       <w:pPr>
         <w:pStyle w:val="berschrift1"/>
       </w:pPr>
-      <w:bookmarkStart w:id="24" w:name="_Toc485581709"/>
+      <w:bookmarkStart w:id="24" w:name="_Toc485582850"/>
       <w:r>
         <w:t>Quality</w:t>
       </w:r>
@@ -3334,7 +3496,23 @@
           <w:color w:val="000000"/>
           <w:lang w:val="en-GB" w:eastAsia="en-GB"/>
         </w:rPr>
-        <w:t>For nowadays standards the quality of our application is important to find stoutness in a great audience. Current standards are based on a flat ui design as well as clear and structured interfaces. The app should be used intuitively.</w:t>
+        <w:t xml:space="preserve">For nowadays standards the quality of our application is important to find stoutness in a great audience. Current standards are based on a flat </w:t>
+      </w:r>
+      <w:proofErr w:type="spellStart"/>
+      <w:r>
+        <w:rPr>
+          <w:color w:val="000000"/>
+          <w:lang w:val="en-GB" w:eastAsia="en-GB"/>
+        </w:rPr>
+        <w:t>ui</w:t>
+      </w:r>
+      <w:proofErr w:type="spellEnd"/>
+      <w:r>
+        <w:rPr>
+          <w:color w:val="000000"/>
+          <w:lang w:val="en-GB" w:eastAsia="en-GB"/>
+        </w:rPr>
+        <w:t xml:space="preserve"> design as well as clear and structured interfaces. The app should be used intuitively.</w:t>
       </w:r>
     </w:p>
     <w:p>
@@ -3362,7 +3540,7 @@
           <w:lang w:val="en-GB" w:eastAsia="en-GB"/>
         </w:rPr>
       </w:pPr>
-      <w:bookmarkStart w:id="25" w:name="_Toc485581710"/>
+      <w:bookmarkStart w:id="25" w:name="_Toc485582851"/>
       <w:r>
         <w:rPr>
           <w:lang w:val="en-GB" w:eastAsia="en-GB"/>
@@ -3692,8 +3870,16 @@
           <w:r>
             <w:sym w:font="Symbol" w:char="F0D3"/>
           </w:r>
+          <w:proofErr w:type="spellStart"/>
           <w:r>
-            <w:t>penbo Simplicity</w:t>
+            <w:t>P</w:t>
+          </w:r>
+          <w:r>
+            <w:t>enbo</w:t>
+          </w:r>
+          <w:proofErr w:type="spellEnd"/>
+          <w:r>
+            <w:t xml:space="preserve"> Simplicity</w:t>
           </w:r>
           <w:r>
             <w:t xml:space="preserve">, </w:t>
@@ -3758,7 +3944,7 @@
               <w:rStyle w:val="Seitenzahl"/>
               <w:noProof/>
             </w:rPr>
-            <w:t>2</w:t>
+            <w:t>3</w:t>
           </w:r>
           <w:r>
             <w:rPr>
@@ -3881,13 +4067,23 @@
         <w:sz w:val="36"/>
       </w:rPr>
     </w:pPr>
+    <w:proofErr w:type="spellStart"/>
     <w:r>
       <w:rPr>
         <w:rFonts w:ascii="Arial" w:hAnsi="Arial"/>
         <w:b/>
         <w:sz w:val="36"/>
       </w:rPr>
-      <w:t>Penbo Simplicity</w:t>
+      <w:t>Penbo</w:t>
+    </w:r>
+    <w:proofErr w:type="spellEnd"/>
+    <w:r>
+      <w:rPr>
+        <w:rFonts w:ascii="Arial" w:hAnsi="Arial"/>
+        <w:b/>
+        <w:sz w:val="36"/>
+      </w:rPr>
+      <w:t xml:space="preserve"> Simplicity</w:t>
     </w:r>
   </w:p>
   <w:p>
@@ -3935,8 +4131,13 @@
           <w:tcW w:w="6379" w:type="dxa"/>
         </w:tcPr>
         <w:p>
+          <w:proofErr w:type="spellStart"/>
           <w:r>
-            <w:t>Alarm Clock</w:t>
+            <w:t>Penbo</w:t>
+          </w:r>
+          <w:proofErr w:type="spellEnd"/>
+          <w:r>
+            <w:t xml:space="preserve"> Simplicity</w:t>
           </w:r>
         </w:p>
       </w:tc>
@@ -3964,21 +4165,11 @@
           <w:tcW w:w="6379" w:type="dxa"/>
         </w:tcPr>
         <w:p>
-          <w:r>
-            <w:fldChar w:fldCharType="begin"/>
-          </w:r>
-          <w:r>
-            <w:instrText xml:space="preserve"> TITLE  \* MERGEFORMAT </w:instrText>
-          </w:r>
-          <w:r>
-            <w:fldChar w:fldCharType="separate"/>
-          </w:r>
-          <w:r>
-            <w:t>Software Architecture Document</w:t>
-          </w:r>
-          <w:r>
-            <w:fldChar w:fldCharType="end"/>
-          </w:r>
+          <w:fldSimple w:instr=" TITLE  \* MERGEFORMAT ">
+            <w:r>
+              <w:t>Software Architecture Document</w:t>
+            </w:r>
+          </w:fldSimple>
         </w:p>
       </w:tc>
       <w:tc>

</xml_diff>

<commit_message>
UPDATED: Uniform Company Name
</commit_message>
<xml_diff>
--- a/SoftwareEngeneering/Software Architecture Document.docx
+++ b/SoftwareEngeneering/Software Architecture Document.docx
@@ -16,11 +16,21 @@
         <w:pStyle w:val="Titel"/>
         <w:jc w:val="right"/>
       </w:pPr>
-      <w:fldSimple w:instr=" TITLE  \* MERGEFORMAT ">
-        <w:r>
-          <w:t>Software Architecture Document</w:t>
-        </w:r>
-      </w:fldSimple>
+      <w:r>
+        <w:fldChar w:fldCharType="begin"/>
+      </w:r>
+      <w:r>
+        <w:instrText xml:space="preserve"> TITLE  \* MERGEFORMAT </w:instrText>
+      </w:r>
+      <w:r>
+        <w:fldChar w:fldCharType="separate"/>
+      </w:r>
+      <w:r>
+        <w:t>Software Architecture Document</w:t>
+      </w:r>
+      <w:r>
+        <w:fldChar w:fldCharType="end"/>
+      </w:r>
     </w:p>
     <w:p>
       <w:pPr>
@@ -547,7 +557,7 @@
         <w:rPr>
           <w:noProof/>
         </w:rPr>
-        <w:instrText xml:space="preserve"> PAGEREF _Toc485582833 \h </w:instrText>
+        <w:instrText xml:space="preserve"> PAGEREF _Toc485588017 \h </w:instrText>
       </w:r>
       <w:r>
         <w:rPr>
@@ -625,7 +635,7 @@
         <w:rPr>
           <w:noProof/>
         </w:rPr>
-        <w:instrText xml:space="preserve"> PAGEREF _Toc485582834 \h </w:instrText>
+        <w:instrText xml:space="preserve"> PAGEREF _Toc485588018 \h </w:instrText>
       </w:r>
       <w:r>
         <w:rPr>
@@ -703,7 +713,7 @@
         <w:rPr>
           <w:noProof/>
         </w:rPr>
-        <w:instrText xml:space="preserve"> PAGEREF _Toc485582835 \h </w:instrText>
+        <w:instrText xml:space="preserve"> PAGEREF _Toc485588019 \h </w:instrText>
       </w:r>
       <w:r>
         <w:rPr>
@@ -781,7 +791,7 @@
         <w:rPr>
           <w:noProof/>
         </w:rPr>
-        <w:instrText xml:space="preserve"> PAGEREF _Toc485582836 \h </w:instrText>
+        <w:instrText xml:space="preserve"> PAGEREF _Toc485588020 \h </w:instrText>
       </w:r>
       <w:r>
         <w:rPr>
@@ -859,7 +869,7 @@
         <w:rPr>
           <w:noProof/>
         </w:rPr>
-        <w:instrText xml:space="preserve"> PAGEREF _Toc485582837 \h </w:instrText>
+        <w:instrText xml:space="preserve"> PAGEREF _Toc485588021 \h </w:instrText>
       </w:r>
       <w:r>
         <w:rPr>
@@ -937,7 +947,7 @@
         <w:rPr>
           <w:noProof/>
         </w:rPr>
-        <w:instrText xml:space="preserve"> PAGEREF _Toc485582838 \h </w:instrText>
+        <w:instrText xml:space="preserve"> PAGEREF _Toc485588022 \h </w:instrText>
       </w:r>
       <w:r>
         <w:rPr>
@@ -1015,7 +1025,7 @@
         <w:rPr>
           <w:noProof/>
         </w:rPr>
-        <w:instrText xml:space="preserve"> PAGEREF _Toc485582839 \h </w:instrText>
+        <w:instrText xml:space="preserve"> PAGEREF _Toc485588023 \h </w:instrText>
       </w:r>
       <w:r>
         <w:rPr>
@@ -1093,7 +1103,7 @@
         <w:rPr>
           <w:noProof/>
         </w:rPr>
-        <w:instrText xml:space="preserve"> PAGEREF _Toc485582840 \h </w:instrText>
+        <w:instrText xml:space="preserve"> PAGEREF _Toc485588024 \h </w:instrText>
       </w:r>
       <w:r>
         <w:rPr>
@@ -1171,7 +1181,7 @@
         <w:rPr>
           <w:noProof/>
         </w:rPr>
-        <w:instrText xml:space="preserve"> PAGEREF _Toc485582841 \h </w:instrText>
+        <w:instrText xml:space="preserve"> PAGEREF _Toc485588025 \h </w:instrText>
       </w:r>
       <w:r>
         <w:rPr>
@@ -1249,7 +1259,7 @@
         <w:rPr>
           <w:noProof/>
         </w:rPr>
-        <w:instrText xml:space="preserve"> PAGEREF _Toc485582842 \h </w:instrText>
+        <w:instrText xml:space="preserve"> PAGEREF _Toc485588026 \h </w:instrText>
       </w:r>
       <w:r>
         <w:rPr>
@@ -1327,7 +1337,7 @@
         <w:rPr>
           <w:noProof/>
         </w:rPr>
-        <w:instrText xml:space="preserve"> PAGEREF _Toc485582843 \h </w:instrText>
+        <w:instrText xml:space="preserve"> PAGEREF _Toc485588027 \h </w:instrText>
       </w:r>
       <w:r>
         <w:rPr>
@@ -1405,7 +1415,7 @@
         <w:rPr>
           <w:noProof/>
         </w:rPr>
-        <w:instrText xml:space="preserve"> PAGEREF _Toc485582844 \h </w:instrText>
+        <w:instrText xml:space="preserve"> PAGEREF _Toc485588028 \h </w:instrText>
       </w:r>
       <w:r>
         <w:rPr>
@@ -1483,7 +1493,7 @@
         <w:rPr>
           <w:noProof/>
         </w:rPr>
-        <w:instrText xml:space="preserve"> PAGEREF _Toc485582845 \h </w:instrText>
+        <w:instrText xml:space="preserve"> PAGEREF _Toc485588029 \h </w:instrText>
       </w:r>
       <w:r>
         <w:rPr>
@@ -1561,7 +1571,7 @@
         <w:rPr>
           <w:noProof/>
         </w:rPr>
-        <w:instrText xml:space="preserve"> PAGEREF _Toc485582846 \h </w:instrText>
+        <w:instrText xml:space="preserve"> PAGEREF _Toc485588030 \h </w:instrText>
       </w:r>
       <w:r>
         <w:rPr>
@@ -1639,7 +1649,7 @@
         <w:rPr>
           <w:noProof/>
         </w:rPr>
-        <w:instrText xml:space="preserve"> PAGEREF _Toc485582847 \h </w:instrText>
+        <w:instrText xml:space="preserve"> PAGEREF _Toc485588031 \h </w:instrText>
       </w:r>
       <w:r>
         <w:rPr>
@@ -1717,7 +1727,7 @@
         <w:rPr>
           <w:noProof/>
         </w:rPr>
-        <w:instrText xml:space="preserve"> PAGEREF _Toc485582848 \h </w:instrText>
+        <w:instrText xml:space="preserve"> PAGEREF _Toc485588032 \h </w:instrText>
       </w:r>
       <w:r>
         <w:rPr>
@@ -1795,7 +1805,7 @@
         <w:rPr>
           <w:noProof/>
         </w:rPr>
-        <w:instrText xml:space="preserve"> PAGEREF _Toc485582849 \h </w:instrText>
+        <w:instrText xml:space="preserve"> PAGEREF _Toc485588033 \h </w:instrText>
       </w:r>
       <w:r>
         <w:rPr>
@@ -1873,7 +1883,7 @@
         <w:rPr>
           <w:noProof/>
         </w:rPr>
-        <w:instrText xml:space="preserve"> PAGEREF _Toc485582850 \h </w:instrText>
+        <w:instrText xml:space="preserve"> PAGEREF _Toc485588034 \h </w:instrText>
       </w:r>
       <w:r>
         <w:rPr>
@@ -1953,7 +1963,7 @@
         <w:rPr>
           <w:noProof/>
         </w:rPr>
-        <w:instrText xml:space="preserve"> PAGEREF _Toc485582851 \h </w:instrText>
+        <w:instrText xml:space="preserve"> PAGEREF _Toc485588035 \h </w:instrText>
       </w:r>
       <w:r>
         <w:rPr>
@@ -1989,22 +1999,11 @@
       <w:r>
         <w:br w:type="page"/>
       </w:r>
-      <w:r>
-        <w:lastRenderedPageBreak/>
-        <w:fldChar w:fldCharType="begin"/>
-      </w:r>
-      <w:r>
-        <w:instrText xml:space="preserve"> TITLE  \* MERGEFORMAT </w:instrText>
-      </w:r>
-      <w:r>
-        <w:fldChar w:fldCharType="separate"/>
-      </w:r>
-      <w:r>
-        <w:t>Software Architecture Document</w:t>
-      </w:r>
-      <w:r>
-        <w:fldChar w:fldCharType="end"/>
-      </w:r>
+      <w:fldSimple w:instr=" TITLE  \* MERGEFORMAT ">
+        <w:r>
+          <w:t>Software Architecture Document</w:t>
+        </w:r>
+      </w:fldSimple>
       <w:r>
         <w:t xml:space="preserve"> </w:t>
       </w:r>
@@ -2014,7 +2013,7 @@
         <w:pStyle w:val="berschrift1"/>
       </w:pPr>
       <w:bookmarkStart w:id="1" w:name="_Toc456598586"/>
-      <w:bookmarkStart w:id="2" w:name="_Toc485582833"/>
+      <w:bookmarkStart w:id="2" w:name="_Toc485588017"/>
       <w:r>
         <w:t>Introduction</w:t>
       </w:r>
@@ -2029,7 +2028,7 @@
         <w:pStyle w:val="berschrift2"/>
       </w:pPr>
       <w:bookmarkStart w:id="3" w:name="_Toc456598587"/>
-      <w:bookmarkStart w:id="4" w:name="_Toc485582834"/>
+      <w:bookmarkStart w:id="4" w:name="_Toc485588018"/>
       <w:r>
         <w:t>Purpose</w:t>
       </w:r>
@@ -2057,7 +2056,7 @@
       <w:pPr>
         <w:pStyle w:val="berschrift2"/>
       </w:pPr>
-      <w:bookmarkStart w:id="6" w:name="_Toc485582835"/>
+      <w:bookmarkStart w:id="6" w:name="_Toc485588019"/>
       <w:r>
         <w:t>Scope</w:t>
       </w:r>
@@ -2102,7 +2101,7 @@
       <w:pPr>
         <w:pStyle w:val="berschrift2"/>
       </w:pPr>
-      <w:bookmarkStart w:id="8" w:name="_Toc485582836"/>
+      <w:bookmarkStart w:id="8" w:name="_Toc485588020"/>
       <w:r>
         <w:t>Definitions, Acronyms, and Abbreviations</w:t>
       </w:r>
@@ -2292,7 +2291,7 @@
         <w:pStyle w:val="berschrift2"/>
       </w:pPr>
       <w:bookmarkStart w:id="9" w:name="_Toc456598590"/>
-      <w:bookmarkStart w:id="10" w:name="_Toc485582837"/>
+      <w:bookmarkStart w:id="10" w:name="_Toc485588021"/>
       <w:r>
         <w:t>References</w:t>
       </w:r>
@@ -2304,7 +2303,7 @@
         <w:pStyle w:val="berschrift2"/>
       </w:pPr>
       <w:bookmarkStart w:id="11" w:name="_Toc456598591"/>
-      <w:bookmarkStart w:id="12" w:name="_Toc485582838"/>
+      <w:bookmarkStart w:id="12" w:name="_Toc485588022"/>
       <w:r>
         <w:t>Overview</w:t>
       </w:r>
@@ -2367,7 +2366,7 @@
       <w:pPr>
         <w:pStyle w:val="berschrift1"/>
       </w:pPr>
-      <w:bookmarkStart w:id="13" w:name="_Toc485582839"/>
+      <w:bookmarkStart w:id="13" w:name="_Toc485588023"/>
       <w:r>
         <w:t>Architectural Representation</w:t>
       </w:r>
@@ -2496,7 +2495,7 @@
       <w:pPr>
         <w:pStyle w:val="berschrift1"/>
       </w:pPr>
-      <w:bookmarkStart w:id="14" w:name="_Toc485582840"/>
+      <w:bookmarkStart w:id="14" w:name="_Toc485588024"/>
       <w:r>
         <w:t>Architectural Goals and Constraints</w:t>
       </w:r>
@@ -2544,7 +2543,7 @@
       <w:pPr>
         <w:pStyle w:val="berschrift1"/>
       </w:pPr>
-      <w:bookmarkStart w:id="15" w:name="_Toc485582841"/>
+      <w:bookmarkStart w:id="15" w:name="_Toc485588025"/>
       <w:r>
         <w:t>Use-Case View</w:t>
       </w:r>
@@ -2592,7 +2591,7 @@
       <w:pPr>
         <w:pStyle w:val="berschrift1"/>
       </w:pPr>
-      <w:bookmarkStart w:id="16" w:name="_Toc485582842"/>
+      <w:bookmarkStart w:id="16" w:name="_Toc485588026"/>
       <w:r>
         <w:t>Logical View</w:t>
       </w:r>
@@ -3045,7 +3044,7 @@
       <w:pPr>
         <w:pStyle w:val="berschrift2"/>
       </w:pPr>
-      <w:bookmarkStart w:id="17" w:name="_Toc485582843"/>
+      <w:bookmarkStart w:id="17" w:name="_Toc485588027"/>
       <w:r>
         <w:t>Overview</w:t>
       </w:r>
@@ -3055,7 +3054,7 @@
       <w:pPr>
         <w:pStyle w:val="berschrift2"/>
       </w:pPr>
-      <w:bookmarkStart w:id="18" w:name="_Toc485582844"/>
+      <w:bookmarkStart w:id="18" w:name="_Toc485588028"/>
       <w:r>
         <w:t>Architecturally Significant Design Packages</w:t>
       </w:r>
@@ -3065,7 +3064,7 @@
       <w:pPr>
         <w:pStyle w:val="berschrift1"/>
       </w:pPr>
-      <w:bookmarkStart w:id="19" w:name="_Toc485582845"/>
+      <w:bookmarkStart w:id="19" w:name="_Toc485588029"/>
       <w:r>
         <w:t>Process View</w:t>
       </w:r>
@@ -3086,7 +3085,7 @@
       <w:pPr>
         <w:pStyle w:val="berschrift1"/>
       </w:pPr>
-      <w:bookmarkStart w:id="20" w:name="_Toc485582846"/>
+      <w:bookmarkStart w:id="20" w:name="_Toc485588030"/>
       <w:r>
         <w:t>Deployment View</w:t>
       </w:r>
@@ -3344,7 +3343,7 @@
       <w:pPr>
         <w:pStyle w:val="berschrift1"/>
       </w:pPr>
-      <w:bookmarkStart w:id="21" w:name="_Toc485582847"/>
+      <w:bookmarkStart w:id="21" w:name="_Toc485588031"/>
       <w:r>
         <w:t>Implementation View</w:t>
       </w:r>
@@ -3362,7 +3361,7 @@
       <w:pPr>
         <w:pStyle w:val="berschrift1"/>
       </w:pPr>
-      <w:bookmarkStart w:id="22" w:name="_Toc485582848"/>
+      <w:bookmarkStart w:id="22" w:name="_Toc485588032"/>
       <w:r>
         <w:t>Data Vie</w:t>
       </w:r>
@@ -3453,7 +3452,7 @@
       <w:pPr>
         <w:pStyle w:val="berschrift1"/>
       </w:pPr>
-      <w:bookmarkStart w:id="23" w:name="_Toc485582849"/>
+      <w:bookmarkStart w:id="23" w:name="_Toc485588033"/>
       <w:r>
         <w:t>Size and Performance</w:t>
       </w:r>
@@ -3471,7 +3470,7 @@
       <w:pPr>
         <w:pStyle w:val="berschrift1"/>
       </w:pPr>
-      <w:bookmarkStart w:id="24" w:name="_Toc485582850"/>
+      <w:bookmarkStart w:id="24" w:name="_Toc485588034"/>
       <w:r>
         <w:t>Quality</w:t>
       </w:r>
@@ -3540,7 +3539,7 @@
           <w:lang w:val="en-GB" w:eastAsia="en-GB"/>
         </w:rPr>
       </w:pPr>
-      <w:bookmarkStart w:id="25" w:name="_Toc485582851"/>
+      <w:bookmarkStart w:id="25" w:name="_Toc485588035"/>
       <w:r>
         <w:rPr>
           <w:lang w:val="en-GB" w:eastAsia="en-GB"/>
@@ -3870,16 +3869,8 @@
           <w:r>
             <w:sym w:font="Symbol" w:char="F0D3"/>
           </w:r>
-          <w:proofErr w:type="spellStart"/>
           <w:r>
-            <w:t>P</w:t>
-          </w:r>
-          <w:r>
-            <w:t>enbo</w:t>
-          </w:r>
-          <w:proofErr w:type="spellEnd"/>
-          <w:r>
-            <w:t xml:space="preserve"> Simplicity</w:t>
+            <w:t>Simple Habits</w:t>
           </w:r>
           <w:r>
             <w:t xml:space="preserve">, </w:t>
@@ -3944,7 +3935,7 @@
               <w:rStyle w:val="Seitenzahl"/>
               <w:noProof/>
             </w:rPr>
-            <w:t>3</w:t>
+            <w:t>4</w:t>
           </w:r>
           <w:r>
             <w:rPr>
@@ -4067,23 +4058,13 @@
         <w:sz w:val="36"/>
       </w:rPr>
     </w:pPr>
-    <w:proofErr w:type="spellStart"/>
     <w:r>
       <w:rPr>
         <w:rFonts w:ascii="Arial" w:hAnsi="Arial"/>
         <w:b/>
         <w:sz w:val="36"/>
       </w:rPr>
-      <w:t>Penbo</w:t>
-    </w:r>
-    <w:proofErr w:type="spellEnd"/>
-    <w:r>
-      <w:rPr>
-        <w:rFonts w:ascii="Arial" w:hAnsi="Arial"/>
-        <w:b/>
-        <w:sz w:val="36"/>
-      </w:rPr>
-      <w:t xml:space="preserve"> Simplicity</w:t>
+      <w:t>Simple Habits</w:t>
     </w:r>
   </w:p>
   <w:p>
@@ -4131,13 +4112,8 @@
           <w:tcW w:w="6379" w:type="dxa"/>
         </w:tcPr>
         <w:p>
-          <w:proofErr w:type="spellStart"/>
           <w:r>
-            <w:t>Penbo</w:t>
-          </w:r>
-          <w:proofErr w:type="spellEnd"/>
-          <w:r>
-            <w:t xml:space="preserve"> Simplicity</w:t>
+            <w:t>Simple Habits</w:t>
           </w:r>
         </w:p>
       </w:tc>
@@ -4165,11 +4141,21 @@
           <w:tcW w:w="6379" w:type="dxa"/>
         </w:tcPr>
         <w:p>
-          <w:fldSimple w:instr=" TITLE  \* MERGEFORMAT ">
-            <w:r>
-              <w:t>Software Architecture Document</w:t>
-            </w:r>
-          </w:fldSimple>
+          <w:r>
+            <w:fldChar w:fldCharType="begin"/>
+          </w:r>
+          <w:r>
+            <w:instrText xml:space="preserve"> TITLE  \* MERGEFORMAT </w:instrText>
+          </w:r>
+          <w:r>
+            <w:fldChar w:fldCharType="separate"/>
+          </w:r>
+          <w:r>
+            <w:t>Software Architecture Document</w:t>
+          </w:r>
+          <w:r>
+            <w:fldChar w:fldCharType="end"/>
+          </w:r>
         </w:p>
       </w:tc>
       <w:tc>

</xml_diff>